<commit_message>
exercicio de fixação executado
</commit_message>
<xml_diff>
--- a/Aula_08_Classe/Aula_08_Classes_07_This.docx
+++ b/Aula_08_Classe/Aula_08_Classes_07_This.docx
@@ -2255,8 +2255,6 @@
           <w:szCs w:val="24"/>
         </w:rPr>
       </w:pPr>
-      <w:bookmarkStart w:id="0" w:name="_GoBack"/>
-      <w:bookmarkEnd w:id="0"/>
       <w:r>
         <w:rPr>
           <w:rStyle w:val="Ttulo1Char"/>
@@ -3350,11 +3348,16 @@
     </w:p>
     <w:p>
       <w:pPr>
-        <w:rPr>
-          <w:rStyle w:val="Ttulo1Char"/>
-          <w:b w:val="0"/>
-          <w:sz w:val="24"/>
-          <w:szCs w:val="24"/>
+        <w:autoSpaceDE w:val="0"/>
+        <w:autoSpaceDN w:val="0"/>
+        <w:adjustRightInd w:val="0"/>
+        <w:spacing w:after="0" w:line="240" w:lineRule="auto"/>
+        <w:jc w:val="left"/>
+        <w:rPr>
+          <w:rFonts w:ascii="Consolas" w:hAnsi="Consolas" w:cs="Consolas"/>
+          <w:color w:val="000000"/>
+          <w:sz w:val="19"/>
+          <w:szCs w:val="19"/>
         </w:rPr>
       </w:pPr>
       <w:r>
@@ -3365,9 +3368,17 @@
           <w:szCs w:val="24"/>
         </w:rPr>
         <w:drawing>
-          <wp:inline distT="0" distB="0" distL="0" distR="0" wp14:anchorId="72884630" wp14:editId="70F9A45C">
+          <wp:anchor distT="0" distB="0" distL="114300" distR="114300" simplePos="0" relativeHeight="251658240" behindDoc="0" locked="0" layoutInCell="1" allowOverlap="1" wp14:anchorId="72884630" wp14:editId="1860FA24">
+            <wp:simplePos x="1082694" y="1262209"/>
+            <wp:positionH relativeFrom="column">
+              <wp:align>left</wp:align>
+            </wp:positionH>
+            <wp:positionV relativeFrom="paragraph">
+              <wp:align>top</wp:align>
+            </wp:positionV>
             <wp:extent cx="5400040" cy="3350895"/>
             <wp:effectExtent l="0" t="0" r="0" b="1905"/>
+            <wp:wrapSquare wrapText="bothSides"/>
             <wp:docPr id="3" name="Imagem 3"/>
             <wp:cNvGraphicFramePr>
               <a:graphicFrameLocks xmlns:a="http://schemas.openxmlformats.org/drawingml/2006/main" noChangeAspect="1"/>
@@ -3403,9 +3414,508 @@
                 </pic:pic>
               </a:graphicData>
             </a:graphic>
-          </wp:inline>
+          </wp:anchor>
         </w:drawing>
       </w:r>
+      <w:r>
+        <w:rPr>
+          <w:rStyle w:val="Ttulo1Char"/>
+          <w:b w:val="0"/>
+          <w:sz w:val="24"/>
+          <w:szCs w:val="24"/>
+        </w:rPr>
+        <w:br w:type="textWrapping" w:clear="all"/>
+      </w:r>
+      <w:proofErr w:type="spellStart"/>
+      <w:r>
+        <w:rPr>
+          <w:rFonts w:ascii="Consolas" w:hAnsi="Consolas" w:cs="Consolas"/>
+          <w:color w:val="0000FF"/>
+          <w:sz w:val="19"/>
+          <w:szCs w:val="19"/>
+        </w:rPr>
+        <w:t>using</w:t>
+      </w:r>
+      <w:proofErr w:type="spellEnd"/>
+      <w:r>
+        <w:rPr>
+          <w:rFonts w:ascii="Consolas" w:hAnsi="Consolas" w:cs="Consolas"/>
+          <w:color w:val="000000"/>
+          <w:sz w:val="19"/>
+          <w:szCs w:val="19"/>
+        </w:rPr>
+        <w:t xml:space="preserve"> System;</w:t>
+      </w:r>
+    </w:p>
+    <w:p>
+      <w:pPr>
+        <w:autoSpaceDE w:val="0"/>
+        <w:autoSpaceDN w:val="0"/>
+        <w:adjustRightInd w:val="0"/>
+        <w:spacing w:after="0" w:line="240" w:lineRule="auto"/>
+        <w:jc w:val="left"/>
+        <w:rPr>
+          <w:rFonts w:ascii="Consolas" w:hAnsi="Consolas" w:cs="Consolas"/>
+          <w:color w:val="000000"/>
+          <w:sz w:val="19"/>
+          <w:szCs w:val="19"/>
+        </w:rPr>
+      </w:pPr>
+    </w:p>
+    <w:p>
+      <w:pPr>
+        <w:autoSpaceDE w:val="0"/>
+        <w:autoSpaceDN w:val="0"/>
+        <w:adjustRightInd w:val="0"/>
+        <w:spacing w:after="0" w:line="240" w:lineRule="auto"/>
+        <w:jc w:val="left"/>
+        <w:rPr>
+          <w:rFonts w:ascii="Consolas" w:hAnsi="Consolas" w:cs="Consolas"/>
+          <w:color w:val="000000"/>
+          <w:sz w:val="19"/>
+          <w:szCs w:val="19"/>
+        </w:rPr>
+      </w:pPr>
+      <w:proofErr w:type="spellStart"/>
+      <w:r>
+        <w:rPr>
+          <w:rFonts w:ascii="Consolas" w:hAnsi="Consolas" w:cs="Consolas"/>
+          <w:color w:val="0000FF"/>
+          <w:sz w:val="19"/>
+          <w:szCs w:val="19"/>
+        </w:rPr>
+        <w:t>namespace</w:t>
+      </w:r>
+      <w:proofErr w:type="spellEnd"/>
+      <w:r>
+        <w:rPr>
+          <w:rFonts w:ascii="Consolas" w:hAnsi="Consolas" w:cs="Consolas"/>
+          <w:color w:val="000000"/>
+          <w:sz w:val="19"/>
+          <w:szCs w:val="19"/>
+        </w:rPr>
+        <w:t xml:space="preserve"> Escola</w:t>
+      </w:r>
+    </w:p>
+    <w:p>
+      <w:pPr>
+        <w:autoSpaceDE w:val="0"/>
+        <w:autoSpaceDN w:val="0"/>
+        <w:adjustRightInd w:val="0"/>
+        <w:spacing w:after="0" w:line="240" w:lineRule="auto"/>
+        <w:jc w:val="left"/>
+        <w:rPr>
+          <w:rFonts w:ascii="Consolas" w:hAnsi="Consolas" w:cs="Consolas"/>
+          <w:color w:val="000000"/>
+          <w:sz w:val="19"/>
+          <w:szCs w:val="19"/>
+        </w:rPr>
+      </w:pPr>
+      <w:r>
+        <w:rPr>
+          <w:rFonts w:ascii="Consolas" w:hAnsi="Consolas" w:cs="Consolas"/>
+          <w:color w:val="000000"/>
+          <w:sz w:val="19"/>
+          <w:szCs w:val="19"/>
+        </w:rPr>
+        <w:t>{</w:t>
+      </w:r>
+    </w:p>
+    <w:p>
+      <w:pPr>
+        <w:autoSpaceDE w:val="0"/>
+        <w:autoSpaceDN w:val="0"/>
+        <w:adjustRightInd w:val="0"/>
+        <w:spacing w:after="0" w:line="240" w:lineRule="auto"/>
+        <w:jc w:val="left"/>
+        <w:rPr>
+          <w:rFonts w:ascii="Consolas" w:hAnsi="Consolas" w:cs="Consolas"/>
+          <w:color w:val="000000"/>
+          <w:sz w:val="19"/>
+          <w:szCs w:val="19"/>
+        </w:rPr>
+      </w:pPr>
+      <w:r>
+        <w:rPr>
+          <w:rFonts w:ascii="Consolas" w:hAnsi="Consolas" w:cs="Consolas"/>
+          <w:color w:val="000000"/>
+          <w:sz w:val="19"/>
+          <w:szCs w:val="19"/>
+        </w:rPr>
+        <w:t xml:space="preserve">    </w:t>
+      </w:r>
+      <w:proofErr w:type="spellStart"/>
+      <w:r>
+        <w:rPr>
+          <w:rFonts w:ascii="Consolas" w:hAnsi="Consolas" w:cs="Consolas"/>
+          <w:color w:val="0000FF"/>
+          <w:sz w:val="19"/>
+          <w:szCs w:val="19"/>
+        </w:rPr>
+        <w:t>class</w:t>
+      </w:r>
+      <w:proofErr w:type="spellEnd"/>
+      <w:r>
+        <w:rPr>
+          <w:rFonts w:ascii="Consolas" w:hAnsi="Consolas" w:cs="Consolas"/>
+          <w:color w:val="000000"/>
+          <w:sz w:val="19"/>
+          <w:szCs w:val="19"/>
+        </w:rPr>
+        <w:t xml:space="preserve"> </w:t>
+      </w:r>
+      <w:r>
+        <w:rPr>
+          <w:rFonts w:ascii="Consolas" w:hAnsi="Consolas" w:cs="Consolas"/>
+          <w:color w:val="2B91AF"/>
+          <w:sz w:val="19"/>
+          <w:szCs w:val="19"/>
+        </w:rPr>
+        <w:t>Aluno</w:t>
+      </w:r>
+    </w:p>
+    <w:p>
+      <w:pPr>
+        <w:autoSpaceDE w:val="0"/>
+        <w:autoSpaceDN w:val="0"/>
+        <w:adjustRightInd w:val="0"/>
+        <w:spacing w:after="0" w:line="240" w:lineRule="auto"/>
+        <w:jc w:val="left"/>
+        <w:rPr>
+          <w:rFonts w:ascii="Consolas" w:hAnsi="Consolas" w:cs="Consolas"/>
+          <w:color w:val="000000"/>
+          <w:sz w:val="19"/>
+          <w:szCs w:val="19"/>
+        </w:rPr>
+      </w:pPr>
+      <w:r>
+        <w:rPr>
+          <w:rFonts w:ascii="Consolas" w:hAnsi="Consolas" w:cs="Consolas"/>
+          <w:color w:val="000000"/>
+          <w:sz w:val="19"/>
+          <w:szCs w:val="19"/>
+        </w:rPr>
+        <w:t xml:space="preserve">    {</w:t>
+      </w:r>
+    </w:p>
+    <w:p>
+      <w:pPr>
+        <w:autoSpaceDE w:val="0"/>
+        <w:autoSpaceDN w:val="0"/>
+        <w:adjustRightInd w:val="0"/>
+        <w:spacing w:after="0" w:line="240" w:lineRule="auto"/>
+        <w:jc w:val="left"/>
+        <w:rPr>
+          <w:rFonts w:ascii="Consolas" w:hAnsi="Consolas" w:cs="Consolas"/>
+          <w:color w:val="000000"/>
+          <w:sz w:val="19"/>
+          <w:szCs w:val="19"/>
+        </w:rPr>
+      </w:pPr>
+      <w:r>
+        <w:rPr>
+          <w:rFonts w:ascii="Consolas" w:hAnsi="Consolas" w:cs="Consolas"/>
+          <w:color w:val="000000"/>
+          <w:sz w:val="19"/>
+          <w:szCs w:val="19"/>
+        </w:rPr>
+        <w:t xml:space="preserve">        </w:t>
+      </w:r>
+      <w:proofErr w:type="spellStart"/>
+      <w:r>
+        <w:rPr>
+          <w:rFonts w:ascii="Consolas" w:hAnsi="Consolas" w:cs="Consolas"/>
+          <w:color w:val="0000FF"/>
+          <w:sz w:val="19"/>
+          <w:szCs w:val="19"/>
+        </w:rPr>
+        <w:t>public</w:t>
+      </w:r>
+      <w:proofErr w:type="spellEnd"/>
+      <w:r>
+        <w:rPr>
+          <w:rFonts w:ascii="Consolas" w:hAnsi="Consolas" w:cs="Consolas"/>
+          <w:color w:val="000000"/>
+          <w:sz w:val="19"/>
+          <w:szCs w:val="19"/>
+        </w:rPr>
+        <w:t xml:space="preserve"> </w:t>
+      </w:r>
+      <w:proofErr w:type="spellStart"/>
+      <w:r>
+        <w:rPr>
+          <w:rFonts w:ascii="Consolas" w:hAnsi="Consolas" w:cs="Consolas"/>
+          <w:color w:val="0000FF"/>
+          <w:sz w:val="19"/>
+          <w:szCs w:val="19"/>
+        </w:rPr>
+        <w:t>string</w:t>
+      </w:r>
+      <w:proofErr w:type="spellEnd"/>
+      <w:r>
+        <w:rPr>
+          <w:rFonts w:ascii="Consolas" w:hAnsi="Consolas" w:cs="Consolas"/>
+          <w:color w:val="000000"/>
+          <w:sz w:val="19"/>
+          <w:szCs w:val="19"/>
+        </w:rPr>
+        <w:t xml:space="preserve"> Nome;</w:t>
+      </w:r>
+    </w:p>
+    <w:p>
+      <w:pPr>
+        <w:autoSpaceDE w:val="0"/>
+        <w:autoSpaceDN w:val="0"/>
+        <w:adjustRightInd w:val="0"/>
+        <w:spacing w:after="0" w:line="240" w:lineRule="auto"/>
+        <w:jc w:val="left"/>
+        <w:rPr>
+          <w:rFonts w:ascii="Consolas" w:hAnsi="Consolas" w:cs="Consolas"/>
+          <w:color w:val="000000"/>
+          <w:sz w:val="19"/>
+          <w:szCs w:val="19"/>
+        </w:rPr>
+      </w:pPr>
+      <w:r>
+        <w:rPr>
+          <w:rFonts w:ascii="Consolas" w:hAnsi="Consolas" w:cs="Consolas"/>
+          <w:color w:val="000000"/>
+          <w:sz w:val="19"/>
+          <w:szCs w:val="19"/>
+        </w:rPr>
+        <w:t xml:space="preserve">        </w:t>
+      </w:r>
+      <w:proofErr w:type="spellStart"/>
+      <w:r>
+        <w:rPr>
+          <w:rFonts w:ascii="Consolas" w:hAnsi="Consolas" w:cs="Consolas"/>
+          <w:color w:val="0000FF"/>
+          <w:sz w:val="19"/>
+          <w:szCs w:val="19"/>
+        </w:rPr>
+        <w:t>public</w:t>
+      </w:r>
+      <w:proofErr w:type="spellEnd"/>
+      <w:r>
+        <w:rPr>
+          <w:rFonts w:ascii="Consolas" w:hAnsi="Consolas" w:cs="Consolas"/>
+          <w:color w:val="000000"/>
+          <w:sz w:val="19"/>
+          <w:szCs w:val="19"/>
+        </w:rPr>
+        <w:t xml:space="preserve"> </w:t>
+      </w:r>
+      <w:proofErr w:type="spellStart"/>
+      <w:r>
+        <w:rPr>
+          <w:rFonts w:ascii="Consolas" w:hAnsi="Consolas" w:cs="Consolas"/>
+          <w:color w:val="0000FF"/>
+          <w:sz w:val="19"/>
+          <w:szCs w:val="19"/>
+        </w:rPr>
+        <w:t>string</w:t>
+      </w:r>
+      <w:proofErr w:type="spellEnd"/>
+      <w:r>
+        <w:rPr>
+          <w:rFonts w:ascii="Consolas" w:hAnsi="Consolas" w:cs="Consolas"/>
+          <w:color w:val="000000"/>
+          <w:sz w:val="19"/>
+          <w:szCs w:val="19"/>
+        </w:rPr>
+        <w:t xml:space="preserve"> </w:t>
+      </w:r>
+      <w:proofErr w:type="spellStart"/>
+      <w:r>
+        <w:rPr>
+          <w:rFonts w:ascii="Consolas" w:hAnsi="Consolas" w:cs="Consolas"/>
+          <w:color w:val="000000"/>
+          <w:sz w:val="19"/>
+          <w:szCs w:val="19"/>
+        </w:rPr>
+        <w:t>Email</w:t>
+      </w:r>
+      <w:proofErr w:type="spellEnd"/>
+      <w:r>
+        <w:rPr>
+          <w:rFonts w:ascii="Consolas" w:hAnsi="Consolas" w:cs="Consolas"/>
+          <w:color w:val="000000"/>
+          <w:sz w:val="19"/>
+          <w:szCs w:val="19"/>
+        </w:rPr>
+        <w:t>;</w:t>
+      </w:r>
+    </w:p>
+    <w:p>
+      <w:pPr>
+        <w:autoSpaceDE w:val="0"/>
+        <w:autoSpaceDN w:val="0"/>
+        <w:adjustRightInd w:val="0"/>
+        <w:spacing w:after="0" w:line="240" w:lineRule="auto"/>
+        <w:jc w:val="left"/>
+        <w:rPr>
+          <w:rFonts w:ascii="Consolas" w:hAnsi="Consolas" w:cs="Consolas"/>
+          <w:color w:val="000000"/>
+          <w:sz w:val="19"/>
+          <w:szCs w:val="19"/>
+        </w:rPr>
+      </w:pPr>
+      <w:r>
+        <w:rPr>
+          <w:rFonts w:ascii="Consolas" w:hAnsi="Consolas" w:cs="Consolas"/>
+          <w:color w:val="000000"/>
+          <w:sz w:val="19"/>
+          <w:szCs w:val="19"/>
+        </w:rPr>
+        <w:t xml:space="preserve">        </w:t>
+      </w:r>
+      <w:proofErr w:type="spellStart"/>
+      <w:r>
+        <w:rPr>
+          <w:rFonts w:ascii="Consolas" w:hAnsi="Consolas" w:cs="Consolas"/>
+          <w:color w:val="0000FF"/>
+          <w:sz w:val="19"/>
+          <w:szCs w:val="19"/>
+        </w:rPr>
+        <w:t>public</w:t>
+      </w:r>
+      <w:proofErr w:type="spellEnd"/>
+      <w:r>
+        <w:rPr>
+          <w:rFonts w:ascii="Consolas" w:hAnsi="Consolas" w:cs="Consolas"/>
+          <w:color w:val="000000"/>
+          <w:sz w:val="19"/>
+          <w:szCs w:val="19"/>
+        </w:rPr>
+        <w:t xml:space="preserve"> </w:t>
+      </w:r>
+      <w:proofErr w:type="spellStart"/>
+      <w:r>
+        <w:rPr>
+          <w:rFonts w:ascii="Consolas" w:hAnsi="Consolas" w:cs="Consolas"/>
+          <w:color w:val="0000FF"/>
+          <w:sz w:val="19"/>
+          <w:szCs w:val="19"/>
+        </w:rPr>
+        <w:t>string</w:t>
+      </w:r>
+      <w:proofErr w:type="spellEnd"/>
+      <w:r>
+        <w:rPr>
+          <w:rFonts w:ascii="Consolas" w:hAnsi="Consolas" w:cs="Consolas"/>
+          <w:color w:val="000000"/>
+          <w:sz w:val="19"/>
+          <w:szCs w:val="19"/>
+        </w:rPr>
+        <w:t xml:space="preserve"> Cidade;</w:t>
+      </w:r>
+    </w:p>
+    <w:p>
+      <w:pPr>
+        <w:autoSpaceDE w:val="0"/>
+        <w:autoSpaceDN w:val="0"/>
+        <w:adjustRightInd w:val="0"/>
+        <w:spacing w:after="0" w:line="240" w:lineRule="auto"/>
+        <w:jc w:val="left"/>
+        <w:rPr>
+          <w:rFonts w:ascii="Consolas" w:hAnsi="Consolas" w:cs="Consolas"/>
+          <w:color w:val="000000"/>
+          <w:sz w:val="19"/>
+          <w:szCs w:val="19"/>
+        </w:rPr>
+      </w:pPr>
+      <w:r>
+        <w:rPr>
+          <w:rFonts w:ascii="Consolas" w:hAnsi="Consolas" w:cs="Consolas"/>
+          <w:color w:val="000000"/>
+          <w:sz w:val="19"/>
+          <w:szCs w:val="19"/>
+        </w:rPr>
+        <w:t xml:space="preserve">        </w:t>
+      </w:r>
+      <w:proofErr w:type="spellStart"/>
+      <w:r>
+        <w:rPr>
+          <w:rFonts w:ascii="Consolas" w:hAnsi="Consolas" w:cs="Consolas"/>
+          <w:color w:val="0000FF"/>
+          <w:sz w:val="19"/>
+          <w:szCs w:val="19"/>
+        </w:rPr>
+        <w:t>public</w:t>
+      </w:r>
+      <w:proofErr w:type="spellEnd"/>
+      <w:r>
+        <w:rPr>
+          <w:rFonts w:ascii="Consolas" w:hAnsi="Consolas" w:cs="Consolas"/>
+          <w:color w:val="000000"/>
+          <w:sz w:val="19"/>
+          <w:szCs w:val="19"/>
+        </w:rPr>
+        <w:t xml:space="preserve"> </w:t>
+      </w:r>
+      <w:proofErr w:type="spellStart"/>
+      <w:r>
+        <w:rPr>
+          <w:rFonts w:ascii="Consolas" w:hAnsi="Consolas" w:cs="Consolas"/>
+          <w:color w:val="000000"/>
+          <w:sz w:val="19"/>
+          <w:szCs w:val="19"/>
+        </w:rPr>
+        <w:t>Boolean</w:t>
+      </w:r>
+      <w:proofErr w:type="spellEnd"/>
+      <w:r>
+        <w:rPr>
+          <w:rFonts w:ascii="Consolas" w:hAnsi="Consolas" w:cs="Consolas"/>
+          <w:color w:val="000000"/>
+          <w:sz w:val="19"/>
+          <w:szCs w:val="19"/>
+        </w:rPr>
+        <w:t xml:space="preserve"> Status;</w:t>
+      </w:r>
+    </w:p>
+    <w:p>
+      <w:pPr>
+        <w:autoSpaceDE w:val="0"/>
+        <w:autoSpaceDN w:val="0"/>
+        <w:adjustRightInd w:val="0"/>
+        <w:spacing w:after="0" w:line="240" w:lineRule="auto"/>
+        <w:jc w:val="left"/>
+        <w:rPr>
+          <w:rFonts w:ascii="Consolas" w:hAnsi="Consolas" w:cs="Consolas"/>
+          <w:color w:val="000000"/>
+          <w:sz w:val="19"/>
+          <w:szCs w:val="19"/>
+        </w:rPr>
+      </w:pPr>
+      <w:r>
+        <w:rPr>
+          <w:rFonts w:ascii="Consolas" w:hAnsi="Consolas" w:cs="Consolas"/>
+          <w:color w:val="000000"/>
+          <w:sz w:val="19"/>
+          <w:szCs w:val="19"/>
+        </w:rPr>
+        <w:t xml:space="preserve">    }</w:t>
+      </w:r>
+    </w:p>
+    <w:p>
+      <w:pPr>
+        <w:rPr>
+          <w:rStyle w:val="Ttulo1Char"/>
+          <w:b w:val="0"/>
+          <w:sz w:val="24"/>
+          <w:szCs w:val="24"/>
+        </w:rPr>
+      </w:pPr>
+      <w:r>
+        <w:rPr>
+          <w:rFonts w:ascii="Consolas" w:hAnsi="Consolas" w:cs="Consolas"/>
+          <w:color w:val="000000"/>
+          <w:sz w:val="19"/>
+          <w:szCs w:val="19"/>
+        </w:rPr>
+        <w:t>}</w:t>
+      </w:r>
     </w:p>
     <w:p>
       <w:pPr>
@@ -3457,6 +3967,166 @@
     </w:p>
     <w:p>
       <w:pPr>
+        <w:autoSpaceDE w:val="0"/>
+        <w:autoSpaceDN w:val="0"/>
+        <w:adjustRightInd w:val="0"/>
+        <w:spacing w:after="0" w:line="240" w:lineRule="auto"/>
+        <w:jc w:val="left"/>
+        <w:rPr>
+          <w:rFonts w:ascii="Consolas" w:hAnsi="Consolas" w:cs="Consolas"/>
+          <w:color w:val="000000"/>
+          <w:sz w:val="19"/>
+          <w:szCs w:val="19"/>
+        </w:rPr>
+      </w:pPr>
+      <w:r>
+        <w:rPr>
+          <w:rFonts w:ascii="Consolas" w:hAnsi="Consolas" w:cs="Consolas"/>
+          <w:color w:val="000000"/>
+          <w:sz w:val="19"/>
+          <w:szCs w:val="19"/>
+        </w:rPr>
+        <w:t xml:space="preserve">        </w:t>
+      </w:r>
+      <w:proofErr w:type="spellStart"/>
+      <w:r>
+        <w:rPr>
+          <w:rFonts w:ascii="Consolas" w:hAnsi="Consolas" w:cs="Consolas"/>
+          <w:color w:val="0000FF"/>
+          <w:sz w:val="19"/>
+          <w:szCs w:val="19"/>
+        </w:rPr>
+        <w:t>public</w:t>
+      </w:r>
+      <w:proofErr w:type="spellEnd"/>
+      <w:r>
+        <w:rPr>
+          <w:rFonts w:ascii="Consolas" w:hAnsi="Consolas" w:cs="Consolas"/>
+          <w:color w:val="000000"/>
+          <w:sz w:val="19"/>
+          <w:szCs w:val="19"/>
+        </w:rPr>
+        <w:t xml:space="preserve"> </w:t>
+      </w:r>
+      <w:proofErr w:type="gramStart"/>
+      <w:r>
+        <w:rPr>
+          <w:rFonts w:ascii="Consolas" w:hAnsi="Consolas" w:cs="Consolas"/>
+          <w:color w:val="2B91AF"/>
+          <w:sz w:val="19"/>
+          <w:szCs w:val="19"/>
+        </w:rPr>
+        <w:t>Aluno</w:t>
+      </w:r>
+      <w:r>
+        <w:rPr>
+          <w:rFonts w:ascii="Consolas" w:hAnsi="Consolas" w:cs="Consolas"/>
+          <w:color w:val="000000"/>
+          <w:sz w:val="19"/>
+          <w:szCs w:val="19"/>
+        </w:rPr>
+        <w:t>(</w:t>
+      </w:r>
+      <w:proofErr w:type="gramEnd"/>
+      <w:r>
+        <w:rPr>
+          <w:rFonts w:ascii="Consolas" w:hAnsi="Consolas" w:cs="Consolas"/>
+          <w:color w:val="000000"/>
+          <w:sz w:val="19"/>
+          <w:szCs w:val="19"/>
+        </w:rPr>
+        <w:t>)</w:t>
+      </w:r>
+    </w:p>
+    <w:p>
+      <w:pPr>
+        <w:autoSpaceDE w:val="0"/>
+        <w:autoSpaceDN w:val="0"/>
+        <w:adjustRightInd w:val="0"/>
+        <w:spacing w:after="0" w:line="240" w:lineRule="auto"/>
+        <w:jc w:val="left"/>
+        <w:rPr>
+          <w:rFonts w:ascii="Consolas" w:hAnsi="Consolas" w:cs="Consolas"/>
+          <w:color w:val="000000"/>
+          <w:sz w:val="19"/>
+          <w:szCs w:val="19"/>
+        </w:rPr>
+      </w:pPr>
+      <w:r>
+        <w:rPr>
+          <w:rFonts w:ascii="Consolas" w:hAnsi="Consolas" w:cs="Consolas"/>
+          <w:color w:val="000000"/>
+          <w:sz w:val="19"/>
+          <w:szCs w:val="19"/>
+        </w:rPr>
+        <w:t xml:space="preserve">        {</w:t>
+      </w:r>
+    </w:p>
+    <w:p>
+      <w:pPr>
+        <w:autoSpaceDE w:val="0"/>
+        <w:autoSpaceDN w:val="0"/>
+        <w:adjustRightInd w:val="0"/>
+        <w:spacing w:after="0" w:line="240" w:lineRule="auto"/>
+        <w:jc w:val="left"/>
+        <w:rPr>
+          <w:rFonts w:ascii="Consolas" w:hAnsi="Consolas" w:cs="Consolas"/>
+          <w:color w:val="000000"/>
+          <w:sz w:val="19"/>
+          <w:szCs w:val="19"/>
+        </w:rPr>
+      </w:pPr>
+      <w:r>
+        <w:rPr>
+          <w:rFonts w:ascii="Consolas" w:hAnsi="Consolas" w:cs="Consolas"/>
+          <w:color w:val="000000"/>
+          <w:sz w:val="19"/>
+          <w:szCs w:val="19"/>
+        </w:rPr>
+        <w:t xml:space="preserve">            Status = </w:t>
+      </w:r>
+      <w:proofErr w:type="spellStart"/>
+      <w:r>
+        <w:rPr>
+          <w:rFonts w:ascii="Consolas" w:hAnsi="Consolas" w:cs="Consolas"/>
+          <w:color w:val="0000FF"/>
+          <w:sz w:val="19"/>
+          <w:szCs w:val="19"/>
+        </w:rPr>
+        <w:t>true</w:t>
+      </w:r>
+      <w:proofErr w:type="spellEnd"/>
+      <w:r>
+        <w:rPr>
+          <w:rFonts w:ascii="Consolas" w:hAnsi="Consolas" w:cs="Consolas"/>
+          <w:color w:val="000000"/>
+          <w:sz w:val="19"/>
+          <w:szCs w:val="19"/>
+        </w:rPr>
+        <w:t>;</w:t>
+      </w:r>
+    </w:p>
+    <w:p>
+      <w:pPr>
+        <w:rPr>
+          <w:rStyle w:val="Ttulo1Char"/>
+          <w:b w:val="0"/>
+          <w:sz w:val="24"/>
+          <w:szCs w:val="24"/>
+        </w:rPr>
+      </w:pPr>
+      <w:r>
+        <w:rPr>
+          <w:rFonts w:ascii="Consolas" w:hAnsi="Consolas" w:cs="Consolas"/>
+          <w:color w:val="000000"/>
+          <w:sz w:val="19"/>
+          <w:szCs w:val="19"/>
+        </w:rPr>
+        <w:t xml:space="preserve">        }</w:t>
+      </w:r>
+    </w:p>
+    <w:p>
+      <w:pPr>
         <w:rPr>
           <w:rStyle w:val="Ttulo1Char"/>
           <w:b w:val="0"/>
@@ -3480,8 +4150,1442 @@
           <w:sz w:val="24"/>
           <w:szCs w:val="24"/>
         </w:rPr>
-        <w:t>) Crie um construtor com para os demais argumentos. E faça com que esse construtor receba o argumento da questão 8.</w:t>
-      </w:r>
+        <w:t xml:space="preserve">) Crie um construtor com para os demais argumentos. E faça com que esse construtor receba o argumento da questão </w:t>
+      </w:r>
+      <w:r>
+        <w:rPr>
+          <w:rStyle w:val="Ttulo1Char"/>
+          <w:b w:val="0"/>
+          <w:sz w:val="24"/>
+          <w:szCs w:val="24"/>
+        </w:rPr>
+        <w:t>7</w:t>
+      </w:r>
+      <w:r>
+        <w:rPr>
+          <w:rStyle w:val="Ttulo1Char"/>
+          <w:b w:val="0"/>
+          <w:sz w:val="24"/>
+          <w:szCs w:val="24"/>
+        </w:rPr>
+        <w:t>.</w:t>
+      </w:r>
+    </w:p>
+    <w:p>
+      <w:pPr>
+        <w:autoSpaceDE w:val="0"/>
+        <w:autoSpaceDN w:val="0"/>
+        <w:adjustRightInd w:val="0"/>
+        <w:spacing w:after="0" w:line="240" w:lineRule="auto"/>
+        <w:jc w:val="left"/>
+        <w:rPr>
+          <w:rFonts w:ascii="Consolas" w:hAnsi="Consolas" w:cs="Consolas"/>
+          <w:color w:val="000000"/>
+          <w:sz w:val="19"/>
+          <w:szCs w:val="19"/>
+        </w:rPr>
+      </w:pPr>
+      <w:r>
+        <w:rPr>
+          <w:rFonts w:ascii="Consolas" w:hAnsi="Consolas" w:cs="Consolas"/>
+          <w:color w:val="000000"/>
+          <w:sz w:val="19"/>
+          <w:szCs w:val="19"/>
+        </w:rPr>
+        <w:t xml:space="preserve">        </w:t>
+      </w:r>
+      <w:proofErr w:type="spellStart"/>
+      <w:r>
+        <w:rPr>
+          <w:rFonts w:ascii="Consolas" w:hAnsi="Consolas" w:cs="Consolas"/>
+          <w:color w:val="0000FF"/>
+          <w:sz w:val="19"/>
+          <w:szCs w:val="19"/>
+        </w:rPr>
+        <w:t>public</w:t>
+      </w:r>
+      <w:proofErr w:type="spellEnd"/>
+      <w:r>
+        <w:rPr>
+          <w:rFonts w:ascii="Consolas" w:hAnsi="Consolas" w:cs="Consolas"/>
+          <w:color w:val="000000"/>
+          <w:sz w:val="19"/>
+          <w:szCs w:val="19"/>
+        </w:rPr>
+        <w:t xml:space="preserve"> </w:t>
+      </w:r>
+      <w:r>
+        <w:rPr>
+          <w:rFonts w:ascii="Consolas" w:hAnsi="Consolas" w:cs="Consolas"/>
+          <w:color w:val="2B91AF"/>
+          <w:sz w:val="19"/>
+          <w:szCs w:val="19"/>
+        </w:rPr>
+        <w:t>Aluno</w:t>
+      </w:r>
+      <w:r>
+        <w:rPr>
+          <w:rFonts w:ascii="Consolas" w:hAnsi="Consolas" w:cs="Consolas"/>
+          <w:color w:val="000000"/>
+          <w:sz w:val="19"/>
+          <w:szCs w:val="19"/>
+        </w:rPr>
+        <w:t xml:space="preserve"> (</w:t>
+      </w:r>
+      <w:proofErr w:type="spellStart"/>
+      <w:r>
+        <w:rPr>
+          <w:rFonts w:ascii="Consolas" w:hAnsi="Consolas" w:cs="Consolas"/>
+          <w:color w:val="0000FF"/>
+          <w:sz w:val="19"/>
+          <w:szCs w:val="19"/>
+        </w:rPr>
+        <w:t>string</w:t>
+      </w:r>
+      <w:proofErr w:type="spellEnd"/>
+      <w:r>
+        <w:rPr>
+          <w:rFonts w:ascii="Consolas" w:hAnsi="Consolas" w:cs="Consolas"/>
+          <w:color w:val="000000"/>
+          <w:sz w:val="19"/>
+          <w:szCs w:val="19"/>
+        </w:rPr>
+        <w:t xml:space="preserve"> nome, </w:t>
+      </w:r>
+      <w:proofErr w:type="spellStart"/>
+      <w:r>
+        <w:rPr>
+          <w:rFonts w:ascii="Consolas" w:hAnsi="Consolas" w:cs="Consolas"/>
+          <w:color w:val="0000FF"/>
+          <w:sz w:val="19"/>
+          <w:szCs w:val="19"/>
+        </w:rPr>
+        <w:t>string</w:t>
+      </w:r>
+      <w:proofErr w:type="spellEnd"/>
+      <w:r>
+        <w:rPr>
+          <w:rFonts w:ascii="Consolas" w:hAnsi="Consolas" w:cs="Consolas"/>
+          <w:color w:val="000000"/>
+          <w:sz w:val="19"/>
+          <w:szCs w:val="19"/>
+        </w:rPr>
+        <w:t xml:space="preserve"> </w:t>
+      </w:r>
+      <w:proofErr w:type="spellStart"/>
+      <w:r>
+        <w:rPr>
+          <w:rFonts w:ascii="Consolas" w:hAnsi="Consolas" w:cs="Consolas"/>
+          <w:color w:val="000000"/>
+          <w:sz w:val="19"/>
+          <w:szCs w:val="19"/>
+        </w:rPr>
+        <w:t>email</w:t>
+      </w:r>
+      <w:proofErr w:type="spellEnd"/>
+      <w:r>
+        <w:rPr>
+          <w:rFonts w:ascii="Consolas" w:hAnsi="Consolas" w:cs="Consolas"/>
+          <w:color w:val="000000"/>
+          <w:sz w:val="19"/>
+          <w:szCs w:val="19"/>
+        </w:rPr>
+        <w:t xml:space="preserve">, </w:t>
+      </w:r>
+      <w:proofErr w:type="spellStart"/>
+      <w:r>
+        <w:rPr>
+          <w:rFonts w:ascii="Consolas" w:hAnsi="Consolas" w:cs="Consolas"/>
+          <w:color w:val="0000FF"/>
+          <w:sz w:val="19"/>
+          <w:szCs w:val="19"/>
+        </w:rPr>
+        <w:t>string</w:t>
+      </w:r>
+      <w:proofErr w:type="spellEnd"/>
+      <w:r>
+        <w:rPr>
+          <w:rFonts w:ascii="Consolas" w:hAnsi="Consolas" w:cs="Consolas"/>
+          <w:color w:val="000000"/>
+          <w:sz w:val="19"/>
+          <w:szCs w:val="19"/>
+        </w:rPr>
+        <w:t xml:space="preserve"> cidade</w:t>
+      </w:r>
+      <w:proofErr w:type="gramStart"/>
+      <w:r>
+        <w:rPr>
+          <w:rFonts w:ascii="Consolas" w:hAnsi="Consolas" w:cs="Consolas"/>
+          <w:color w:val="000000"/>
+          <w:sz w:val="19"/>
+          <w:szCs w:val="19"/>
+        </w:rPr>
+        <w:t>) :</w:t>
+      </w:r>
+      <w:proofErr w:type="gramEnd"/>
+      <w:r>
+        <w:rPr>
+          <w:rFonts w:ascii="Consolas" w:hAnsi="Consolas" w:cs="Consolas"/>
+          <w:color w:val="000000"/>
+          <w:sz w:val="19"/>
+          <w:szCs w:val="19"/>
+        </w:rPr>
+        <w:t xml:space="preserve"> </w:t>
+      </w:r>
+      <w:proofErr w:type="spellStart"/>
+      <w:r>
+        <w:rPr>
+          <w:rFonts w:ascii="Consolas" w:hAnsi="Consolas" w:cs="Consolas"/>
+          <w:color w:val="0000FF"/>
+          <w:sz w:val="19"/>
+          <w:szCs w:val="19"/>
+        </w:rPr>
+        <w:t>this</w:t>
+      </w:r>
+      <w:proofErr w:type="spellEnd"/>
+      <w:r>
+        <w:rPr>
+          <w:rFonts w:ascii="Consolas" w:hAnsi="Consolas" w:cs="Consolas"/>
+          <w:color w:val="000000"/>
+          <w:sz w:val="19"/>
+          <w:szCs w:val="19"/>
+        </w:rPr>
+        <w:t>()</w:t>
+      </w:r>
+    </w:p>
+    <w:p>
+      <w:pPr>
+        <w:autoSpaceDE w:val="0"/>
+        <w:autoSpaceDN w:val="0"/>
+        <w:adjustRightInd w:val="0"/>
+        <w:spacing w:after="0" w:line="240" w:lineRule="auto"/>
+        <w:jc w:val="left"/>
+        <w:rPr>
+          <w:rFonts w:ascii="Consolas" w:hAnsi="Consolas" w:cs="Consolas"/>
+          <w:color w:val="000000"/>
+          <w:sz w:val="19"/>
+          <w:szCs w:val="19"/>
+        </w:rPr>
+      </w:pPr>
+      <w:r>
+        <w:rPr>
+          <w:rFonts w:ascii="Consolas" w:hAnsi="Consolas" w:cs="Consolas"/>
+          <w:color w:val="000000"/>
+          <w:sz w:val="19"/>
+          <w:szCs w:val="19"/>
+        </w:rPr>
+        <w:t xml:space="preserve">        {</w:t>
+      </w:r>
+    </w:p>
+    <w:p>
+      <w:pPr>
+        <w:autoSpaceDE w:val="0"/>
+        <w:autoSpaceDN w:val="0"/>
+        <w:adjustRightInd w:val="0"/>
+        <w:spacing w:after="0" w:line="240" w:lineRule="auto"/>
+        <w:jc w:val="left"/>
+        <w:rPr>
+          <w:rFonts w:ascii="Consolas" w:hAnsi="Consolas" w:cs="Consolas"/>
+          <w:color w:val="000000"/>
+          <w:sz w:val="19"/>
+          <w:szCs w:val="19"/>
+        </w:rPr>
+      </w:pPr>
+      <w:r>
+        <w:rPr>
+          <w:rFonts w:ascii="Consolas" w:hAnsi="Consolas" w:cs="Consolas"/>
+          <w:color w:val="000000"/>
+          <w:sz w:val="19"/>
+          <w:szCs w:val="19"/>
+        </w:rPr>
+        <w:t xml:space="preserve">            Nome = nome;</w:t>
+      </w:r>
+    </w:p>
+    <w:p>
+      <w:pPr>
+        <w:autoSpaceDE w:val="0"/>
+        <w:autoSpaceDN w:val="0"/>
+        <w:adjustRightInd w:val="0"/>
+        <w:spacing w:after="0" w:line="240" w:lineRule="auto"/>
+        <w:jc w:val="left"/>
+        <w:rPr>
+          <w:rFonts w:ascii="Consolas" w:hAnsi="Consolas" w:cs="Consolas"/>
+          <w:color w:val="000000"/>
+          <w:sz w:val="19"/>
+          <w:szCs w:val="19"/>
+        </w:rPr>
+      </w:pPr>
+      <w:r>
+        <w:rPr>
+          <w:rFonts w:ascii="Consolas" w:hAnsi="Consolas" w:cs="Consolas"/>
+          <w:color w:val="000000"/>
+          <w:sz w:val="19"/>
+          <w:szCs w:val="19"/>
+        </w:rPr>
+        <w:t xml:space="preserve">            </w:t>
+      </w:r>
+      <w:proofErr w:type="spellStart"/>
+      <w:r>
+        <w:rPr>
+          <w:rFonts w:ascii="Consolas" w:hAnsi="Consolas" w:cs="Consolas"/>
+          <w:color w:val="000000"/>
+          <w:sz w:val="19"/>
+          <w:szCs w:val="19"/>
+        </w:rPr>
+        <w:t>Email</w:t>
+      </w:r>
+      <w:proofErr w:type="spellEnd"/>
+      <w:r>
+        <w:rPr>
+          <w:rFonts w:ascii="Consolas" w:hAnsi="Consolas" w:cs="Consolas"/>
+          <w:color w:val="000000"/>
+          <w:sz w:val="19"/>
+          <w:szCs w:val="19"/>
+        </w:rPr>
+        <w:t xml:space="preserve"> = </w:t>
+      </w:r>
+      <w:proofErr w:type="spellStart"/>
+      <w:r>
+        <w:rPr>
+          <w:rFonts w:ascii="Consolas" w:hAnsi="Consolas" w:cs="Consolas"/>
+          <w:color w:val="000000"/>
+          <w:sz w:val="19"/>
+          <w:szCs w:val="19"/>
+        </w:rPr>
+        <w:t>email</w:t>
+      </w:r>
+      <w:proofErr w:type="spellEnd"/>
+      <w:r>
+        <w:rPr>
+          <w:rFonts w:ascii="Consolas" w:hAnsi="Consolas" w:cs="Consolas"/>
+          <w:color w:val="000000"/>
+          <w:sz w:val="19"/>
+          <w:szCs w:val="19"/>
+        </w:rPr>
+        <w:t>;</w:t>
+      </w:r>
+    </w:p>
+    <w:p>
+      <w:pPr>
+        <w:autoSpaceDE w:val="0"/>
+        <w:autoSpaceDN w:val="0"/>
+        <w:adjustRightInd w:val="0"/>
+        <w:spacing w:after="0" w:line="240" w:lineRule="auto"/>
+        <w:jc w:val="left"/>
+        <w:rPr>
+          <w:rFonts w:ascii="Consolas" w:hAnsi="Consolas" w:cs="Consolas"/>
+          <w:color w:val="000000"/>
+          <w:sz w:val="19"/>
+          <w:szCs w:val="19"/>
+        </w:rPr>
+      </w:pPr>
+      <w:r>
+        <w:rPr>
+          <w:rFonts w:ascii="Consolas" w:hAnsi="Consolas" w:cs="Consolas"/>
+          <w:color w:val="000000"/>
+          <w:sz w:val="19"/>
+          <w:szCs w:val="19"/>
+        </w:rPr>
+        <w:t xml:space="preserve">            Cidade = cidade;</w:t>
+      </w:r>
+    </w:p>
+    <w:p>
+      <w:pPr>
+        <w:rPr>
+          <w:rFonts w:ascii="Consolas" w:hAnsi="Consolas" w:cs="Consolas"/>
+          <w:color w:val="000000"/>
+          <w:sz w:val="19"/>
+          <w:szCs w:val="19"/>
+        </w:rPr>
+      </w:pPr>
+      <w:r>
+        <w:rPr>
+          <w:rFonts w:ascii="Consolas" w:hAnsi="Consolas" w:cs="Consolas"/>
+          <w:color w:val="000000"/>
+          <w:sz w:val="19"/>
+          <w:szCs w:val="19"/>
+        </w:rPr>
+        <w:t xml:space="preserve">        }</w:t>
+      </w:r>
+    </w:p>
+    <w:p>
+      <w:pPr>
+        <w:rPr>
+          <w:rStyle w:val="Ttulo1Char"/>
+          <w:b w:val="0"/>
+          <w:sz w:val="24"/>
+          <w:szCs w:val="24"/>
+        </w:rPr>
+      </w:pPr>
+      <w:r>
+        <w:rPr>
+          <w:rStyle w:val="Ttulo1Char"/>
+          <w:b w:val="0"/>
+          <w:sz w:val="24"/>
+          <w:szCs w:val="24"/>
+        </w:rPr>
+        <w:lastRenderedPageBreak/>
+        <w:t>Código da classe completa:</w:t>
+      </w:r>
+      <w:bookmarkStart w:id="0" w:name="_GoBack"/>
+      <w:bookmarkEnd w:id="0"/>
+    </w:p>
+    <w:p>
+      <w:pPr>
+        <w:autoSpaceDE w:val="0"/>
+        <w:autoSpaceDN w:val="0"/>
+        <w:adjustRightInd w:val="0"/>
+        <w:spacing w:after="0" w:line="240" w:lineRule="auto"/>
+        <w:jc w:val="left"/>
+        <w:rPr>
+          <w:rFonts w:ascii="Consolas" w:hAnsi="Consolas" w:cs="Consolas"/>
+          <w:color w:val="000000"/>
+          <w:sz w:val="19"/>
+          <w:szCs w:val="19"/>
+        </w:rPr>
+      </w:pPr>
+      <w:proofErr w:type="spellStart"/>
+      <w:r>
+        <w:rPr>
+          <w:rFonts w:ascii="Consolas" w:hAnsi="Consolas" w:cs="Consolas"/>
+          <w:color w:val="0000FF"/>
+          <w:sz w:val="19"/>
+          <w:szCs w:val="19"/>
+        </w:rPr>
+        <w:t>using</w:t>
+      </w:r>
+      <w:proofErr w:type="spellEnd"/>
+      <w:r>
+        <w:rPr>
+          <w:rFonts w:ascii="Consolas" w:hAnsi="Consolas" w:cs="Consolas"/>
+          <w:color w:val="000000"/>
+          <w:sz w:val="19"/>
+          <w:szCs w:val="19"/>
+        </w:rPr>
+        <w:t xml:space="preserve"> System;</w:t>
+      </w:r>
+    </w:p>
+    <w:p>
+      <w:pPr>
+        <w:autoSpaceDE w:val="0"/>
+        <w:autoSpaceDN w:val="0"/>
+        <w:adjustRightInd w:val="0"/>
+        <w:spacing w:after="0" w:line="240" w:lineRule="auto"/>
+        <w:jc w:val="left"/>
+        <w:rPr>
+          <w:rFonts w:ascii="Consolas" w:hAnsi="Consolas" w:cs="Consolas"/>
+          <w:color w:val="000000"/>
+          <w:sz w:val="19"/>
+          <w:szCs w:val="19"/>
+        </w:rPr>
+      </w:pPr>
+    </w:p>
+    <w:p>
+      <w:pPr>
+        <w:autoSpaceDE w:val="0"/>
+        <w:autoSpaceDN w:val="0"/>
+        <w:adjustRightInd w:val="0"/>
+        <w:spacing w:after="0" w:line="240" w:lineRule="auto"/>
+        <w:jc w:val="left"/>
+        <w:rPr>
+          <w:rFonts w:ascii="Consolas" w:hAnsi="Consolas" w:cs="Consolas"/>
+          <w:color w:val="000000"/>
+          <w:sz w:val="19"/>
+          <w:szCs w:val="19"/>
+        </w:rPr>
+      </w:pPr>
+      <w:proofErr w:type="spellStart"/>
+      <w:r>
+        <w:rPr>
+          <w:rFonts w:ascii="Consolas" w:hAnsi="Consolas" w:cs="Consolas"/>
+          <w:color w:val="0000FF"/>
+          <w:sz w:val="19"/>
+          <w:szCs w:val="19"/>
+        </w:rPr>
+        <w:t>namespace</w:t>
+      </w:r>
+      <w:proofErr w:type="spellEnd"/>
+      <w:r>
+        <w:rPr>
+          <w:rFonts w:ascii="Consolas" w:hAnsi="Consolas" w:cs="Consolas"/>
+          <w:color w:val="000000"/>
+          <w:sz w:val="19"/>
+          <w:szCs w:val="19"/>
+        </w:rPr>
+        <w:t xml:space="preserve"> Escola</w:t>
+      </w:r>
+    </w:p>
+    <w:p>
+      <w:pPr>
+        <w:autoSpaceDE w:val="0"/>
+        <w:autoSpaceDN w:val="0"/>
+        <w:adjustRightInd w:val="0"/>
+        <w:spacing w:after="0" w:line="240" w:lineRule="auto"/>
+        <w:jc w:val="left"/>
+        <w:rPr>
+          <w:rFonts w:ascii="Consolas" w:hAnsi="Consolas" w:cs="Consolas"/>
+          <w:color w:val="000000"/>
+          <w:sz w:val="19"/>
+          <w:szCs w:val="19"/>
+        </w:rPr>
+      </w:pPr>
+      <w:r>
+        <w:rPr>
+          <w:rFonts w:ascii="Consolas" w:hAnsi="Consolas" w:cs="Consolas"/>
+          <w:color w:val="000000"/>
+          <w:sz w:val="19"/>
+          <w:szCs w:val="19"/>
+        </w:rPr>
+        <w:t>{</w:t>
+      </w:r>
+    </w:p>
+    <w:p>
+      <w:pPr>
+        <w:autoSpaceDE w:val="0"/>
+        <w:autoSpaceDN w:val="0"/>
+        <w:adjustRightInd w:val="0"/>
+        <w:spacing w:after="0" w:line="240" w:lineRule="auto"/>
+        <w:jc w:val="left"/>
+        <w:rPr>
+          <w:rFonts w:ascii="Consolas" w:hAnsi="Consolas" w:cs="Consolas"/>
+          <w:color w:val="000000"/>
+          <w:sz w:val="19"/>
+          <w:szCs w:val="19"/>
+        </w:rPr>
+      </w:pPr>
+      <w:r>
+        <w:rPr>
+          <w:rFonts w:ascii="Consolas" w:hAnsi="Consolas" w:cs="Consolas"/>
+          <w:color w:val="000000"/>
+          <w:sz w:val="19"/>
+          <w:szCs w:val="19"/>
+        </w:rPr>
+        <w:t xml:space="preserve">    </w:t>
+      </w:r>
+      <w:proofErr w:type="spellStart"/>
+      <w:r>
+        <w:rPr>
+          <w:rFonts w:ascii="Consolas" w:hAnsi="Consolas" w:cs="Consolas"/>
+          <w:color w:val="0000FF"/>
+          <w:sz w:val="19"/>
+          <w:szCs w:val="19"/>
+        </w:rPr>
+        <w:t>class</w:t>
+      </w:r>
+      <w:proofErr w:type="spellEnd"/>
+      <w:r>
+        <w:rPr>
+          <w:rFonts w:ascii="Consolas" w:hAnsi="Consolas" w:cs="Consolas"/>
+          <w:color w:val="000000"/>
+          <w:sz w:val="19"/>
+          <w:szCs w:val="19"/>
+        </w:rPr>
+        <w:t xml:space="preserve"> </w:t>
+      </w:r>
+      <w:r>
+        <w:rPr>
+          <w:rFonts w:ascii="Consolas" w:hAnsi="Consolas" w:cs="Consolas"/>
+          <w:color w:val="2B91AF"/>
+          <w:sz w:val="19"/>
+          <w:szCs w:val="19"/>
+        </w:rPr>
+        <w:t>Aluno</w:t>
+      </w:r>
+    </w:p>
+    <w:p>
+      <w:pPr>
+        <w:autoSpaceDE w:val="0"/>
+        <w:autoSpaceDN w:val="0"/>
+        <w:adjustRightInd w:val="0"/>
+        <w:spacing w:after="0" w:line="240" w:lineRule="auto"/>
+        <w:jc w:val="left"/>
+        <w:rPr>
+          <w:rFonts w:ascii="Consolas" w:hAnsi="Consolas" w:cs="Consolas"/>
+          <w:color w:val="000000"/>
+          <w:sz w:val="19"/>
+          <w:szCs w:val="19"/>
+        </w:rPr>
+      </w:pPr>
+      <w:r>
+        <w:rPr>
+          <w:rFonts w:ascii="Consolas" w:hAnsi="Consolas" w:cs="Consolas"/>
+          <w:color w:val="000000"/>
+          <w:sz w:val="19"/>
+          <w:szCs w:val="19"/>
+        </w:rPr>
+        <w:t xml:space="preserve">    {</w:t>
+      </w:r>
+    </w:p>
+    <w:p>
+      <w:pPr>
+        <w:autoSpaceDE w:val="0"/>
+        <w:autoSpaceDN w:val="0"/>
+        <w:adjustRightInd w:val="0"/>
+        <w:spacing w:after="0" w:line="240" w:lineRule="auto"/>
+        <w:jc w:val="left"/>
+        <w:rPr>
+          <w:rFonts w:ascii="Consolas" w:hAnsi="Consolas" w:cs="Consolas"/>
+          <w:color w:val="000000"/>
+          <w:sz w:val="19"/>
+          <w:szCs w:val="19"/>
+        </w:rPr>
+      </w:pPr>
+      <w:r>
+        <w:rPr>
+          <w:rFonts w:ascii="Consolas" w:hAnsi="Consolas" w:cs="Consolas"/>
+          <w:color w:val="000000"/>
+          <w:sz w:val="19"/>
+          <w:szCs w:val="19"/>
+        </w:rPr>
+        <w:t xml:space="preserve">        </w:t>
+      </w:r>
+      <w:proofErr w:type="spellStart"/>
+      <w:r>
+        <w:rPr>
+          <w:rFonts w:ascii="Consolas" w:hAnsi="Consolas" w:cs="Consolas"/>
+          <w:color w:val="0000FF"/>
+          <w:sz w:val="19"/>
+          <w:szCs w:val="19"/>
+        </w:rPr>
+        <w:t>public</w:t>
+      </w:r>
+      <w:proofErr w:type="spellEnd"/>
+      <w:r>
+        <w:rPr>
+          <w:rFonts w:ascii="Consolas" w:hAnsi="Consolas" w:cs="Consolas"/>
+          <w:color w:val="000000"/>
+          <w:sz w:val="19"/>
+          <w:szCs w:val="19"/>
+        </w:rPr>
+        <w:t xml:space="preserve"> </w:t>
+      </w:r>
+      <w:proofErr w:type="spellStart"/>
+      <w:r>
+        <w:rPr>
+          <w:rFonts w:ascii="Consolas" w:hAnsi="Consolas" w:cs="Consolas"/>
+          <w:color w:val="0000FF"/>
+          <w:sz w:val="19"/>
+          <w:szCs w:val="19"/>
+        </w:rPr>
+        <w:t>string</w:t>
+      </w:r>
+      <w:proofErr w:type="spellEnd"/>
+      <w:r>
+        <w:rPr>
+          <w:rFonts w:ascii="Consolas" w:hAnsi="Consolas" w:cs="Consolas"/>
+          <w:color w:val="000000"/>
+          <w:sz w:val="19"/>
+          <w:szCs w:val="19"/>
+        </w:rPr>
+        <w:t xml:space="preserve"> Nome;</w:t>
+      </w:r>
+    </w:p>
+    <w:p>
+      <w:pPr>
+        <w:autoSpaceDE w:val="0"/>
+        <w:autoSpaceDN w:val="0"/>
+        <w:adjustRightInd w:val="0"/>
+        <w:spacing w:after="0" w:line="240" w:lineRule="auto"/>
+        <w:jc w:val="left"/>
+        <w:rPr>
+          <w:rFonts w:ascii="Consolas" w:hAnsi="Consolas" w:cs="Consolas"/>
+          <w:color w:val="000000"/>
+          <w:sz w:val="19"/>
+          <w:szCs w:val="19"/>
+        </w:rPr>
+      </w:pPr>
+      <w:r>
+        <w:rPr>
+          <w:rFonts w:ascii="Consolas" w:hAnsi="Consolas" w:cs="Consolas"/>
+          <w:color w:val="000000"/>
+          <w:sz w:val="19"/>
+          <w:szCs w:val="19"/>
+        </w:rPr>
+        <w:t xml:space="preserve">        </w:t>
+      </w:r>
+      <w:proofErr w:type="spellStart"/>
+      <w:r>
+        <w:rPr>
+          <w:rFonts w:ascii="Consolas" w:hAnsi="Consolas" w:cs="Consolas"/>
+          <w:color w:val="0000FF"/>
+          <w:sz w:val="19"/>
+          <w:szCs w:val="19"/>
+        </w:rPr>
+        <w:t>public</w:t>
+      </w:r>
+      <w:proofErr w:type="spellEnd"/>
+      <w:r>
+        <w:rPr>
+          <w:rFonts w:ascii="Consolas" w:hAnsi="Consolas" w:cs="Consolas"/>
+          <w:color w:val="000000"/>
+          <w:sz w:val="19"/>
+          <w:szCs w:val="19"/>
+        </w:rPr>
+        <w:t xml:space="preserve"> </w:t>
+      </w:r>
+      <w:proofErr w:type="spellStart"/>
+      <w:r>
+        <w:rPr>
+          <w:rFonts w:ascii="Consolas" w:hAnsi="Consolas" w:cs="Consolas"/>
+          <w:color w:val="0000FF"/>
+          <w:sz w:val="19"/>
+          <w:szCs w:val="19"/>
+        </w:rPr>
+        <w:t>string</w:t>
+      </w:r>
+      <w:proofErr w:type="spellEnd"/>
+      <w:r>
+        <w:rPr>
+          <w:rFonts w:ascii="Consolas" w:hAnsi="Consolas" w:cs="Consolas"/>
+          <w:color w:val="000000"/>
+          <w:sz w:val="19"/>
+          <w:szCs w:val="19"/>
+        </w:rPr>
+        <w:t xml:space="preserve"> </w:t>
+      </w:r>
+      <w:proofErr w:type="spellStart"/>
+      <w:r>
+        <w:rPr>
+          <w:rFonts w:ascii="Consolas" w:hAnsi="Consolas" w:cs="Consolas"/>
+          <w:color w:val="000000"/>
+          <w:sz w:val="19"/>
+          <w:szCs w:val="19"/>
+        </w:rPr>
+        <w:t>Email</w:t>
+      </w:r>
+      <w:proofErr w:type="spellEnd"/>
+      <w:r>
+        <w:rPr>
+          <w:rFonts w:ascii="Consolas" w:hAnsi="Consolas" w:cs="Consolas"/>
+          <w:color w:val="000000"/>
+          <w:sz w:val="19"/>
+          <w:szCs w:val="19"/>
+        </w:rPr>
+        <w:t>;</w:t>
+      </w:r>
+    </w:p>
+    <w:p>
+      <w:pPr>
+        <w:autoSpaceDE w:val="0"/>
+        <w:autoSpaceDN w:val="0"/>
+        <w:adjustRightInd w:val="0"/>
+        <w:spacing w:after="0" w:line="240" w:lineRule="auto"/>
+        <w:jc w:val="left"/>
+        <w:rPr>
+          <w:rFonts w:ascii="Consolas" w:hAnsi="Consolas" w:cs="Consolas"/>
+          <w:color w:val="000000"/>
+          <w:sz w:val="19"/>
+          <w:szCs w:val="19"/>
+        </w:rPr>
+      </w:pPr>
+      <w:r>
+        <w:rPr>
+          <w:rFonts w:ascii="Consolas" w:hAnsi="Consolas" w:cs="Consolas"/>
+          <w:color w:val="000000"/>
+          <w:sz w:val="19"/>
+          <w:szCs w:val="19"/>
+        </w:rPr>
+        <w:t xml:space="preserve">        </w:t>
+      </w:r>
+      <w:proofErr w:type="spellStart"/>
+      <w:r>
+        <w:rPr>
+          <w:rFonts w:ascii="Consolas" w:hAnsi="Consolas" w:cs="Consolas"/>
+          <w:color w:val="0000FF"/>
+          <w:sz w:val="19"/>
+          <w:szCs w:val="19"/>
+        </w:rPr>
+        <w:t>public</w:t>
+      </w:r>
+      <w:proofErr w:type="spellEnd"/>
+      <w:r>
+        <w:rPr>
+          <w:rFonts w:ascii="Consolas" w:hAnsi="Consolas" w:cs="Consolas"/>
+          <w:color w:val="000000"/>
+          <w:sz w:val="19"/>
+          <w:szCs w:val="19"/>
+        </w:rPr>
+        <w:t xml:space="preserve"> </w:t>
+      </w:r>
+      <w:proofErr w:type="spellStart"/>
+      <w:r>
+        <w:rPr>
+          <w:rFonts w:ascii="Consolas" w:hAnsi="Consolas" w:cs="Consolas"/>
+          <w:color w:val="0000FF"/>
+          <w:sz w:val="19"/>
+          <w:szCs w:val="19"/>
+        </w:rPr>
+        <w:t>string</w:t>
+      </w:r>
+      <w:proofErr w:type="spellEnd"/>
+      <w:r>
+        <w:rPr>
+          <w:rFonts w:ascii="Consolas" w:hAnsi="Consolas" w:cs="Consolas"/>
+          <w:color w:val="000000"/>
+          <w:sz w:val="19"/>
+          <w:szCs w:val="19"/>
+        </w:rPr>
+        <w:t xml:space="preserve"> Cidade;</w:t>
+      </w:r>
+    </w:p>
+    <w:p>
+      <w:pPr>
+        <w:autoSpaceDE w:val="0"/>
+        <w:autoSpaceDN w:val="0"/>
+        <w:adjustRightInd w:val="0"/>
+        <w:spacing w:after="0" w:line="240" w:lineRule="auto"/>
+        <w:jc w:val="left"/>
+        <w:rPr>
+          <w:rFonts w:ascii="Consolas" w:hAnsi="Consolas" w:cs="Consolas"/>
+          <w:color w:val="000000"/>
+          <w:sz w:val="19"/>
+          <w:szCs w:val="19"/>
+        </w:rPr>
+      </w:pPr>
+      <w:r>
+        <w:rPr>
+          <w:rFonts w:ascii="Consolas" w:hAnsi="Consolas" w:cs="Consolas"/>
+          <w:color w:val="000000"/>
+          <w:sz w:val="19"/>
+          <w:szCs w:val="19"/>
+        </w:rPr>
+        <w:t xml:space="preserve">        </w:t>
+      </w:r>
+      <w:proofErr w:type="spellStart"/>
+      <w:r>
+        <w:rPr>
+          <w:rFonts w:ascii="Consolas" w:hAnsi="Consolas" w:cs="Consolas"/>
+          <w:color w:val="0000FF"/>
+          <w:sz w:val="19"/>
+          <w:szCs w:val="19"/>
+        </w:rPr>
+        <w:t>public</w:t>
+      </w:r>
+      <w:proofErr w:type="spellEnd"/>
+      <w:r>
+        <w:rPr>
+          <w:rFonts w:ascii="Consolas" w:hAnsi="Consolas" w:cs="Consolas"/>
+          <w:color w:val="000000"/>
+          <w:sz w:val="19"/>
+          <w:szCs w:val="19"/>
+        </w:rPr>
+        <w:t xml:space="preserve"> </w:t>
+      </w:r>
+      <w:proofErr w:type="spellStart"/>
+      <w:r>
+        <w:rPr>
+          <w:rFonts w:ascii="Consolas" w:hAnsi="Consolas" w:cs="Consolas"/>
+          <w:color w:val="000000"/>
+          <w:sz w:val="19"/>
+          <w:szCs w:val="19"/>
+        </w:rPr>
+        <w:t>Boolean</w:t>
+      </w:r>
+      <w:proofErr w:type="spellEnd"/>
+      <w:r>
+        <w:rPr>
+          <w:rFonts w:ascii="Consolas" w:hAnsi="Consolas" w:cs="Consolas"/>
+          <w:color w:val="000000"/>
+          <w:sz w:val="19"/>
+          <w:szCs w:val="19"/>
+        </w:rPr>
+        <w:t xml:space="preserve"> Status;</w:t>
+      </w:r>
+    </w:p>
+    <w:p>
+      <w:pPr>
+        <w:autoSpaceDE w:val="0"/>
+        <w:autoSpaceDN w:val="0"/>
+        <w:adjustRightInd w:val="0"/>
+        <w:spacing w:after="0" w:line="240" w:lineRule="auto"/>
+        <w:jc w:val="left"/>
+        <w:rPr>
+          <w:rFonts w:ascii="Consolas" w:hAnsi="Consolas" w:cs="Consolas"/>
+          <w:color w:val="000000"/>
+          <w:sz w:val="19"/>
+          <w:szCs w:val="19"/>
+        </w:rPr>
+      </w:pPr>
+    </w:p>
+    <w:p>
+      <w:pPr>
+        <w:autoSpaceDE w:val="0"/>
+        <w:autoSpaceDN w:val="0"/>
+        <w:adjustRightInd w:val="0"/>
+        <w:spacing w:after="0" w:line="240" w:lineRule="auto"/>
+        <w:jc w:val="left"/>
+        <w:rPr>
+          <w:rFonts w:ascii="Consolas" w:hAnsi="Consolas" w:cs="Consolas"/>
+          <w:color w:val="000000"/>
+          <w:sz w:val="19"/>
+          <w:szCs w:val="19"/>
+        </w:rPr>
+      </w:pPr>
+      <w:r>
+        <w:rPr>
+          <w:rFonts w:ascii="Consolas" w:hAnsi="Consolas" w:cs="Consolas"/>
+          <w:color w:val="000000"/>
+          <w:sz w:val="19"/>
+          <w:szCs w:val="19"/>
+        </w:rPr>
+        <w:t xml:space="preserve">        </w:t>
+      </w:r>
+      <w:proofErr w:type="spellStart"/>
+      <w:r>
+        <w:rPr>
+          <w:rFonts w:ascii="Consolas" w:hAnsi="Consolas" w:cs="Consolas"/>
+          <w:color w:val="0000FF"/>
+          <w:sz w:val="19"/>
+          <w:szCs w:val="19"/>
+        </w:rPr>
+        <w:t>public</w:t>
+      </w:r>
+      <w:proofErr w:type="spellEnd"/>
+      <w:r>
+        <w:rPr>
+          <w:rFonts w:ascii="Consolas" w:hAnsi="Consolas" w:cs="Consolas"/>
+          <w:color w:val="000000"/>
+          <w:sz w:val="19"/>
+          <w:szCs w:val="19"/>
+        </w:rPr>
+        <w:t xml:space="preserve"> </w:t>
+      </w:r>
+      <w:proofErr w:type="gramStart"/>
+      <w:r>
+        <w:rPr>
+          <w:rFonts w:ascii="Consolas" w:hAnsi="Consolas" w:cs="Consolas"/>
+          <w:color w:val="2B91AF"/>
+          <w:sz w:val="19"/>
+          <w:szCs w:val="19"/>
+        </w:rPr>
+        <w:t>Aluno</w:t>
+      </w:r>
+      <w:r>
+        <w:rPr>
+          <w:rFonts w:ascii="Consolas" w:hAnsi="Consolas" w:cs="Consolas"/>
+          <w:color w:val="000000"/>
+          <w:sz w:val="19"/>
+          <w:szCs w:val="19"/>
+        </w:rPr>
+        <w:t>(</w:t>
+      </w:r>
+      <w:proofErr w:type="gramEnd"/>
+      <w:r>
+        <w:rPr>
+          <w:rFonts w:ascii="Consolas" w:hAnsi="Consolas" w:cs="Consolas"/>
+          <w:color w:val="000000"/>
+          <w:sz w:val="19"/>
+          <w:szCs w:val="19"/>
+        </w:rPr>
+        <w:t>)</w:t>
+      </w:r>
+    </w:p>
+    <w:p>
+      <w:pPr>
+        <w:autoSpaceDE w:val="0"/>
+        <w:autoSpaceDN w:val="0"/>
+        <w:adjustRightInd w:val="0"/>
+        <w:spacing w:after="0" w:line="240" w:lineRule="auto"/>
+        <w:jc w:val="left"/>
+        <w:rPr>
+          <w:rFonts w:ascii="Consolas" w:hAnsi="Consolas" w:cs="Consolas"/>
+          <w:color w:val="000000"/>
+          <w:sz w:val="19"/>
+          <w:szCs w:val="19"/>
+        </w:rPr>
+      </w:pPr>
+      <w:r>
+        <w:rPr>
+          <w:rFonts w:ascii="Consolas" w:hAnsi="Consolas" w:cs="Consolas"/>
+          <w:color w:val="000000"/>
+          <w:sz w:val="19"/>
+          <w:szCs w:val="19"/>
+        </w:rPr>
+        <w:t xml:space="preserve">        {</w:t>
+      </w:r>
+    </w:p>
+    <w:p>
+      <w:pPr>
+        <w:autoSpaceDE w:val="0"/>
+        <w:autoSpaceDN w:val="0"/>
+        <w:adjustRightInd w:val="0"/>
+        <w:spacing w:after="0" w:line="240" w:lineRule="auto"/>
+        <w:jc w:val="left"/>
+        <w:rPr>
+          <w:rFonts w:ascii="Consolas" w:hAnsi="Consolas" w:cs="Consolas"/>
+          <w:color w:val="000000"/>
+          <w:sz w:val="19"/>
+          <w:szCs w:val="19"/>
+        </w:rPr>
+      </w:pPr>
+      <w:r>
+        <w:rPr>
+          <w:rFonts w:ascii="Consolas" w:hAnsi="Consolas" w:cs="Consolas"/>
+          <w:color w:val="000000"/>
+          <w:sz w:val="19"/>
+          <w:szCs w:val="19"/>
+        </w:rPr>
+        <w:t xml:space="preserve">            Status = </w:t>
+      </w:r>
+      <w:proofErr w:type="spellStart"/>
+      <w:r>
+        <w:rPr>
+          <w:rFonts w:ascii="Consolas" w:hAnsi="Consolas" w:cs="Consolas"/>
+          <w:color w:val="0000FF"/>
+          <w:sz w:val="19"/>
+          <w:szCs w:val="19"/>
+        </w:rPr>
+        <w:t>true</w:t>
+      </w:r>
+      <w:proofErr w:type="spellEnd"/>
+      <w:r>
+        <w:rPr>
+          <w:rFonts w:ascii="Consolas" w:hAnsi="Consolas" w:cs="Consolas"/>
+          <w:color w:val="000000"/>
+          <w:sz w:val="19"/>
+          <w:szCs w:val="19"/>
+        </w:rPr>
+        <w:t>;</w:t>
+      </w:r>
+    </w:p>
+    <w:p>
+      <w:pPr>
+        <w:autoSpaceDE w:val="0"/>
+        <w:autoSpaceDN w:val="0"/>
+        <w:adjustRightInd w:val="0"/>
+        <w:spacing w:after="0" w:line="240" w:lineRule="auto"/>
+        <w:jc w:val="left"/>
+        <w:rPr>
+          <w:rFonts w:ascii="Consolas" w:hAnsi="Consolas" w:cs="Consolas"/>
+          <w:color w:val="000000"/>
+          <w:sz w:val="19"/>
+          <w:szCs w:val="19"/>
+        </w:rPr>
+      </w:pPr>
+      <w:r>
+        <w:rPr>
+          <w:rFonts w:ascii="Consolas" w:hAnsi="Consolas" w:cs="Consolas"/>
+          <w:color w:val="000000"/>
+          <w:sz w:val="19"/>
+          <w:szCs w:val="19"/>
+        </w:rPr>
+        <w:t xml:space="preserve">        }</w:t>
+      </w:r>
+    </w:p>
+    <w:p>
+      <w:pPr>
+        <w:autoSpaceDE w:val="0"/>
+        <w:autoSpaceDN w:val="0"/>
+        <w:adjustRightInd w:val="0"/>
+        <w:spacing w:after="0" w:line="240" w:lineRule="auto"/>
+        <w:jc w:val="left"/>
+        <w:rPr>
+          <w:rFonts w:ascii="Consolas" w:hAnsi="Consolas" w:cs="Consolas"/>
+          <w:color w:val="000000"/>
+          <w:sz w:val="19"/>
+          <w:szCs w:val="19"/>
+        </w:rPr>
+      </w:pPr>
+    </w:p>
+    <w:p>
+      <w:pPr>
+        <w:autoSpaceDE w:val="0"/>
+        <w:autoSpaceDN w:val="0"/>
+        <w:adjustRightInd w:val="0"/>
+        <w:spacing w:after="0" w:line="240" w:lineRule="auto"/>
+        <w:jc w:val="left"/>
+        <w:rPr>
+          <w:rFonts w:ascii="Consolas" w:hAnsi="Consolas" w:cs="Consolas"/>
+          <w:color w:val="000000"/>
+          <w:sz w:val="19"/>
+          <w:szCs w:val="19"/>
+        </w:rPr>
+      </w:pPr>
+      <w:r>
+        <w:rPr>
+          <w:rFonts w:ascii="Consolas" w:hAnsi="Consolas" w:cs="Consolas"/>
+          <w:color w:val="000000"/>
+          <w:sz w:val="19"/>
+          <w:szCs w:val="19"/>
+        </w:rPr>
+        <w:t xml:space="preserve">        </w:t>
+      </w:r>
+      <w:proofErr w:type="spellStart"/>
+      <w:r>
+        <w:rPr>
+          <w:rFonts w:ascii="Consolas" w:hAnsi="Consolas" w:cs="Consolas"/>
+          <w:color w:val="0000FF"/>
+          <w:sz w:val="19"/>
+          <w:szCs w:val="19"/>
+        </w:rPr>
+        <w:t>public</w:t>
+      </w:r>
+      <w:proofErr w:type="spellEnd"/>
+      <w:r>
+        <w:rPr>
+          <w:rFonts w:ascii="Consolas" w:hAnsi="Consolas" w:cs="Consolas"/>
+          <w:color w:val="000000"/>
+          <w:sz w:val="19"/>
+          <w:szCs w:val="19"/>
+        </w:rPr>
+        <w:t xml:space="preserve"> </w:t>
+      </w:r>
+      <w:r>
+        <w:rPr>
+          <w:rFonts w:ascii="Consolas" w:hAnsi="Consolas" w:cs="Consolas"/>
+          <w:color w:val="2B91AF"/>
+          <w:sz w:val="19"/>
+          <w:szCs w:val="19"/>
+        </w:rPr>
+        <w:t>Aluno</w:t>
+      </w:r>
+      <w:r>
+        <w:rPr>
+          <w:rFonts w:ascii="Consolas" w:hAnsi="Consolas" w:cs="Consolas"/>
+          <w:color w:val="000000"/>
+          <w:sz w:val="19"/>
+          <w:szCs w:val="19"/>
+        </w:rPr>
+        <w:t xml:space="preserve"> (</w:t>
+      </w:r>
+      <w:proofErr w:type="spellStart"/>
+      <w:r>
+        <w:rPr>
+          <w:rFonts w:ascii="Consolas" w:hAnsi="Consolas" w:cs="Consolas"/>
+          <w:color w:val="0000FF"/>
+          <w:sz w:val="19"/>
+          <w:szCs w:val="19"/>
+        </w:rPr>
+        <w:t>string</w:t>
+      </w:r>
+      <w:proofErr w:type="spellEnd"/>
+      <w:r>
+        <w:rPr>
+          <w:rFonts w:ascii="Consolas" w:hAnsi="Consolas" w:cs="Consolas"/>
+          <w:color w:val="000000"/>
+          <w:sz w:val="19"/>
+          <w:szCs w:val="19"/>
+        </w:rPr>
+        <w:t xml:space="preserve"> nome, </w:t>
+      </w:r>
+      <w:proofErr w:type="spellStart"/>
+      <w:r>
+        <w:rPr>
+          <w:rFonts w:ascii="Consolas" w:hAnsi="Consolas" w:cs="Consolas"/>
+          <w:color w:val="0000FF"/>
+          <w:sz w:val="19"/>
+          <w:szCs w:val="19"/>
+        </w:rPr>
+        <w:t>string</w:t>
+      </w:r>
+      <w:proofErr w:type="spellEnd"/>
+      <w:r>
+        <w:rPr>
+          <w:rFonts w:ascii="Consolas" w:hAnsi="Consolas" w:cs="Consolas"/>
+          <w:color w:val="000000"/>
+          <w:sz w:val="19"/>
+          <w:szCs w:val="19"/>
+        </w:rPr>
+        <w:t xml:space="preserve"> </w:t>
+      </w:r>
+      <w:proofErr w:type="spellStart"/>
+      <w:r>
+        <w:rPr>
+          <w:rFonts w:ascii="Consolas" w:hAnsi="Consolas" w:cs="Consolas"/>
+          <w:color w:val="000000"/>
+          <w:sz w:val="19"/>
+          <w:szCs w:val="19"/>
+        </w:rPr>
+        <w:t>email</w:t>
+      </w:r>
+      <w:proofErr w:type="spellEnd"/>
+      <w:r>
+        <w:rPr>
+          <w:rFonts w:ascii="Consolas" w:hAnsi="Consolas" w:cs="Consolas"/>
+          <w:color w:val="000000"/>
+          <w:sz w:val="19"/>
+          <w:szCs w:val="19"/>
+        </w:rPr>
+        <w:t xml:space="preserve">, </w:t>
+      </w:r>
+      <w:proofErr w:type="spellStart"/>
+      <w:r>
+        <w:rPr>
+          <w:rFonts w:ascii="Consolas" w:hAnsi="Consolas" w:cs="Consolas"/>
+          <w:color w:val="0000FF"/>
+          <w:sz w:val="19"/>
+          <w:szCs w:val="19"/>
+        </w:rPr>
+        <w:t>string</w:t>
+      </w:r>
+      <w:proofErr w:type="spellEnd"/>
+      <w:r>
+        <w:rPr>
+          <w:rFonts w:ascii="Consolas" w:hAnsi="Consolas" w:cs="Consolas"/>
+          <w:color w:val="000000"/>
+          <w:sz w:val="19"/>
+          <w:szCs w:val="19"/>
+        </w:rPr>
+        <w:t xml:space="preserve"> cidade</w:t>
+      </w:r>
+      <w:proofErr w:type="gramStart"/>
+      <w:r>
+        <w:rPr>
+          <w:rFonts w:ascii="Consolas" w:hAnsi="Consolas" w:cs="Consolas"/>
+          <w:color w:val="000000"/>
+          <w:sz w:val="19"/>
+          <w:szCs w:val="19"/>
+        </w:rPr>
+        <w:t>) :</w:t>
+      </w:r>
+      <w:proofErr w:type="gramEnd"/>
+      <w:r>
+        <w:rPr>
+          <w:rFonts w:ascii="Consolas" w:hAnsi="Consolas" w:cs="Consolas"/>
+          <w:color w:val="000000"/>
+          <w:sz w:val="19"/>
+          <w:szCs w:val="19"/>
+        </w:rPr>
+        <w:t xml:space="preserve"> </w:t>
+      </w:r>
+      <w:proofErr w:type="spellStart"/>
+      <w:r>
+        <w:rPr>
+          <w:rFonts w:ascii="Consolas" w:hAnsi="Consolas" w:cs="Consolas"/>
+          <w:color w:val="0000FF"/>
+          <w:sz w:val="19"/>
+          <w:szCs w:val="19"/>
+        </w:rPr>
+        <w:t>this</w:t>
+      </w:r>
+      <w:proofErr w:type="spellEnd"/>
+      <w:r>
+        <w:rPr>
+          <w:rFonts w:ascii="Consolas" w:hAnsi="Consolas" w:cs="Consolas"/>
+          <w:color w:val="000000"/>
+          <w:sz w:val="19"/>
+          <w:szCs w:val="19"/>
+        </w:rPr>
+        <w:t>()</w:t>
+      </w:r>
+    </w:p>
+    <w:p>
+      <w:pPr>
+        <w:autoSpaceDE w:val="0"/>
+        <w:autoSpaceDN w:val="0"/>
+        <w:adjustRightInd w:val="0"/>
+        <w:spacing w:after="0" w:line="240" w:lineRule="auto"/>
+        <w:jc w:val="left"/>
+        <w:rPr>
+          <w:rFonts w:ascii="Consolas" w:hAnsi="Consolas" w:cs="Consolas"/>
+          <w:color w:val="000000"/>
+          <w:sz w:val="19"/>
+          <w:szCs w:val="19"/>
+        </w:rPr>
+      </w:pPr>
+      <w:r>
+        <w:rPr>
+          <w:rFonts w:ascii="Consolas" w:hAnsi="Consolas" w:cs="Consolas"/>
+          <w:color w:val="000000"/>
+          <w:sz w:val="19"/>
+          <w:szCs w:val="19"/>
+        </w:rPr>
+        <w:t xml:space="preserve">        {</w:t>
+      </w:r>
+    </w:p>
+    <w:p>
+      <w:pPr>
+        <w:autoSpaceDE w:val="0"/>
+        <w:autoSpaceDN w:val="0"/>
+        <w:adjustRightInd w:val="0"/>
+        <w:spacing w:after="0" w:line="240" w:lineRule="auto"/>
+        <w:jc w:val="left"/>
+        <w:rPr>
+          <w:rFonts w:ascii="Consolas" w:hAnsi="Consolas" w:cs="Consolas"/>
+          <w:color w:val="000000"/>
+          <w:sz w:val="19"/>
+          <w:szCs w:val="19"/>
+        </w:rPr>
+      </w:pPr>
+      <w:r>
+        <w:rPr>
+          <w:rFonts w:ascii="Consolas" w:hAnsi="Consolas" w:cs="Consolas"/>
+          <w:color w:val="000000"/>
+          <w:sz w:val="19"/>
+          <w:szCs w:val="19"/>
+        </w:rPr>
+        <w:t xml:space="preserve">            Nome = nome;</w:t>
+      </w:r>
+    </w:p>
+    <w:p>
+      <w:pPr>
+        <w:autoSpaceDE w:val="0"/>
+        <w:autoSpaceDN w:val="0"/>
+        <w:adjustRightInd w:val="0"/>
+        <w:spacing w:after="0" w:line="240" w:lineRule="auto"/>
+        <w:jc w:val="left"/>
+        <w:rPr>
+          <w:rFonts w:ascii="Consolas" w:hAnsi="Consolas" w:cs="Consolas"/>
+          <w:color w:val="000000"/>
+          <w:sz w:val="19"/>
+          <w:szCs w:val="19"/>
+        </w:rPr>
+      </w:pPr>
+      <w:r>
+        <w:rPr>
+          <w:rFonts w:ascii="Consolas" w:hAnsi="Consolas" w:cs="Consolas"/>
+          <w:color w:val="000000"/>
+          <w:sz w:val="19"/>
+          <w:szCs w:val="19"/>
+        </w:rPr>
+        <w:t xml:space="preserve">            </w:t>
+      </w:r>
+      <w:proofErr w:type="spellStart"/>
+      <w:r>
+        <w:rPr>
+          <w:rFonts w:ascii="Consolas" w:hAnsi="Consolas" w:cs="Consolas"/>
+          <w:color w:val="000000"/>
+          <w:sz w:val="19"/>
+          <w:szCs w:val="19"/>
+        </w:rPr>
+        <w:t>Email</w:t>
+      </w:r>
+      <w:proofErr w:type="spellEnd"/>
+      <w:r>
+        <w:rPr>
+          <w:rFonts w:ascii="Consolas" w:hAnsi="Consolas" w:cs="Consolas"/>
+          <w:color w:val="000000"/>
+          <w:sz w:val="19"/>
+          <w:szCs w:val="19"/>
+        </w:rPr>
+        <w:t xml:space="preserve"> = </w:t>
+      </w:r>
+      <w:proofErr w:type="spellStart"/>
+      <w:r>
+        <w:rPr>
+          <w:rFonts w:ascii="Consolas" w:hAnsi="Consolas" w:cs="Consolas"/>
+          <w:color w:val="000000"/>
+          <w:sz w:val="19"/>
+          <w:szCs w:val="19"/>
+        </w:rPr>
+        <w:t>email</w:t>
+      </w:r>
+      <w:proofErr w:type="spellEnd"/>
+      <w:r>
+        <w:rPr>
+          <w:rFonts w:ascii="Consolas" w:hAnsi="Consolas" w:cs="Consolas"/>
+          <w:color w:val="000000"/>
+          <w:sz w:val="19"/>
+          <w:szCs w:val="19"/>
+        </w:rPr>
+        <w:t>;</w:t>
+      </w:r>
+    </w:p>
+    <w:p>
+      <w:pPr>
+        <w:autoSpaceDE w:val="0"/>
+        <w:autoSpaceDN w:val="0"/>
+        <w:adjustRightInd w:val="0"/>
+        <w:spacing w:after="0" w:line="240" w:lineRule="auto"/>
+        <w:jc w:val="left"/>
+        <w:rPr>
+          <w:rFonts w:ascii="Consolas" w:hAnsi="Consolas" w:cs="Consolas"/>
+          <w:color w:val="000000"/>
+          <w:sz w:val="19"/>
+          <w:szCs w:val="19"/>
+        </w:rPr>
+      </w:pPr>
+      <w:r>
+        <w:rPr>
+          <w:rFonts w:ascii="Consolas" w:hAnsi="Consolas" w:cs="Consolas"/>
+          <w:color w:val="000000"/>
+          <w:sz w:val="19"/>
+          <w:szCs w:val="19"/>
+        </w:rPr>
+        <w:t xml:space="preserve">            Cidade = cidade;</w:t>
+      </w:r>
+    </w:p>
+    <w:p>
+      <w:pPr>
+        <w:autoSpaceDE w:val="0"/>
+        <w:autoSpaceDN w:val="0"/>
+        <w:adjustRightInd w:val="0"/>
+        <w:spacing w:after="0" w:line="240" w:lineRule="auto"/>
+        <w:jc w:val="left"/>
+        <w:rPr>
+          <w:rFonts w:ascii="Consolas" w:hAnsi="Consolas" w:cs="Consolas"/>
+          <w:color w:val="000000"/>
+          <w:sz w:val="19"/>
+          <w:szCs w:val="19"/>
+        </w:rPr>
+      </w:pPr>
+      <w:r>
+        <w:rPr>
+          <w:rFonts w:ascii="Consolas" w:hAnsi="Consolas" w:cs="Consolas"/>
+          <w:color w:val="000000"/>
+          <w:sz w:val="19"/>
+          <w:szCs w:val="19"/>
+        </w:rPr>
+        <w:t xml:space="preserve">        }</w:t>
+      </w:r>
+    </w:p>
+    <w:p>
+      <w:pPr>
+        <w:autoSpaceDE w:val="0"/>
+        <w:autoSpaceDN w:val="0"/>
+        <w:adjustRightInd w:val="0"/>
+        <w:spacing w:after="0" w:line="240" w:lineRule="auto"/>
+        <w:jc w:val="left"/>
+        <w:rPr>
+          <w:rFonts w:ascii="Consolas" w:hAnsi="Consolas" w:cs="Consolas"/>
+          <w:color w:val="000000"/>
+          <w:sz w:val="19"/>
+          <w:szCs w:val="19"/>
+        </w:rPr>
+      </w:pPr>
+      <w:r>
+        <w:rPr>
+          <w:rFonts w:ascii="Consolas" w:hAnsi="Consolas" w:cs="Consolas"/>
+          <w:color w:val="000000"/>
+          <w:sz w:val="19"/>
+          <w:szCs w:val="19"/>
+        </w:rPr>
+        <w:t xml:space="preserve">    }</w:t>
+      </w:r>
+    </w:p>
+    <w:p>
+      <w:pPr>
+        <w:autoSpaceDE w:val="0"/>
+        <w:autoSpaceDN w:val="0"/>
+        <w:adjustRightInd w:val="0"/>
+        <w:spacing w:after="0" w:line="240" w:lineRule="auto"/>
+        <w:jc w:val="left"/>
+        <w:rPr>
+          <w:rFonts w:ascii="Consolas" w:hAnsi="Consolas" w:cs="Consolas"/>
+          <w:color w:val="000000"/>
+          <w:sz w:val="19"/>
+          <w:szCs w:val="19"/>
+        </w:rPr>
+      </w:pPr>
+      <w:r>
+        <w:rPr>
+          <w:rFonts w:ascii="Consolas" w:hAnsi="Consolas" w:cs="Consolas"/>
+          <w:color w:val="000000"/>
+          <w:sz w:val="19"/>
+          <w:szCs w:val="19"/>
+        </w:rPr>
+        <w:t>}</w:t>
+      </w:r>
+    </w:p>
+    <w:p>
+      <w:pPr>
+        <w:rPr>
+          <w:rStyle w:val="Ttulo1Char"/>
+          <w:b w:val="0"/>
+          <w:sz w:val="24"/>
+          <w:szCs w:val="24"/>
+        </w:rPr>
+      </w:pPr>
     </w:p>
     <w:p>
       <w:pPr>

</xml_diff>

<commit_message>
correção de escrita no material
</commit_message>
<xml_diff>
--- a/Aula_08_Classe/Aula_08_Classes_07_This.docx
+++ b/Aula_08_Classe/Aula_08_Classes_07_This.docx
@@ -6,19 +6,14 @@
       <w:pPr>
         <w:pStyle w:val="Ttulo1"/>
       </w:pPr>
-      <w:proofErr w:type="spellStart"/>
-      <w:r>
-        <w:t>alavra</w:t>
-      </w:r>
-      <w:proofErr w:type="spellEnd"/>
-      <w:r>
-        <w:t xml:space="preserve"> </w:t>
-      </w:r>
-      <w:proofErr w:type="spellStart"/>
-      <w:r>
-        <w:t>this</w:t>
-      </w:r>
-      <w:proofErr w:type="spellEnd"/>
+      <w:r>
+        <w:t>P</w:t>
+      </w:r>
+      <w:bookmarkStart w:id="0" w:name="_GoBack"/>
+      <w:bookmarkEnd w:id="0"/>
+      <w:r>
+        <w:t>alavra this</w:t>
+      </w:r>
       <w:r>
         <w:tab/>
       </w:r>
@@ -55,21 +50,7 @@
         <w:rPr>
           <w:rFonts w:cs="Arial"/>
         </w:rPr>
-        <w:t xml:space="preserve">A palavra </w:t>
-      </w:r>
-      <w:proofErr w:type="spellStart"/>
-      <w:r>
-        <w:rPr>
-          <w:rFonts w:cs="Arial"/>
-        </w:rPr>
-        <w:t>this</w:t>
-      </w:r>
-      <w:proofErr w:type="spellEnd"/>
-      <w:r>
-        <w:rPr>
-          <w:rFonts w:cs="Arial"/>
-        </w:rPr>
-        <w:t xml:space="preserve"> é</w:t>
+        <w:t>A palavra this é</w:t>
       </w:r>
       <w:r>
         <w:t xml:space="preserve"> uma referência para o próprio objeto</w:t>
@@ -441,23 +422,7 @@
         <w:rPr>
           <w:sz w:val="22"/>
         </w:rPr>
-        <w:t xml:space="preserve">Quando passa pelo </w:t>
-      </w:r>
-      <w:proofErr w:type="spellStart"/>
-      <w:proofErr w:type="gramStart"/>
-      <w:r>
-        <w:rPr>
-          <w:sz w:val="22"/>
-        </w:rPr>
-        <w:t>this.Nome</w:t>
-      </w:r>
-      <w:proofErr w:type="spellEnd"/>
-      <w:proofErr w:type="gramEnd"/>
-      <w:r>
-        <w:rPr>
-          <w:sz w:val="22"/>
-        </w:rPr>
-        <w:t xml:space="preserve"> = Nome</w:t>
+        <w:t>Quando passa pelo this.Nome = Nome</w:t>
       </w:r>
     </w:p>
     <w:p>
@@ -547,32 +512,8 @@
           <w:sz w:val="22"/>
         </w:rPr>
         <w:lastRenderedPageBreak/>
-        <w:t xml:space="preserve">Quando passar pelo </w:t>
-      </w:r>
-      <w:proofErr w:type="spellStart"/>
-      <w:proofErr w:type="gramStart"/>
-      <w:r>
-        <w:rPr>
-          <w:sz w:val="22"/>
-        </w:rPr>
-        <w:t>this.Preco</w:t>
-      </w:r>
-      <w:proofErr w:type="spellEnd"/>
-      <w:proofErr w:type="gramEnd"/>
-      <w:r>
-        <w:rPr>
-          <w:sz w:val="22"/>
-        </w:rPr>
-        <w:t xml:space="preserve"> = </w:t>
-      </w:r>
-      <w:proofErr w:type="spellStart"/>
-      <w:r>
-        <w:rPr>
-          <w:sz w:val="22"/>
-        </w:rPr>
-        <w:t>Preco</w:t>
-      </w:r>
-      <w:proofErr w:type="spellEnd"/>
+        <w:t>Quando passar pelo this.Preco = Preco</w:t>
+      </w:r>
     </w:p>
     <w:p>
       <w:pPr>
@@ -736,38 +677,7 @@
           <w:sz w:val="24"/>
           <w:szCs w:val="24"/>
         </w:rPr>
-        <w:t xml:space="preserve">. Para não repetir o código, utilizamos a palavra </w:t>
-      </w:r>
-      <w:proofErr w:type="spellStart"/>
-      <w:proofErr w:type="gramStart"/>
-      <w:r>
-        <w:rPr>
-          <w:rStyle w:val="Ttulo1Char"/>
-          <w:b w:val="0"/>
-          <w:sz w:val="24"/>
-          <w:szCs w:val="24"/>
-        </w:rPr>
-        <w:t>this</w:t>
-      </w:r>
-      <w:proofErr w:type="spellEnd"/>
-      <w:r>
-        <w:rPr>
-          <w:rStyle w:val="Ttulo1Char"/>
-          <w:b w:val="0"/>
-          <w:sz w:val="24"/>
-          <w:szCs w:val="24"/>
-        </w:rPr>
-        <w:t>(</w:t>
-      </w:r>
-      <w:proofErr w:type="gramEnd"/>
-      <w:r>
-        <w:rPr>
-          <w:rStyle w:val="Ttulo1Char"/>
-          <w:b w:val="0"/>
-          <w:sz w:val="24"/>
-          <w:szCs w:val="24"/>
-        </w:rPr>
-        <w:t>)</w:t>
+        <w:t>. Para não repetir o código, utilizamos a palavra this()</w:t>
       </w:r>
     </w:p>
     <w:p>
@@ -959,27 +869,7 @@
           <w:sz w:val="24"/>
           <w:szCs w:val="24"/>
         </w:rPr>
-        <w:t xml:space="preserve">Podemos simplesmente utilizar a palavra </w:t>
-      </w:r>
-      <w:proofErr w:type="spellStart"/>
-      <w:r>
-        <w:rPr>
-          <w:rStyle w:val="Ttulo1Char"/>
-          <w:b w:val="0"/>
-          <w:sz w:val="24"/>
-          <w:szCs w:val="24"/>
-        </w:rPr>
-        <w:t>this</w:t>
-      </w:r>
-      <w:proofErr w:type="spellEnd"/>
-      <w:r>
-        <w:rPr>
-          <w:rStyle w:val="Ttulo1Char"/>
-          <w:b w:val="0"/>
-          <w:sz w:val="24"/>
-          <w:szCs w:val="24"/>
-        </w:rPr>
-        <w:t xml:space="preserve"> assim: </w:t>
+        <w:t xml:space="preserve">Podemos simplesmente utilizar a palavra this assim: </w:t>
       </w:r>
     </w:p>
     <w:p>
@@ -1059,7 +949,6 @@
           <w:szCs w:val="24"/>
         </w:rPr>
       </w:pPr>
-      <w:proofErr w:type="spellStart"/>
       <w:r>
         <w:rPr>
           <w:rStyle w:val="Ttulo1Char"/>
@@ -1067,17 +956,7 @@
           <w:sz w:val="24"/>
           <w:szCs w:val="24"/>
         </w:rPr>
-        <w:t>Ultimo</w:t>
-      </w:r>
-      <w:proofErr w:type="spellEnd"/>
-      <w:r>
-        <w:rPr>
-          <w:rStyle w:val="Ttulo1Char"/>
-          <w:b w:val="0"/>
-          <w:sz w:val="24"/>
-          <w:szCs w:val="24"/>
-        </w:rPr>
-        <w:t xml:space="preserve"> exemplo. Ao invés de ficar repetindo código: </w:t>
+        <w:t xml:space="preserve">Ultimo exemplo. Ao invés de ficar repetindo código: </w:t>
       </w:r>
     </w:p>
     <w:p>
@@ -1374,7 +1253,6 @@
         </w:rPr>
         <w:t xml:space="preserve">        </w:t>
       </w:r>
-      <w:proofErr w:type="spellStart"/>
       <w:r>
         <w:rPr>
           <w:rFonts w:ascii="Consolas" w:hAnsi="Consolas" w:cs="Consolas"/>
@@ -1384,7 +1262,6 @@
         </w:rPr>
         <w:t>public</w:t>
       </w:r>
-      <w:proofErr w:type="spellEnd"/>
       <w:r>
         <w:rPr>
           <w:rFonts w:ascii="Consolas" w:hAnsi="Consolas" w:cs="Consolas"/>
@@ -1394,7 +1271,6 @@
         </w:rPr>
         <w:t xml:space="preserve"> </w:t>
       </w:r>
-      <w:proofErr w:type="spellStart"/>
       <w:r>
         <w:rPr>
           <w:rFonts w:ascii="Consolas" w:hAnsi="Consolas" w:cs="Consolas"/>
@@ -1404,7 +1280,6 @@
         </w:rPr>
         <w:t>string</w:t>
       </w:r>
-      <w:proofErr w:type="spellEnd"/>
       <w:r>
         <w:rPr>
           <w:rFonts w:ascii="Consolas" w:hAnsi="Consolas" w:cs="Consolas"/>
@@ -1438,7 +1313,6 @@
         </w:rPr>
         <w:t xml:space="preserve">        </w:t>
       </w:r>
-      <w:proofErr w:type="spellStart"/>
       <w:r>
         <w:rPr>
           <w:rFonts w:ascii="Consolas" w:hAnsi="Consolas" w:cs="Consolas"/>
@@ -1448,7 +1322,6 @@
         </w:rPr>
         <w:t>public</w:t>
       </w:r>
-      <w:proofErr w:type="spellEnd"/>
       <w:r>
         <w:rPr>
           <w:rFonts w:ascii="Consolas" w:hAnsi="Consolas" w:cs="Consolas"/>
@@ -1458,7 +1331,6 @@
         </w:rPr>
         <w:t xml:space="preserve"> </w:t>
       </w:r>
-      <w:proofErr w:type="spellStart"/>
       <w:r>
         <w:rPr>
           <w:rFonts w:ascii="Consolas" w:hAnsi="Consolas" w:cs="Consolas"/>
@@ -1468,7 +1340,6 @@
         </w:rPr>
         <w:t>string</w:t>
       </w:r>
-      <w:proofErr w:type="spellEnd"/>
       <w:r>
         <w:rPr>
           <w:rFonts w:ascii="Consolas" w:hAnsi="Consolas" w:cs="Consolas"/>
@@ -1502,7 +1373,6 @@
         </w:rPr>
         <w:t xml:space="preserve">        </w:t>
       </w:r>
-      <w:proofErr w:type="spellStart"/>
       <w:r>
         <w:rPr>
           <w:rFonts w:ascii="Consolas" w:hAnsi="Consolas" w:cs="Consolas"/>
@@ -1512,7 +1382,6 @@
         </w:rPr>
         <w:t>public</w:t>
       </w:r>
-      <w:proofErr w:type="spellEnd"/>
       <w:r>
         <w:rPr>
           <w:rFonts w:ascii="Consolas" w:hAnsi="Consolas" w:cs="Consolas"/>
@@ -1522,7 +1391,6 @@
         </w:rPr>
         <w:t xml:space="preserve"> </w:t>
       </w:r>
-      <w:proofErr w:type="spellStart"/>
       <w:r>
         <w:rPr>
           <w:rFonts w:ascii="Consolas" w:hAnsi="Consolas" w:cs="Consolas"/>
@@ -1532,7 +1400,6 @@
         </w:rPr>
         <w:t>int</w:t>
       </w:r>
-      <w:proofErr w:type="spellEnd"/>
       <w:r>
         <w:rPr>
           <w:rFonts w:ascii="Consolas" w:hAnsi="Consolas" w:cs="Consolas"/>
@@ -1566,7 +1433,6 @@
         </w:rPr>
         <w:t xml:space="preserve">        </w:t>
       </w:r>
-      <w:proofErr w:type="spellStart"/>
       <w:r>
         <w:rPr>
           <w:rFonts w:ascii="Consolas" w:hAnsi="Consolas" w:cs="Consolas"/>
@@ -1576,55 +1442,14 @@
         </w:rPr>
         <w:t>public</w:t>
       </w:r>
-      <w:proofErr w:type="spellEnd"/>
-      <w:r>
-        <w:rPr>
-          <w:rFonts w:ascii="Consolas" w:hAnsi="Consolas" w:cs="Consolas"/>
-          <w:color w:val="000000"/>
-          <w:sz w:val="19"/>
-          <w:szCs w:val="19"/>
-        </w:rPr>
-        <w:t xml:space="preserve"> </w:t>
-      </w:r>
-      <w:proofErr w:type="spellStart"/>
-      <w:r>
-        <w:rPr>
-          <w:rFonts w:ascii="Consolas" w:hAnsi="Consolas" w:cs="Consolas"/>
-          <w:color w:val="000000"/>
-          <w:sz w:val="19"/>
-          <w:szCs w:val="19"/>
-        </w:rPr>
-        <w:t>Boolean</w:t>
-      </w:r>
-      <w:proofErr w:type="spellEnd"/>
-      <w:r>
-        <w:rPr>
-          <w:rFonts w:ascii="Consolas" w:hAnsi="Consolas" w:cs="Consolas"/>
-          <w:color w:val="000000"/>
-          <w:sz w:val="19"/>
-          <w:szCs w:val="19"/>
-        </w:rPr>
-        <w:t xml:space="preserve"> </w:t>
-      </w:r>
-      <w:proofErr w:type="spellStart"/>
-      <w:r>
-        <w:rPr>
-          <w:rFonts w:ascii="Consolas" w:hAnsi="Consolas" w:cs="Consolas"/>
-          <w:color w:val="000000"/>
-          <w:sz w:val="19"/>
-          <w:szCs w:val="19"/>
-        </w:rPr>
-        <w:t>Oculos</w:t>
-      </w:r>
-      <w:proofErr w:type="spellEnd"/>
-      <w:r>
-        <w:rPr>
-          <w:rFonts w:ascii="Consolas" w:hAnsi="Consolas" w:cs="Consolas"/>
-          <w:color w:val="000000"/>
-          <w:sz w:val="19"/>
-          <w:szCs w:val="19"/>
-        </w:rPr>
-        <w:t>;</w:t>
+      <w:r>
+        <w:rPr>
+          <w:rFonts w:ascii="Consolas" w:hAnsi="Consolas" w:cs="Consolas"/>
+          <w:color w:val="000000"/>
+          <w:sz w:val="19"/>
+          <w:szCs w:val="19"/>
+        </w:rPr>
+        <w:t xml:space="preserve"> Boolean Oculos;</w:t>
       </w:r>
     </w:p>
     <w:p>
@@ -1662,29 +1487,165 @@
           <w:sz w:val="24"/>
           <w:szCs w:val="24"/>
         </w:rPr>
-        <w:t xml:space="preserve">) Crie um construtor fazendo uma sobrecarga no atributo </w:t>
-      </w:r>
-      <w:proofErr w:type="spellStart"/>
-      <w:r>
+        <w:t>) Crie um construtor fazendo uma sobrecarga no atributo Oculos recebendo true.</w:t>
+      </w:r>
+    </w:p>
+    <w:p>
+      <w:pPr>
+        <w:autoSpaceDE w:val="0"/>
+        <w:autoSpaceDN w:val="0"/>
+        <w:adjustRightInd w:val="0"/>
+        <w:spacing w:after="0" w:line="240" w:lineRule="auto"/>
+        <w:jc w:val="left"/>
+        <w:rPr>
+          <w:rFonts w:ascii="Consolas" w:hAnsi="Consolas" w:cs="Consolas"/>
+          <w:color w:val="000000"/>
+          <w:sz w:val="19"/>
+          <w:szCs w:val="19"/>
+        </w:rPr>
+      </w:pPr>
+      <w:r>
+        <w:rPr>
+          <w:rFonts w:ascii="Consolas" w:hAnsi="Consolas" w:cs="Consolas"/>
+          <w:color w:val="000000"/>
+          <w:sz w:val="19"/>
+          <w:szCs w:val="19"/>
+        </w:rPr>
+        <w:t xml:space="preserve">        </w:t>
+      </w:r>
+      <w:r>
+        <w:rPr>
+          <w:rFonts w:ascii="Consolas" w:hAnsi="Consolas" w:cs="Consolas"/>
+          <w:color w:val="0000FF"/>
+          <w:sz w:val="19"/>
+          <w:szCs w:val="19"/>
+        </w:rPr>
+        <w:t>public</w:t>
+      </w:r>
+      <w:r>
+        <w:rPr>
+          <w:rFonts w:ascii="Consolas" w:hAnsi="Consolas" w:cs="Consolas"/>
+          <w:color w:val="000000"/>
+          <w:sz w:val="19"/>
+          <w:szCs w:val="19"/>
+        </w:rPr>
+        <w:t xml:space="preserve"> </w:t>
+      </w:r>
+      <w:r>
+        <w:rPr>
+          <w:rFonts w:ascii="Consolas" w:hAnsi="Consolas" w:cs="Consolas"/>
+          <w:color w:val="2B91AF"/>
+          <w:sz w:val="19"/>
+          <w:szCs w:val="19"/>
+        </w:rPr>
+        <w:t>Professor</w:t>
+      </w:r>
+      <w:r>
+        <w:rPr>
+          <w:rFonts w:ascii="Consolas" w:hAnsi="Consolas" w:cs="Consolas"/>
+          <w:color w:val="000000"/>
+          <w:sz w:val="19"/>
+          <w:szCs w:val="19"/>
+        </w:rPr>
+        <w:t>(Boolean oculos)</w:t>
+      </w:r>
+    </w:p>
+    <w:p>
+      <w:pPr>
+        <w:autoSpaceDE w:val="0"/>
+        <w:autoSpaceDN w:val="0"/>
+        <w:adjustRightInd w:val="0"/>
+        <w:spacing w:after="0" w:line="240" w:lineRule="auto"/>
+        <w:jc w:val="left"/>
+        <w:rPr>
+          <w:rFonts w:ascii="Consolas" w:hAnsi="Consolas" w:cs="Consolas"/>
+          <w:color w:val="000000"/>
+          <w:sz w:val="19"/>
+          <w:szCs w:val="19"/>
+        </w:rPr>
+      </w:pPr>
+      <w:r>
+        <w:rPr>
+          <w:rFonts w:ascii="Consolas" w:hAnsi="Consolas" w:cs="Consolas"/>
+          <w:color w:val="000000"/>
+          <w:sz w:val="19"/>
+          <w:szCs w:val="19"/>
+        </w:rPr>
+        <w:t xml:space="preserve">        {</w:t>
+      </w:r>
+    </w:p>
+    <w:p>
+      <w:pPr>
+        <w:autoSpaceDE w:val="0"/>
+        <w:autoSpaceDN w:val="0"/>
+        <w:adjustRightInd w:val="0"/>
+        <w:spacing w:after="0" w:line="240" w:lineRule="auto"/>
+        <w:jc w:val="left"/>
+        <w:rPr>
+          <w:rFonts w:ascii="Consolas" w:hAnsi="Consolas" w:cs="Consolas"/>
+          <w:color w:val="000000"/>
+          <w:sz w:val="19"/>
+          <w:szCs w:val="19"/>
+        </w:rPr>
+      </w:pPr>
+      <w:r>
+        <w:rPr>
+          <w:rFonts w:ascii="Consolas" w:hAnsi="Consolas" w:cs="Consolas"/>
+          <w:color w:val="000000"/>
+          <w:sz w:val="19"/>
+          <w:szCs w:val="19"/>
+        </w:rPr>
+        <w:t xml:space="preserve">            Oculos = </w:t>
+      </w:r>
+      <w:r>
+        <w:rPr>
+          <w:rFonts w:ascii="Consolas" w:hAnsi="Consolas" w:cs="Consolas"/>
+          <w:color w:val="0000FF"/>
+          <w:sz w:val="19"/>
+          <w:szCs w:val="19"/>
+        </w:rPr>
+        <w:t>true</w:t>
+      </w:r>
+      <w:r>
+        <w:rPr>
+          <w:rFonts w:ascii="Consolas" w:hAnsi="Consolas" w:cs="Consolas"/>
+          <w:color w:val="000000"/>
+          <w:sz w:val="19"/>
+          <w:szCs w:val="19"/>
+        </w:rPr>
+        <w:t>;</w:t>
+      </w:r>
+    </w:p>
+    <w:p>
+      <w:pPr>
         <w:rPr>
           <w:rStyle w:val="Ttulo1Char"/>
           <w:b w:val="0"/>
           <w:sz w:val="24"/>
           <w:szCs w:val="24"/>
         </w:rPr>
-        <w:t>Oculos</w:t>
-      </w:r>
-      <w:proofErr w:type="spellEnd"/>
-      <w:r>
+      </w:pPr>
+      <w:r>
+        <w:rPr>
+          <w:rFonts w:ascii="Consolas" w:hAnsi="Consolas" w:cs="Consolas"/>
+          <w:color w:val="000000"/>
+          <w:sz w:val="19"/>
+          <w:szCs w:val="19"/>
+        </w:rPr>
+        <w:t xml:space="preserve">        }</w:t>
+      </w:r>
+    </w:p>
+    <w:p>
+      <w:pPr>
+        <w:spacing w:line="259" w:lineRule="auto"/>
+        <w:jc w:val="left"/>
         <w:rPr>
           <w:rStyle w:val="Ttulo1Char"/>
           <w:b w:val="0"/>
           <w:sz w:val="24"/>
           <w:szCs w:val="24"/>
         </w:rPr>
-        <w:t xml:space="preserve"> recebendo </w:t>
-      </w:r>
-      <w:proofErr w:type="spellStart"/>
+      </w:pPr>
       <w:r>
         <w:rPr>
           <w:rStyle w:val="Ttulo1Char"/>
@@ -1692,9 +1653,8 @@
           <w:sz w:val="24"/>
           <w:szCs w:val="24"/>
         </w:rPr>
-        <w:t>true</w:t>
-      </w:r>
-      <w:proofErr w:type="spellEnd"/>
+        <w:t>4</w:t>
+      </w:r>
       <w:r>
         <w:rPr>
           <w:rStyle w:val="Ttulo1Char"/>
@@ -1702,7 +1662,7 @@
           <w:sz w:val="24"/>
           <w:szCs w:val="24"/>
         </w:rPr>
-        <w:t>.</w:t>
+        <w:t>) Faça um construtor receber os três argumentos da classe Professor, e utilizando a palavra this, faça esse construtor receber o primeiro construtor.</w:t>
       </w:r>
     </w:p>
     <w:p>
@@ -1728,7 +1688,6 @@
         </w:rPr>
         <w:t xml:space="preserve">        </w:t>
       </w:r>
-      <w:proofErr w:type="spellStart"/>
       <w:r>
         <w:rPr>
           <w:rFonts w:ascii="Consolas" w:hAnsi="Consolas" w:cs="Consolas"/>
@@ -1738,7 +1697,6 @@
         </w:rPr>
         <w:t>public</w:t>
       </w:r>
-      <w:proofErr w:type="spellEnd"/>
       <w:r>
         <w:rPr>
           <w:rFonts w:ascii="Consolas" w:hAnsi="Consolas" w:cs="Consolas"/>
@@ -1748,7 +1706,6 @@
         </w:rPr>
         <w:t xml:space="preserve"> </w:t>
       </w:r>
-      <w:proofErr w:type="gramStart"/>
       <w:r>
         <w:rPr>
           <w:rFonts w:ascii="Consolas" w:hAnsi="Consolas" w:cs="Consolas"/>
@@ -1767,46 +1724,77 @@
         </w:rPr>
         <w:t>(</w:t>
       </w:r>
-      <w:proofErr w:type="spellStart"/>
-      <w:proofErr w:type="gramEnd"/>
-      <w:r>
-        <w:rPr>
-          <w:rFonts w:ascii="Consolas" w:hAnsi="Consolas" w:cs="Consolas"/>
-          <w:color w:val="000000"/>
-          <w:sz w:val="19"/>
-          <w:szCs w:val="19"/>
-        </w:rPr>
-        <w:t>Boolean</w:t>
-      </w:r>
-      <w:proofErr w:type="spellEnd"/>
-      <w:r>
-        <w:rPr>
-          <w:rFonts w:ascii="Consolas" w:hAnsi="Consolas" w:cs="Consolas"/>
-          <w:color w:val="000000"/>
-          <w:sz w:val="19"/>
-          <w:szCs w:val="19"/>
-        </w:rPr>
-        <w:t xml:space="preserve"> </w:t>
-      </w:r>
-      <w:proofErr w:type="spellStart"/>
-      <w:r>
-        <w:rPr>
-          <w:rFonts w:ascii="Consolas" w:hAnsi="Consolas" w:cs="Consolas"/>
-          <w:color w:val="000000"/>
-          <w:sz w:val="19"/>
-          <w:szCs w:val="19"/>
-        </w:rPr>
-        <w:t>oculos</w:t>
-      </w:r>
-      <w:proofErr w:type="spellEnd"/>
-      <w:r>
-        <w:rPr>
-          <w:rFonts w:ascii="Consolas" w:hAnsi="Consolas" w:cs="Consolas"/>
-          <w:color w:val="000000"/>
-          <w:sz w:val="19"/>
-          <w:szCs w:val="19"/>
-        </w:rPr>
-        <w:t>)</w:t>
+      <w:r>
+        <w:rPr>
+          <w:rFonts w:ascii="Consolas" w:hAnsi="Consolas" w:cs="Consolas"/>
+          <w:color w:val="0000FF"/>
+          <w:sz w:val="19"/>
+          <w:szCs w:val="19"/>
+        </w:rPr>
+        <w:t>string</w:t>
+      </w:r>
+      <w:r>
+        <w:rPr>
+          <w:rFonts w:ascii="Consolas" w:hAnsi="Consolas" w:cs="Consolas"/>
+          <w:color w:val="000000"/>
+          <w:sz w:val="19"/>
+          <w:szCs w:val="19"/>
+        </w:rPr>
+        <w:t xml:space="preserve"> nome, </w:t>
+      </w:r>
+      <w:r>
+        <w:rPr>
+          <w:rFonts w:ascii="Consolas" w:hAnsi="Consolas" w:cs="Consolas"/>
+          <w:color w:val="0000FF"/>
+          <w:sz w:val="19"/>
+          <w:szCs w:val="19"/>
+        </w:rPr>
+        <w:t>string</w:t>
+      </w:r>
+      <w:r>
+        <w:rPr>
+          <w:rFonts w:ascii="Consolas" w:hAnsi="Consolas" w:cs="Consolas"/>
+          <w:color w:val="000000"/>
+          <w:sz w:val="19"/>
+          <w:szCs w:val="19"/>
+        </w:rPr>
+        <w:t xml:space="preserve"> sobrenome, </w:t>
+      </w:r>
+      <w:r>
+        <w:rPr>
+          <w:rFonts w:ascii="Consolas" w:hAnsi="Consolas" w:cs="Consolas"/>
+          <w:color w:val="0000FF"/>
+          <w:sz w:val="19"/>
+          <w:szCs w:val="19"/>
+        </w:rPr>
+        <w:t>int</w:t>
+      </w:r>
+      <w:r>
+        <w:rPr>
+          <w:rFonts w:ascii="Consolas" w:hAnsi="Consolas" w:cs="Consolas"/>
+          <w:color w:val="000000"/>
+          <w:sz w:val="19"/>
+          <w:szCs w:val="19"/>
+        </w:rPr>
+        <w:t xml:space="preserve"> telefone) : </w:t>
+      </w:r>
+      <w:r>
+        <w:rPr>
+          <w:rFonts w:ascii="Consolas" w:hAnsi="Consolas" w:cs="Consolas"/>
+          <w:color w:val="0000FF"/>
+          <w:sz w:val="19"/>
+          <w:szCs w:val="19"/>
+        </w:rPr>
+        <w:t>this</w:t>
+      </w:r>
+      <w:r>
+        <w:rPr>
+          <w:rFonts w:ascii="Consolas" w:hAnsi="Consolas" w:cs="Consolas"/>
+          <w:color w:val="000000"/>
+          <w:sz w:val="19"/>
+          <w:szCs w:val="19"/>
+        </w:rPr>
+        <w:t>()</w:t>
       </w:r>
     </w:p>
     <w:p>
@@ -1854,47 +1842,55 @@
           <w:sz w:val="19"/>
           <w:szCs w:val="19"/>
         </w:rPr>
-        <w:t xml:space="preserve">            </w:t>
-      </w:r>
-      <w:proofErr w:type="spellStart"/>
-      <w:r>
-        <w:rPr>
-          <w:rFonts w:ascii="Consolas" w:hAnsi="Consolas" w:cs="Consolas"/>
-          <w:color w:val="000000"/>
-          <w:sz w:val="19"/>
-          <w:szCs w:val="19"/>
-        </w:rPr>
-        <w:t>Oculos</w:t>
-      </w:r>
-      <w:proofErr w:type="spellEnd"/>
-      <w:r>
-        <w:rPr>
-          <w:rFonts w:ascii="Consolas" w:hAnsi="Consolas" w:cs="Consolas"/>
-          <w:color w:val="000000"/>
-          <w:sz w:val="19"/>
-          <w:szCs w:val="19"/>
-        </w:rPr>
-        <w:t xml:space="preserve"> = </w:t>
-      </w:r>
-      <w:proofErr w:type="spellStart"/>
-      <w:r>
-        <w:rPr>
-          <w:rFonts w:ascii="Consolas" w:hAnsi="Consolas" w:cs="Consolas"/>
-          <w:color w:val="0000FF"/>
-          <w:sz w:val="19"/>
-          <w:szCs w:val="19"/>
-        </w:rPr>
-        <w:t>true</w:t>
-      </w:r>
-      <w:proofErr w:type="spellEnd"/>
-      <w:r>
-        <w:rPr>
-          <w:rFonts w:ascii="Consolas" w:hAnsi="Consolas" w:cs="Consolas"/>
-          <w:color w:val="000000"/>
-          <w:sz w:val="19"/>
-          <w:szCs w:val="19"/>
-        </w:rPr>
-        <w:t>;</w:t>
+        <w:t xml:space="preserve">            Nome = nome;</w:t>
+      </w:r>
+    </w:p>
+    <w:p>
+      <w:pPr>
+        <w:autoSpaceDE w:val="0"/>
+        <w:autoSpaceDN w:val="0"/>
+        <w:adjustRightInd w:val="0"/>
+        <w:spacing w:after="0" w:line="240" w:lineRule="auto"/>
+        <w:jc w:val="left"/>
+        <w:rPr>
+          <w:rFonts w:ascii="Consolas" w:hAnsi="Consolas" w:cs="Consolas"/>
+          <w:color w:val="000000"/>
+          <w:sz w:val="19"/>
+          <w:szCs w:val="19"/>
+        </w:rPr>
+      </w:pPr>
+      <w:r>
+        <w:rPr>
+          <w:rFonts w:ascii="Consolas" w:hAnsi="Consolas" w:cs="Consolas"/>
+          <w:color w:val="000000"/>
+          <w:sz w:val="19"/>
+          <w:szCs w:val="19"/>
+        </w:rPr>
+        <w:t xml:space="preserve">            Sobrenome = sobrenome;</w:t>
+      </w:r>
+    </w:p>
+    <w:p>
+      <w:pPr>
+        <w:autoSpaceDE w:val="0"/>
+        <w:autoSpaceDN w:val="0"/>
+        <w:adjustRightInd w:val="0"/>
+        <w:spacing w:after="0" w:line="240" w:lineRule="auto"/>
+        <w:jc w:val="left"/>
+        <w:rPr>
+          <w:rFonts w:ascii="Consolas" w:hAnsi="Consolas" w:cs="Consolas"/>
+          <w:color w:val="000000"/>
+          <w:sz w:val="19"/>
+          <w:szCs w:val="19"/>
+        </w:rPr>
+      </w:pPr>
+      <w:r>
+        <w:rPr>
+          <w:rFonts w:ascii="Consolas" w:hAnsi="Consolas" w:cs="Consolas"/>
+          <w:color w:val="000000"/>
+          <w:sz w:val="19"/>
+          <w:szCs w:val="19"/>
+        </w:rPr>
+        <w:t xml:space="preserve">            Telefone = telefone;</w:t>
       </w:r>
     </w:p>
     <w:p>
@@ -1934,18 +1930,18 @@
           <w:sz w:val="24"/>
           <w:szCs w:val="24"/>
         </w:rPr>
-        <w:t>4</w:t>
-      </w:r>
-      <w:r>
+        <w:br w:type="page"/>
+      </w:r>
+    </w:p>
+    <w:p>
+      <w:pPr>
         <w:rPr>
           <w:rStyle w:val="Ttulo1Char"/>
           <w:b w:val="0"/>
           <w:sz w:val="24"/>
           <w:szCs w:val="24"/>
         </w:rPr>
-        <w:t xml:space="preserve">) Faça um construtor receber os três argumentos da classe Professor, e utilizando a palavra </w:t>
-      </w:r>
-      <w:proofErr w:type="spellStart"/>
+      </w:pPr>
       <w:r>
         <w:rPr>
           <w:rStyle w:val="Ttulo1Char"/>
@@ -1953,315 +1949,6 @@
           <w:sz w:val="24"/>
           <w:szCs w:val="24"/>
         </w:rPr>
-        <w:t>this</w:t>
-      </w:r>
-      <w:proofErr w:type="spellEnd"/>
-      <w:r>
-        <w:rPr>
-          <w:rStyle w:val="Ttulo1Char"/>
-          <w:b w:val="0"/>
-          <w:sz w:val="24"/>
-          <w:szCs w:val="24"/>
-        </w:rPr>
-        <w:t>, faça esse construtor receber o primeiro construtor.</w:t>
-      </w:r>
-    </w:p>
-    <w:p>
-      <w:pPr>
-        <w:autoSpaceDE w:val="0"/>
-        <w:autoSpaceDN w:val="0"/>
-        <w:adjustRightInd w:val="0"/>
-        <w:spacing w:after="0" w:line="240" w:lineRule="auto"/>
-        <w:jc w:val="left"/>
-        <w:rPr>
-          <w:rFonts w:ascii="Consolas" w:hAnsi="Consolas" w:cs="Consolas"/>
-          <w:color w:val="000000"/>
-          <w:sz w:val="19"/>
-          <w:szCs w:val="19"/>
-        </w:rPr>
-      </w:pPr>
-      <w:r>
-        <w:rPr>
-          <w:rFonts w:ascii="Consolas" w:hAnsi="Consolas" w:cs="Consolas"/>
-          <w:color w:val="000000"/>
-          <w:sz w:val="19"/>
-          <w:szCs w:val="19"/>
-        </w:rPr>
-        <w:t xml:space="preserve">        </w:t>
-      </w:r>
-      <w:proofErr w:type="spellStart"/>
-      <w:r>
-        <w:rPr>
-          <w:rFonts w:ascii="Consolas" w:hAnsi="Consolas" w:cs="Consolas"/>
-          <w:color w:val="0000FF"/>
-          <w:sz w:val="19"/>
-          <w:szCs w:val="19"/>
-        </w:rPr>
-        <w:t>public</w:t>
-      </w:r>
-      <w:proofErr w:type="spellEnd"/>
-      <w:r>
-        <w:rPr>
-          <w:rFonts w:ascii="Consolas" w:hAnsi="Consolas" w:cs="Consolas"/>
-          <w:color w:val="000000"/>
-          <w:sz w:val="19"/>
-          <w:szCs w:val="19"/>
-        </w:rPr>
-        <w:t xml:space="preserve"> </w:t>
-      </w:r>
-      <w:proofErr w:type="gramStart"/>
-      <w:r>
-        <w:rPr>
-          <w:rFonts w:ascii="Consolas" w:hAnsi="Consolas" w:cs="Consolas"/>
-          <w:color w:val="2B91AF"/>
-          <w:sz w:val="19"/>
-          <w:szCs w:val="19"/>
-        </w:rPr>
-        <w:t>Professor</w:t>
-      </w:r>
-      <w:r>
-        <w:rPr>
-          <w:rFonts w:ascii="Consolas" w:hAnsi="Consolas" w:cs="Consolas"/>
-          <w:color w:val="000000"/>
-          <w:sz w:val="19"/>
-          <w:szCs w:val="19"/>
-        </w:rPr>
-        <w:t>(</w:t>
-      </w:r>
-      <w:proofErr w:type="spellStart"/>
-      <w:proofErr w:type="gramEnd"/>
-      <w:r>
-        <w:rPr>
-          <w:rFonts w:ascii="Consolas" w:hAnsi="Consolas" w:cs="Consolas"/>
-          <w:color w:val="0000FF"/>
-          <w:sz w:val="19"/>
-          <w:szCs w:val="19"/>
-        </w:rPr>
-        <w:t>string</w:t>
-      </w:r>
-      <w:proofErr w:type="spellEnd"/>
-      <w:r>
-        <w:rPr>
-          <w:rFonts w:ascii="Consolas" w:hAnsi="Consolas" w:cs="Consolas"/>
-          <w:color w:val="000000"/>
-          <w:sz w:val="19"/>
-          <w:szCs w:val="19"/>
-        </w:rPr>
-        <w:t xml:space="preserve"> nome, </w:t>
-      </w:r>
-      <w:proofErr w:type="spellStart"/>
-      <w:r>
-        <w:rPr>
-          <w:rFonts w:ascii="Consolas" w:hAnsi="Consolas" w:cs="Consolas"/>
-          <w:color w:val="0000FF"/>
-          <w:sz w:val="19"/>
-          <w:szCs w:val="19"/>
-        </w:rPr>
-        <w:t>string</w:t>
-      </w:r>
-      <w:proofErr w:type="spellEnd"/>
-      <w:r>
-        <w:rPr>
-          <w:rFonts w:ascii="Consolas" w:hAnsi="Consolas" w:cs="Consolas"/>
-          <w:color w:val="000000"/>
-          <w:sz w:val="19"/>
-          <w:szCs w:val="19"/>
-        </w:rPr>
-        <w:t xml:space="preserve"> sobrenome, </w:t>
-      </w:r>
-      <w:proofErr w:type="spellStart"/>
-      <w:r>
-        <w:rPr>
-          <w:rFonts w:ascii="Consolas" w:hAnsi="Consolas" w:cs="Consolas"/>
-          <w:color w:val="0000FF"/>
-          <w:sz w:val="19"/>
-          <w:szCs w:val="19"/>
-        </w:rPr>
-        <w:t>int</w:t>
-      </w:r>
-      <w:proofErr w:type="spellEnd"/>
-      <w:r>
-        <w:rPr>
-          <w:rFonts w:ascii="Consolas" w:hAnsi="Consolas" w:cs="Consolas"/>
-          <w:color w:val="000000"/>
-          <w:sz w:val="19"/>
-          <w:szCs w:val="19"/>
-        </w:rPr>
-        <w:t xml:space="preserve"> telefone) : </w:t>
-      </w:r>
-      <w:proofErr w:type="spellStart"/>
-      <w:r>
-        <w:rPr>
-          <w:rFonts w:ascii="Consolas" w:hAnsi="Consolas" w:cs="Consolas"/>
-          <w:color w:val="0000FF"/>
-          <w:sz w:val="19"/>
-          <w:szCs w:val="19"/>
-        </w:rPr>
-        <w:t>this</w:t>
-      </w:r>
-      <w:proofErr w:type="spellEnd"/>
-      <w:r>
-        <w:rPr>
-          <w:rFonts w:ascii="Consolas" w:hAnsi="Consolas" w:cs="Consolas"/>
-          <w:color w:val="000000"/>
-          <w:sz w:val="19"/>
-          <w:szCs w:val="19"/>
-        </w:rPr>
-        <w:t>()</w:t>
-      </w:r>
-    </w:p>
-    <w:p>
-      <w:pPr>
-        <w:autoSpaceDE w:val="0"/>
-        <w:autoSpaceDN w:val="0"/>
-        <w:adjustRightInd w:val="0"/>
-        <w:spacing w:after="0" w:line="240" w:lineRule="auto"/>
-        <w:jc w:val="left"/>
-        <w:rPr>
-          <w:rFonts w:ascii="Consolas" w:hAnsi="Consolas" w:cs="Consolas"/>
-          <w:color w:val="000000"/>
-          <w:sz w:val="19"/>
-          <w:szCs w:val="19"/>
-        </w:rPr>
-      </w:pPr>
-      <w:r>
-        <w:rPr>
-          <w:rFonts w:ascii="Consolas" w:hAnsi="Consolas" w:cs="Consolas"/>
-          <w:color w:val="000000"/>
-          <w:sz w:val="19"/>
-          <w:szCs w:val="19"/>
-        </w:rPr>
-        <w:t xml:space="preserve">        {</w:t>
-      </w:r>
-    </w:p>
-    <w:p>
-      <w:pPr>
-        <w:autoSpaceDE w:val="0"/>
-        <w:autoSpaceDN w:val="0"/>
-        <w:adjustRightInd w:val="0"/>
-        <w:spacing w:after="0" w:line="240" w:lineRule="auto"/>
-        <w:jc w:val="left"/>
-        <w:rPr>
-          <w:rFonts w:ascii="Consolas" w:hAnsi="Consolas" w:cs="Consolas"/>
-          <w:color w:val="000000"/>
-          <w:sz w:val="19"/>
-          <w:szCs w:val="19"/>
-        </w:rPr>
-      </w:pPr>
-      <w:r>
-        <w:rPr>
-          <w:rFonts w:ascii="Consolas" w:hAnsi="Consolas" w:cs="Consolas"/>
-          <w:color w:val="000000"/>
-          <w:sz w:val="19"/>
-          <w:szCs w:val="19"/>
-        </w:rPr>
-        <w:t xml:space="preserve">            Nome = nome;</w:t>
-      </w:r>
-    </w:p>
-    <w:p>
-      <w:pPr>
-        <w:autoSpaceDE w:val="0"/>
-        <w:autoSpaceDN w:val="0"/>
-        <w:adjustRightInd w:val="0"/>
-        <w:spacing w:after="0" w:line="240" w:lineRule="auto"/>
-        <w:jc w:val="left"/>
-        <w:rPr>
-          <w:rFonts w:ascii="Consolas" w:hAnsi="Consolas" w:cs="Consolas"/>
-          <w:color w:val="000000"/>
-          <w:sz w:val="19"/>
-          <w:szCs w:val="19"/>
-        </w:rPr>
-      </w:pPr>
-      <w:r>
-        <w:rPr>
-          <w:rFonts w:ascii="Consolas" w:hAnsi="Consolas" w:cs="Consolas"/>
-          <w:color w:val="000000"/>
-          <w:sz w:val="19"/>
-          <w:szCs w:val="19"/>
-        </w:rPr>
-        <w:t xml:space="preserve">            Sobrenome = sobrenome;</w:t>
-      </w:r>
-    </w:p>
-    <w:p>
-      <w:pPr>
-        <w:autoSpaceDE w:val="0"/>
-        <w:autoSpaceDN w:val="0"/>
-        <w:adjustRightInd w:val="0"/>
-        <w:spacing w:after="0" w:line="240" w:lineRule="auto"/>
-        <w:jc w:val="left"/>
-        <w:rPr>
-          <w:rFonts w:ascii="Consolas" w:hAnsi="Consolas" w:cs="Consolas"/>
-          <w:color w:val="000000"/>
-          <w:sz w:val="19"/>
-          <w:szCs w:val="19"/>
-        </w:rPr>
-      </w:pPr>
-      <w:r>
-        <w:rPr>
-          <w:rFonts w:ascii="Consolas" w:hAnsi="Consolas" w:cs="Consolas"/>
-          <w:color w:val="000000"/>
-          <w:sz w:val="19"/>
-          <w:szCs w:val="19"/>
-        </w:rPr>
-        <w:t xml:space="preserve">            Telefone = telefone;</w:t>
-      </w:r>
-    </w:p>
-    <w:p>
-      <w:pPr>
-        <w:rPr>
-          <w:rStyle w:val="Ttulo1Char"/>
-          <w:b w:val="0"/>
-          <w:sz w:val="24"/>
-          <w:szCs w:val="24"/>
-        </w:rPr>
-      </w:pPr>
-      <w:r>
-        <w:rPr>
-          <w:rFonts w:ascii="Consolas" w:hAnsi="Consolas" w:cs="Consolas"/>
-          <w:color w:val="000000"/>
-          <w:sz w:val="19"/>
-          <w:szCs w:val="19"/>
-        </w:rPr>
-        <w:t xml:space="preserve">        }</w:t>
-      </w:r>
-    </w:p>
-    <w:p>
-      <w:pPr>
-        <w:spacing w:line="259" w:lineRule="auto"/>
-        <w:jc w:val="left"/>
-        <w:rPr>
-          <w:rStyle w:val="Ttulo1Char"/>
-          <w:b w:val="0"/>
-          <w:sz w:val="24"/>
-          <w:szCs w:val="24"/>
-        </w:rPr>
-      </w:pPr>
-      <w:r>
-        <w:rPr>
-          <w:rStyle w:val="Ttulo1Char"/>
-          <w:b w:val="0"/>
-          <w:sz w:val="24"/>
-          <w:szCs w:val="24"/>
-        </w:rPr>
-        <w:br w:type="page"/>
-      </w:r>
-    </w:p>
-    <w:p>
-      <w:pPr>
-        <w:rPr>
-          <w:rStyle w:val="Ttulo1Char"/>
-          <w:b w:val="0"/>
-          <w:sz w:val="24"/>
-          <w:szCs w:val="24"/>
-        </w:rPr>
-      </w:pPr>
-      <w:r>
-        <w:rPr>
-          <w:rStyle w:val="Ttulo1Char"/>
-          <w:b w:val="0"/>
-          <w:sz w:val="24"/>
-          <w:szCs w:val="24"/>
-        </w:rPr>
         <w:lastRenderedPageBreak/>
         <w:t xml:space="preserve">Classe completa Professor: </w:t>
       </w:r>
@@ -2280,7 +1967,6 @@
           <w:szCs w:val="19"/>
         </w:rPr>
       </w:pPr>
-      <w:proofErr w:type="spellStart"/>
       <w:r>
         <w:rPr>
           <w:rFonts w:ascii="Consolas" w:hAnsi="Consolas" w:cs="Consolas"/>
@@ -2290,7 +1976,6 @@
         </w:rPr>
         <w:t>using</w:t>
       </w:r>
-      <w:proofErr w:type="spellEnd"/>
       <w:r>
         <w:rPr>
           <w:rFonts w:ascii="Consolas" w:hAnsi="Consolas" w:cs="Consolas"/>
@@ -2330,7 +2015,6 @@
           <w:szCs w:val="19"/>
         </w:rPr>
       </w:pPr>
-      <w:proofErr w:type="spellStart"/>
       <w:r>
         <w:rPr>
           <w:rFonts w:ascii="Consolas" w:hAnsi="Consolas" w:cs="Consolas"/>
@@ -2340,7 +2024,6 @@
         </w:rPr>
         <w:t>namespace</w:t>
       </w:r>
-      <w:proofErr w:type="spellEnd"/>
       <w:r>
         <w:rPr>
           <w:rFonts w:ascii="Consolas" w:hAnsi="Consolas" w:cs="Consolas"/>
@@ -2398,7 +2081,6 @@
         </w:rPr>
         <w:t xml:space="preserve">    </w:t>
       </w:r>
-      <w:proofErr w:type="spellStart"/>
       <w:r>
         <w:rPr>
           <w:rFonts w:ascii="Consolas" w:hAnsi="Consolas" w:cs="Consolas"/>
@@ -2408,7 +2090,6 @@
         </w:rPr>
         <w:t>class</w:t>
       </w:r>
-      <w:proofErr w:type="spellEnd"/>
       <w:r>
         <w:rPr>
           <w:rFonts w:ascii="Consolas" w:hAnsi="Consolas" w:cs="Consolas"/>
@@ -2475,7 +2156,6 @@
         </w:rPr>
         <w:t xml:space="preserve">        </w:t>
       </w:r>
-      <w:proofErr w:type="spellStart"/>
       <w:r>
         <w:rPr>
           <w:rFonts w:ascii="Consolas" w:hAnsi="Consolas" w:cs="Consolas"/>
@@ -2485,7 +2165,6 @@
         </w:rPr>
         <w:t>public</w:t>
       </w:r>
-      <w:proofErr w:type="spellEnd"/>
       <w:r>
         <w:rPr>
           <w:rFonts w:ascii="Consolas" w:hAnsi="Consolas" w:cs="Consolas"/>
@@ -2495,7 +2174,6 @@
         </w:rPr>
         <w:t xml:space="preserve"> </w:t>
       </w:r>
-      <w:proofErr w:type="spellStart"/>
       <w:r>
         <w:rPr>
           <w:rFonts w:ascii="Consolas" w:hAnsi="Consolas" w:cs="Consolas"/>
@@ -2505,7 +2183,6 @@
         </w:rPr>
         <w:t>string</w:t>
       </w:r>
-      <w:proofErr w:type="spellEnd"/>
       <w:r>
         <w:rPr>
           <w:rFonts w:ascii="Consolas" w:hAnsi="Consolas" w:cs="Consolas"/>
@@ -2539,7 +2216,6 @@
         </w:rPr>
         <w:t xml:space="preserve">        </w:t>
       </w:r>
-      <w:proofErr w:type="spellStart"/>
       <w:r>
         <w:rPr>
           <w:rFonts w:ascii="Consolas" w:hAnsi="Consolas" w:cs="Consolas"/>
@@ -2549,7 +2225,6 @@
         </w:rPr>
         <w:t>public</w:t>
       </w:r>
-      <w:proofErr w:type="spellEnd"/>
       <w:r>
         <w:rPr>
           <w:rFonts w:ascii="Consolas" w:hAnsi="Consolas" w:cs="Consolas"/>
@@ -2559,7 +2234,6 @@
         </w:rPr>
         <w:t xml:space="preserve"> </w:t>
       </w:r>
-      <w:proofErr w:type="spellStart"/>
       <w:r>
         <w:rPr>
           <w:rFonts w:ascii="Consolas" w:hAnsi="Consolas" w:cs="Consolas"/>
@@ -2569,7 +2243,6 @@
         </w:rPr>
         <w:t>string</w:t>
       </w:r>
-      <w:proofErr w:type="spellEnd"/>
       <w:r>
         <w:rPr>
           <w:rFonts w:ascii="Consolas" w:hAnsi="Consolas" w:cs="Consolas"/>
@@ -2603,7 +2276,6 @@
         </w:rPr>
         <w:t xml:space="preserve">        </w:t>
       </w:r>
-      <w:proofErr w:type="spellStart"/>
       <w:r>
         <w:rPr>
           <w:rFonts w:ascii="Consolas" w:hAnsi="Consolas" w:cs="Consolas"/>
@@ -2613,7 +2285,6 @@
         </w:rPr>
         <w:t>public</w:t>
       </w:r>
-      <w:proofErr w:type="spellEnd"/>
       <w:r>
         <w:rPr>
           <w:rFonts w:ascii="Consolas" w:hAnsi="Consolas" w:cs="Consolas"/>
@@ -2623,7 +2294,6 @@
         </w:rPr>
         <w:t xml:space="preserve"> </w:t>
       </w:r>
-      <w:proofErr w:type="spellStart"/>
       <w:r>
         <w:rPr>
           <w:rFonts w:ascii="Consolas" w:hAnsi="Consolas" w:cs="Consolas"/>
@@ -2633,7 +2303,6 @@
         </w:rPr>
         <w:t>int</w:t>
       </w:r>
-      <w:proofErr w:type="spellEnd"/>
       <w:r>
         <w:rPr>
           <w:rFonts w:ascii="Consolas" w:hAnsi="Consolas" w:cs="Consolas"/>
@@ -2667,7 +2336,6 @@
         </w:rPr>
         <w:t xml:space="preserve">        </w:t>
       </w:r>
-      <w:proofErr w:type="spellStart"/>
       <w:r>
         <w:rPr>
           <w:rFonts w:ascii="Consolas" w:hAnsi="Consolas" w:cs="Consolas"/>
@@ -2677,7 +2345,63 @@
         </w:rPr>
         <w:t>public</w:t>
       </w:r>
-      <w:proofErr w:type="spellEnd"/>
+      <w:r>
+        <w:rPr>
+          <w:rFonts w:ascii="Consolas" w:hAnsi="Consolas" w:cs="Consolas"/>
+          <w:color w:val="000000"/>
+          <w:sz w:val="19"/>
+          <w:szCs w:val="19"/>
+        </w:rPr>
+        <w:t xml:space="preserve"> Boolean Oculos;</w:t>
+      </w:r>
+    </w:p>
+    <w:p>
+      <w:pPr>
+        <w:autoSpaceDE w:val="0"/>
+        <w:autoSpaceDN w:val="0"/>
+        <w:adjustRightInd w:val="0"/>
+        <w:spacing w:after="0" w:line="240" w:lineRule="auto"/>
+        <w:jc w:val="left"/>
+        <w:rPr>
+          <w:rFonts w:ascii="Consolas" w:hAnsi="Consolas" w:cs="Consolas"/>
+          <w:color w:val="000000"/>
+          <w:sz w:val="19"/>
+          <w:szCs w:val="19"/>
+        </w:rPr>
+      </w:pPr>
+    </w:p>
+    <w:p>
+      <w:pPr>
+        <w:autoSpaceDE w:val="0"/>
+        <w:autoSpaceDN w:val="0"/>
+        <w:adjustRightInd w:val="0"/>
+        <w:spacing w:after="0" w:line="240" w:lineRule="auto"/>
+        <w:jc w:val="left"/>
+        <w:rPr>
+          <w:rFonts w:ascii="Consolas" w:hAnsi="Consolas" w:cs="Consolas"/>
+          <w:color w:val="000000"/>
+          <w:sz w:val="19"/>
+          <w:szCs w:val="19"/>
+        </w:rPr>
+      </w:pPr>
+      <w:r>
+        <w:rPr>
+          <w:rFonts w:ascii="Consolas" w:hAnsi="Consolas" w:cs="Consolas"/>
+          <w:color w:val="000000"/>
+          <w:sz w:val="19"/>
+          <w:szCs w:val="19"/>
+        </w:rPr>
+        <w:t xml:space="preserve">        </w:t>
+      </w:r>
+      <w:r>
+        <w:rPr>
+          <w:rFonts w:ascii="Consolas" w:hAnsi="Consolas" w:cs="Consolas"/>
+          <w:color w:val="0000FF"/>
+          <w:sz w:val="19"/>
+          <w:szCs w:val="19"/>
+        </w:rPr>
+        <w:t>public</w:t>
+      </w:r>
       <w:r>
         <w:rPr>
           <w:rFonts w:ascii="Consolas" w:hAnsi="Consolas" w:cs="Consolas"/>
@@ -2687,17 +2411,162 @@
         </w:rPr>
         <w:t xml:space="preserve"> </w:t>
       </w:r>
-      <w:proofErr w:type="spellStart"/>
-      <w:r>
-        <w:rPr>
-          <w:rFonts w:ascii="Consolas" w:hAnsi="Consolas" w:cs="Consolas"/>
-          <w:color w:val="000000"/>
-          <w:sz w:val="19"/>
-          <w:szCs w:val="19"/>
-        </w:rPr>
-        <w:t>Boolean</w:t>
-      </w:r>
-      <w:proofErr w:type="spellEnd"/>
+      <w:r>
+        <w:rPr>
+          <w:rFonts w:ascii="Consolas" w:hAnsi="Consolas" w:cs="Consolas"/>
+          <w:color w:val="2B91AF"/>
+          <w:sz w:val="19"/>
+          <w:szCs w:val="19"/>
+        </w:rPr>
+        <w:t>Professor</w:t>
+      </w:r>
+      <w:r>
+        <w:rPr>
+          <w:rFonts w:ascii="Consolas" w:hAnsi="Consolas" w:cs="Consolas"/>
+          <w:color w:val="000000"/>
+          <w:sz w:val="19"/>
+          <w:szCs w:val="19"/>
+        </w:rPr>
+        <w:t>(Boolean oculos)</w:t>
+      </w:r>
+    </w:p>
+    <w:p>
+      <w:pPr>
+        <w:autoSpaceDE w:val="0"/>
+        <w:autoSpaceDN w:val="0"/>
+        <w:adjustRightInd w:val="0"/>
+        <w:spacing w:after="0" w:line="240" w:lineRule="auto"/>
+        <w:jc w:val="left"/>
+        <w:rPr>
+          <w:rFonts w:ascii="Consolas" w:hAnsi="Consolas" w:cs="Consolas"/>
+          <w:color w:val="000000"/>
+          <w:sz w:val="19"/>
+          <w:szCs w:val="19"/>
+        </w:rPr>
+      </w:pPr>
+      <w:r>
+        <w:rPr>
+          <w:rFonts w:ascii="Consolas" w:hAnsi="Consolas" w:cs="Consolas"/>
+          <w:color w:val="000000"/>
+          <w:sz w:val="19"/>
+          <w:szCs w:val="19"/>
+        </w:rPr>
+        <w:t xml:space="preserve">        {</w:t>
+      </w:r>
+    </w:p>
+    <w:p>
+      <w:pPr>
+        <w:autoSpaceDE w:val="0"/>
+        <w:autoSpaceDN w:val="0"/>
+        <w:adjustRightInd w:val="0"/>
+        <w:spacing w:after="0" w:line="240" w:lineRule="auto"/>
+        <w:jc w:val="left"/>
+        <w:rPr>
+          <w:rFonts w:ascii="Consolas" w:hAnsi="Consolas" w:cs="Consolas"/>
+          <w:color w:val="000000"/>
+          <w:sz w:val="19"/>
+          <w:szCs w:val="19"/>
+        </w:rPr>
+      </w:pPr>
+      <w:r>
+        <w:rPr>
+          <w:rFonts w:ascii="Consolas" w:hAnsi="Consolas" w:cs="Consolas"/>
+          <w:color w:val="000000"/>
+          <w:sz w:val="19"/>
+          <w:szCs w:val="19"/>
+        </w:rPr>
+        <w:t xml:space="preserve">            Oculos = </w:t>
+      </w:r>
+      <w:r>
+        <w:rPr>
+          <w:rFonts w:ascii="Consolas" w:hAnsi="Consolas" w:cs="Consolas"/>
+          <w:color w:val="0000FF"/>
+          <w:sz w:val="19"/>
+          <w:szCs w:val="19"/>
+        </w:rPr>
+        <w:t>true</w:t>
+      </w:r>
+      <w:r>
+        <w:rPr>
+          <w:rFonts w:ascii="Consolas" w:hAnsi="Consolas" w:cs="Consolas"/>
+          <w:color w:val="000000"/>
+          <w:sz w:val="19"/>
+          <w:szCs w:val="19"/>
+        </w:rPr>
+        <w:t>;</w:t>
+      </w:r>
+    </w:p>
+    <w:p>
+      <w:pPr>
+        <w:autoSpaceDE w:val="0"/>
+        <w:autoSpaceDN w:val="0"/>
+        <w:adjustRightInd w:val="0"/>
+        <w:spacing w:after="0" w:line="240" w:lineRule="auto"/>
+        <w:jc w:val="left"/>
+        <w:rPr>
+          <w:rFonts w:ascii="Consolas" w:hAnsi="Consolas" w:cs="Consolas"/>
+          <w:color w:val="000000"/>
+          <w:sz w:val="19"/>
+          <w:szCs w:val="19"/>
+        </w:rPr>
+      </w:pPr>
+      <w:r>
+        <w:rPr>
+          <w:rFonts w:ascii="Consolas" w:hAnsi="Consolas" w:cs="Consolas"/>
+          <w:color w:val="000000"/>
+          <w:sz w:val="19"/>
+          <w:szCs w:val="19"/>
+        </w:rPr>
+        <w:t xml:space="preserve">        }</w:t>
+      </w:r>
+    </w:p>
+    <w:p>
+      <w:pPr>
+        <w:autoSpaceDE w:val="0"/>
+        <w:autoSpaceDN w:val="0"/>
+        <w:adjustRightInd w:val="0"/>
+        <w:spacing w:after="0" w:line="240" w:lineRule="auto"/>
+        <w:jc w:val="left"/>
+        <w:rPr>
+          <w:rFonts w:ascii="Consolas" w:hAnsi="Consolas" w:cs="Consolas"/>
+          <w:color w:val="000000"/>
+          <w:sz w:val="19"/>
+          <w:szCs w:val="19"/>
+        </w:rPr>
+      </w:pPr>
+    </w:p>
+    <w:p>
+      <w:pPr>
+        <w:autoSpaceDE w:val="0"/>
+        <w:autoSpaceDN w:val="0"/>
+        <w:adjustRightInd w:val="0"/>
+        <w:spacing w:after="0" w:line="240" w:lineRule="auto"/>
+        <w:jc w:val="left"/>
+        <w:rPr>
+          <w:rFonts w:ascii="Consolas" w:hAnsi="Consolas" w:cs="Consolas"/>
+          <w:color w:val="000000"/>
+          <w:sz w:val="19"/>
+          <w:szCs w:val="19"/>
+        </w:rPr>
+      </w:pPr>
+      <w:r>
+        <w:rPr>
+          <w:rFonts w:ascii="Consolas" w:hAnsi="Consolas" w:cs="Consolas"/>
+          <w:color w:val="000000"/>
+          <w:sz w:val="19"/>
+          <w:szCs w:val="19"/>
+        </w:rPr>
+        <w:t xml:space="preserve">        </w:t>
+      </w:r>
+      <w:r>
+        <w:rPr>
+          <w:rFonts w:ascii="Consolas" w:hAnsi="Consolas" w:cs="Consolas"/>
+          <w:color w:val="0000FF"/>
+          <w:sz w:val="19"/>
+          <w:szCs w:val="19"/>
+        </w:rPr>
+        <w:t>public</w:t>
+      </w:r>
       <w:r>
         <w:rPr>
           <w:rFonts w:ascii="Consolas" w:hAnsi="Consolas" w:cs="Consolas"/>
@@ -2707,66 +2576,24 @@
         </w:rPr>
         <w:t xml:space="preserve"> </w:t>
       </w:r>
-      <w:proofErr w:type="spellStart"/>
-      <w:r>
-        <w:rPr>
-          <w:rFonts w:ascii="Consolas" w:hAnsi="Consolas" w:cs="Consolas"/>
-          <w:color w:val="000000"/>
-          <w:sz w:val="19"/>
-          <w:szCs w:val="19"/>
-        </w:rPr>
-        <w:t>Oculos</w:t>
-      </w:r>
-      <w:proofErr w:type="spellEnd"/>
-      <w:r>
-        <w:rPr>
-          <w:rFonts w:ascii="Consolas" w:hAnsi="Consolas" w:cs="Consolas"/>
-          <w:color w:val="000000"/>
-          <w:sz w:val="19"/>
-          <w:szCs w:val="19"/>
-        </w:rPr>
-        <w:t>;</w:t>
-      </w:r>
-    </w:p>
-    <w:p>
-      <w:pPr>
-        <w:autoSpaceDE w:val="0"/>
-        <w:autoSpaceDN w:val="0"/>
-        <w:adjustRightInd w:val="0"/>
-        <w:spacing w:after="0" w:line="240" w:lineRule="auto"/>
-        <w:jc w:val="left"/>
-        <w:rPr>
-          <w:rFonts w:ascii="Consolas" w:hAnsi="Consolas" w:cs="Consolas"/>
-          <w:color w:val="000000"/>
-          <w:sz w:val="19"/>
-          <w:szCs w:val="19"/>
-        </w:rPr>
-      </w:pPr>
-    </w:p>
-    <w:p>
-      <w:pPr>
-        <w:autoSpaceDE w:val="0"/>
-        <w:autoSpaceDN w:val="0"/>
-        <w:adjustRightInd w:val="0"/>
-        <w:spacing w:after="0" w:line="240" w:lineRule="auto"/>
-        <w:jc w:val="left"/>
-        <w:rPr>
-          <w:rFonts w:ascii="Consolas" w:hAnsi="Consolas" w:cs="Consolas"/>
-          <w:color w:val="000000"/>
-          <w:sz w:val="19"/>
-          <w:szCs w:val="19"/>
-        </w:rPr>
-      </w:pPr>
-      <w:r>
-        <w:rPr>
-          <w:rFonts w:ascii="Consolas" w:hAnsi="Consolas" w:cs="Consolas"/>
-          <w:color w:val="000000"/>
-          <w:sz w:val="19"/>
-          <w:szCs w:val="19"/>
-        </w:rPr>
-        <w:t xml:space="preserve">        </w:t>
-      </w:r>
-      <w:proofErr w:type="spellStart"/>
+      <w:r>
+        <w:rPr>
+          <w:rFonts w:ascii="Consolas" w:hAnsi="Consolas" w:cs="Consolas"/>
+          <w:color w:val="2B91AF"/>
+          <w:sz w:val="19"/>
+          <w:szCs w:val="19"/>
+        </w:rPr>
+        <w:t>Professor</w:t>
+      </w:r>
+      <w:r>
+        <w:rPr>
+          <w:rFonts w:ascii="Consolas" w:hAnsi="Consolas" w:cs="Consolas"/>
+          <w:color w:val="000000"/>
+          <w:sz w:val="19"/>
+          <w:szCs w:val="19"/>
+        </w:rPr>
+        <w:t>(</w:t>
+      </w:r>
       <w:r>
         <w:rPr>
           <w:rFonts w:ascii="Consolas" w:hAnsi="Consolas" w:cs="Consolas"/>
@@ -2774,147 +2601,17 @@
           <w:sz w:val="19"/>
           <w:szCs w:val="19"/>
         </w:rPr>
-        <w:t>public</w:t>
-      </w:r>
-      <w:proofErr w:type="spellEnd"/>
-      <w:r>
-        <w:rPr>
-          <w:rFonts w:ascii="Consolas" w:hAnsi="Consolas" w:cs="Consolas"/>
-          <w:color w:val="000000"/>
-          <w:sz w:val="19"/>
-          <w:szCs w:val="19"/>
-        </w:rPr>
-        <w:t xml:space="preserve"> </w:t>
-      </w:r>
-      <w:proofErr w:type="gramStart"/>
-      <w:r>
-        <w:rPr>
-          <w:rFonts w:ascii="Consolas" w:hAnsi="Consolas" w:cs="Consolas"/>
-          <w:color w:val="2B91AF"/>
-          <w:sz w:val="19"/>
-          <w:szCs w:val="19"/>
-        </w:rPr>
-        <w:t>Professor</w:t>
-      </w:r>
-      <w:r>
-        <w:rPr>
-          <w:rFonts w:ascii="Consolas" w:hAnsi="Consolas" w:cs="Consolas"/>
-          <w:color w:val="000000"/>
-          <w:sz w:val="19"/>
-          <w:szCs w:val="19"/>
-        </w:rPr>
-        <w:t>(</w:t>
-      </w:r>
-      <w:proofErr w:type="spellStart"/>
-      <w:proofErr w:type="gramEnd"/>
-      <w:r>
-        <w:rPr>
-          <w:rFonts w:ascii="Consolas" w:hAnsi="Consolas" w:cs="Consolas"/>
-          <w:color w:val="000000"/>
-          <w:sz w:val="19"/>
-          <w:szCs w:val="19"/>
-        </w:rPr>
-        <w:t>Boolean</w:t>
-      </w:r>
-      <w:proofErr w:type="spellEnd"/>
-      <w:r>
-        <w:rPr>
-          <w:rFonts w:ascii="Consolas" w:hAnsi="Consolas" w:cs="Consolas"/>
-          <w:color w:val="000000"/>
-          <w:sz w:val="19"/>
-          <w:szCs w:val="19"/>
-        </w:rPr>
-        <w:t xml:space="preserve"> </w:t>
-      </w:r>
-      <w:proofErr w:type="spellStart"/>
-      <w:r>
-        <w:rPr>
-          <w:rFonts w:ascii="Consolas" w:hAnsi="Consolas" w:cs="Consolas"/>
-          <w:color w:val="000000"/>
-          <w:sz w:val="19"/>
-          <w:szCs w:val="19"/>
-        </w:rPr>
-        <w:t>oculos</w:t>
-      </w:r>
-      <w:proofErr w:type="spellEnd"/>
-      <w:r>
-        <w:rPr>
-          <w:rFonts w:ascii="Consolas" w:hAnsi="Consolas" w:cs="Consolas"/>
-          <w:color w:val="000000"/>
-          <w:sz w:val="19"/>
-          <w:szCs w:val="19"/>
-        </w:rPr>
-        <w:t>)</w:t>
-      </w:r>
-    </w:p>
-    <w:p>
-      <w:pPr>
-        <w:autoSpaceDE w:val="0"/>
-        <w:autoSpaceDN w:val="0"/>
-        <w:adjustRightInd w:val="0"/>
-        <w:spacing w:after="0" w:line="240" w:lineRule="auto"/>
-        <w:jc w:val="left"/>
-        <w:rPr>
-          <w:rFonts w:ascii="Consolas" w:hAnsi="Consolas" w:cs="Consolas"/>
-          <w:color w:val="000000"/>
-          <w:sz w:val="19"/>
-          <w:szCs w:val="19"/>
-        </w:rPr>
-      </w:pPr>
-      <w:r>
-        <w:rPr>
-          <w:rFonts w:ascii="Consolas" w:hAnsi="Consolas" w:cs="Consolas"/>
-          <w:color w:val="000000"/>
-          <w:sz w:val="19"/>
-          <w:szCs w:val="19"/>
-        </w:rPr>
-        <w:t xml:space="preserve">        {</w:t>
-      </w:r>
-    </w:p>
-    <w:p>
-      <w:pPr>
-        <w:autoSpaceDE w:val="0"/>
-        <w:autoSpaceDN w:val="0"/>
-        <w:adjustRightInd w:val="0"/>
-        <w:spacing w:after="0" w:line="240" w:lineRule="auto"/>
-        <w:jc w:val="left"/>
-        <w:rPr>
-          <w:rFonts w:ascii="Consolas" w:hAnsi="Consolas" w:cs="Consolas"/>
-          <w:color w:val="000000"/>
-          <w:sz w:val="19"/>
-          <w:szCs w:val="19"/>
-        </w:rPr>
-      </w:pPr>
-      <w:r>
-        <w:rPr>
-          <w:rFonts w:ascii="Consolas" w:hAnsi="Consolas" w:cs="Consolas"/>
-          <w:color w:val="000000"/>
-          <w:sz w:val="19"/>
-          <w:szCs w:val="19"/>
-        </w:rPr>
-        <w:t xml:space="preserve">            </w:t>
-      </w:r>
-      <w:proofErr w:type="spellStart"/>
-      <w:r>
-        <w:rPr>
-          <w:rFonts w:ascii="Consolas" w:hAnsi="Consolas" w:cs="Consolas"/>
-          <w:color w:val="000000"/>
-          <w:sz w:val="19"/>
-          <w:szCs w:val="19"/>
-        </w:rPr>
-        <w:t>Oculos</w:t>
-      </w:r>
-      <w:proofErr w:type="spellEnd"/>
-      <w:r>
-        <w:rPr>
-          <w:rFonts w:ascii="Consolas" w:hAnsi="Consolas" w:cs="Consolas"/>
-          <w:color w:val="000000"/>
-          <w:sz w:val="19"/>
-          <w:szCs w:val="19"/>
-        </w:rPr>
-        <w:t xml:space="preserve"> = </w:t>
-      </w:r>
-      <w:proofErr w:type="spellStart"/>
+        <w:t>string</w:t>
+      </w:r>
+      <w:r>
+        <w:rPr>
+          <w:rFonts w:ascii="Consolas" w:hAnsi="Consolas" w:cs="Consolas"/>
+          <w:color w:val="000000"/>
+          <w:sz w:val="19"/>
+          <w:szCs w:val="19"/>
+        </w:rPr>
+        <w:t xml:space="preserve"> nome, </w:t>
+      </w:r>
       <w:r>
         <w:rPr>
           <w:rFonts w:ascii="Consolas" w:hAnsi="Consolas" w:cs="Consolas"/>
@@ -2922,82 +2619,17 @@
           <w:sz w:val="19"/>
           <w:szCs w:val="19"/>
         </w:rPr>
-        <w:t>true</w:t>
-      </w:r>
-      <w:proofErr w:type="spellEnd"/>
-      <w:r>
-        <w:rPr>
-          <w:rFonts w:ascii="Consolas" w:hAnsi="Consolas" w:cs="Consolas"/>
-          <w:color w:val="000000"/>
-          <w:sz w:val="19"/>
-          <w:szCs w:val="19"/>
-        </w:rPr>
-        <w:t>;</w:t>
-      </w:r>
-    </w:p>
-    <w:p>
-      <w:pPr>
-        <w:autoSpaceDE w:val="0"/>
-        <w:autoSpaceDN w:val="0"/>
-        <w:adjustRightInd w:val="0"/>
-        <w:spacing w:after="0" w:line="240" w:lineRule="auto"/>
-        <w:jc w:val="left"/>
-        <w:rPr>
-          <w:rFonts w:ascii="Consolas" w:hAnsi="Consolas" w:cs="Consolas"/>
-          <w:color w:val="000000"/>
-          <w:sz w:val="19"/>
-          <w:szCs w:val="19"/>
-        </w:rPr>
-      </w:pPr>
-      <w:r>
-        <w:rPr>
-          <w:rFonts w:ascii="Consolas" w:hAnsi="Consolas" w:cs="Consolas"/>
-          <w:color w:val="000000"/>
-          <w:sz w:val="19"/>
-          <w:szCs w:val="19"/>
-        </w:rPr>
-        <w:t xml:space="preserve">        }</w:t>
-      </w:r>
-    </w:p>
-    <w:p>
-      <w:pPr>
-        <w:autoSpaceDE w:val="0"/>
-        <w:autoSpaceDN w:val="0"/>
-        <w:adjustRightInd w:val="0"/>
-        <w:spacing w:after="0" w:line="240" w:lineRule="auto"/>
-        <w:jc w:val="left"/>
-        <w:rPr>
-          <w:rFonts w:ascii="Consolas" w:hAnsi="Consolas" w:cs="Consolas"/>
-          <w:color w:val="000000"/>
-          <w:sz w:val="19"/>
-          <w:szCs w:val="19"/>
-        </w:rPr>
-      </w:pPr>
-    </w:p>
-    <w:p>
-      <w:pPr>
-        <w:autoSpaceDE w:val="0"/>
-        <w:autoSpaceDN w:val="0"/>
-        <w:adjustRightInd w:val="0"/>
-        <w:spacing w:after="0" w:line="240" w:lineRule="auto"/>
-        <w:jc w:val="left"/>
-        <w:rPr>
-          <w:rFonts w:ascii="Consolas" w:hAnsi="Consolas" w:cs="Consolas"/>
-          <w:color w:val="000000"/>
-          <w:sz w:val="19"/>
-          <w:szCs w:val="19"/>
-        </w:rPr>
-      </w:pPr>
-      <w:r>
-        <w:rPr>
-          <w:rFonts w:ascii="Consolas" w:hAnsi="Consolas" w:cs="Consolas"/>
-          <w:color w:val="000000"/>
-          <w:sz w:val="19"/>
-          <w:szCs w:val="19"/>
-        </w:rPr>
-        <w:t xml:space="preserve">        </w:t>
-      </w:r>
-      <w:proofErr w:type="spellStart"/>
+        <w:t>string</w:t>
+      </w:r>
+      <w:r>
+        <w:rPr>
+          <w:rFonts w:ascii="Consolas" w:hAnsi="Consolas" w:cs="Consolas"/>
+          <w:color w:val="000000"/>
+          <w:sz w:val="19"/>
+          <w:szCs w:val="19"/>
+        </w:rPr>
+        <w:t xml:space="preserve"> sobrenome, </w:t>
+      </w:r>
       <w:r>
         <w:rPr>
           <w:rFonts w:ascii="Consolas" w:hAnsi="Consolas" w:cs="Consolas"/>
@@ -3005,39 +2637,17 @@
           <w:sz w:val="19"/>
           <w:szCs w:val="19"/>
         </w:rPr>
-        <w:t>public</w:t>
-      </w:r>
-      <w:proofErr w:type="spellEnd"/>
-      <w:r>
-        <w:rPr>
-          <w:rFonts w:ascii="Consolas" w:hAnsi="Consolas" w:cs="Consolas"/>
-          <w:color w:val="000000"/>
-          <w:sz w:val="19"/>
-          <w:szCs w:val="19"/>
-        </w:rPr>
-        <w:t xml:space="preserve"> </w:t>
-      </w:r>
-      <w:proofErr w:type="gramStart"/>
-      <w:r>
-        <w:rPr>
-          <w:rFonts w:ascii="Consolas" w:hAnsi="Consolas" w:cs="Consolas"/>
-          <w:color w:val="2B91AF"/>
-          <w:sz w:val="19"/>
-          <w:szCs w:val="19"/>
-        </w:rPr>
-        <w:t>Professor</w:t>
-      </w:r>
-      <w:r>
-        <w:rPr>
-          <w:rFonts w:ascii="Consolas" w:hAnsi="Consolas" w:cs="Consolas"/>
-          <w:color w:val="000000"/>
-          <w:sz w:val="19"/>
-          <w:szCs w:val="19"/>
-        </w:rPr>
-        <w:t>(</w:t>
-      </w:r>
-      <w:proofErr w:type="spellStart"/>
-      <w:proofErr w:type="gramEnd"/>
+        <w:t>int</w:t>
+      </w:r>
+      <w:r>
+        <w:rPr>
+          <w:rFonts w:ascii="Consolas" w:hAnsi="Consolas" w:cs="Consolas"/>
+          <w:color w:val="000000"/>
+          <w:sz w:val="19"/>
+          <w:szCs w:val="19"/>
+        </w:rPr>
+        <w:t xml:space="preserve"> telefone) : </w:t>
+      </w:r>
       <w:r>
         <w:rPr>
           <w:rFonts w:ascii="Consolas" w:hAnsi="Consolas" w:cs="Consolas"/>
@@ -3045,69 +2655,8 @@
           <w:sz w:val="19"/>
           <w:szCs w:val="19"/>
         </w:rPr>
-        <w:t>string</w:t>
-      </w:r>
-      <w:proofErr w:type="spellEnd"/>
-      <w:r>
-        <w:rPr>
-          <w:rFonts w:ascii="Consolas" w:hAnsi="Consolas" w:cs="Consolas"/>
-          <w:color w:val="000000"/>
-          <w:sz w:val="19"/>
-          <w:szCs w:val="19"/>
-        </w:rPr>
-        <w:t xml:space="preserve"> nome, </w:t>
-      </w:r>
-      <w:proofErr w:type="spellStart"/>
-      <w:r>
-        <w:rPr>
-          <w:rFonts w:ascii="Consolas" w:hAnsi="Consolas" w:cs="Consolas"/>
-          <w:color w:val="0000FF"/>
-          <w:sz w:val="19"/>
-          <w:szCs w:val="19"/>
-        </w:rPr>
-        <w:t>string</w:t>
-      </w:r>
-      <w:proofErr w:type="spellEnd"/>
-      <w:r>
-        <w:rPr>
-          <w:rFonts w:ascii="Consolas" w:hAnsi="Consolas" w:cs="Consolas"/>
-          <w:color w:val="000000"/>
-          <w:sz w:val="19"/>
-          <w:szCs w:val="19"/>
-        </w:rPr>
-        <w:t xml:space="preserve"> sobrenome, </w:t>
-      </w:r>
-      <w:proofErr w:type="spellStart"/>
-      <w:r>
-        <w:rPr>
-          <w:rFonts w:ascii="Consolas" w:hAnsi="Consolas" w:cs="Consolas"/>
-          <w:color w:val="0000FF"/>
-          <w:sz w:val="19"/>
-          <w:szCs w:val="19"/>
-        </w:rPr>
-        <w:t>int</w:t>
-      </w:r>
-      <w:proofErr w:type="spellEnd"/>
-      <w:r>
-        <w:rPr>
-          <w:rFonts w:ascii="Consolas" w:hAnsi="Consolas" w:cs="Consolas"/>
-          <w:color w:val="000000"/>
-          <w:sz w:val="19"/>
-          <w:szCs w:val="19"/>
-        </w:rPr>
-        <w:t xml:space="preserve"> telefone) : </w:t>
-      </w:r>
-      <w:proofErr w:type="spellStart"/>
-      <w:r>
-        <w:rPr>
-          <w:rFonts w:ascii="Consolas" w:hAnsi="Consolas" w:cs="Consolas"/>
-          <w:color w:val="0000FF"/>
-          <w:sz w:val="19"/>
-          <w:szCs w:val="19"/>
-        </w:rPr>
         <w:t>this</w:t>
       </w:r>
-      <w:proofErr w:type="spellEnd"/>
       <w:r>
         <w:rPr>
           <w:rFonts w:ascii="Consolas" w:hAnsi="Consolas" w:cs="Consolas"/>
@@ -3426,7 +2975,6 @@
         </w:rPr>
         <w:br w:type="textWrapping" w:clear="all"/>
       </w:r>
-      <w:proofErr w:type="spellStart"/>
       <w:r>
         <w:rPr>
           <w:rFonts w:ascii="Consolas" w:hAnsi="Consolas" w:cs="Consolas"/>
@@ -3436,7 +2984,6 @@
         </w:rPr>
         <w:t>using</w:t>
       </w:r>
-      <w:proofErr w:type="spellEnd"/>
       <w:r>
         <w:rPr>
           <w:rFonts w:ascii="Consolas" w:hAnsi="Consolas" w:cs="Consolas"/>
@@ -3476,7 +3023,6 @@
           <w:szCs w:val="19"/>
         </w:rPr>
       </w:pPr>
-      <w:proofErr w:type="spellStart"/>
       <w:r>
         <w:rPr>
           <w:rFonts w:ascii="Consolas" w:hAnsi="Consolas" w:cs="Consolas"/>
@@ -3486,7 +3032,6 @@
         </w:rPr>
         <w:t>namespace</w:t>
       </w:r>
-      <w:proofErr w:type="spellEnd"/>
       <w:r>
         <w:rPr>
           <w:rFonts w:ascii="Consolas" w:hAnsi="Consolas" w:cs="Consolas"/>
@@ -3544,7 +3089,6 @@
         </w:rPr>
         <w:t xml:space="preserve">    </w:t>
       </w:r>
-      <w:proofErr w:type="spellStart"/>
       <w:r>
         <w:rPr>
           <w:rFonts w:ascii="Consolas" w:hAnsi="Consolas" w:cs="Consolas"/>
@@ -3554,7 +3098,6 @@
         </w:rPr>
         <w:t>class</w:t>
       </w:r>
-      <w:proofErr w:type="spellEnd"/>
       <w:r>
         <w:rPr>
           <w:rFonts w:ascii="Consolas" w:hAnsi="Consolas" w:cs="Consolas"/>
@@ -3621,7 +3164,6 @@
         </w:rPr>
         <w:t xml:space="preserve">        </w:t>
       </w:r>
-      <w:proofErr w:type="spellStart"/>
       <w:r>
         <w:rPr>
           <w:rFonts w:ascii="Consolas" w:hAnsi="Consolas" w:cs="Consolas"/>
@@ -3631,7 +3173,6 @@
         </w:rPr>
         <w:t>public</w:t>
       </w:r>
-      <w:proofErr w:type="spellEnd"/>
       <w:r>
         <w:rPr>
           <w:rFonts w:ascii="Consolas" w:hAnsi="Consolas" w:cs="Consolas"/>
@@ -3641,7 +3182,6 @@
         </w:rPr>
         <w:t xml:space="preserve"> </w:t>
       </w:r>
-      <w:proofErr w:type="spellStart"/>
       <w:r>
         <w:rPr>
           <w:rFonts w:ascii="Consolas" w:hAnsi="Consolas" w:cs="Consolas"/>
@@ -3651,7 +3191,6 @@
         </w:rPr>
         <w:t>string</w:t>
       </w:r>
-      <w:proofErr w:type="spellEnd"/>
       <w:r>
         <w:rPr>
           <w:rFonts w:ascii="Consolas" w:hAnsi="Consolas" w:cs="Consolas"/>
@@ -3685,7 +3224,6 @@
         </w:rPr>
         <w:t xml:space="preserve">        </w:t>
       </w:r>
-      <w:proofErr w:type="spellStart"/>
       <w:r>
         <w:rPr>
           <w:rFonts w:ascii="Consolas" w:hAnsi="Consolas" w:cs="Consolas"/>
@@ -3695,7 +3233,6 @@
         </w:rPr>
         <w:t>public</w:t>
       </w:r>
-      <w:proofErr w:type="spellEnd"/>
       <w:r>
         <w:rPr>
           <w:rFonts w:ascii="Consolas" w:hAnsi="Consolas" w:cs="Consolas"/>
@@ -3705,7 +3242,6 @@
         </w:rPr>
         <w:t xml:space="preserve"> </w:t>
       </w:r>
-      <w:proofErr w:type="spellStart"/>
       <w:r>
         <w:rPr>
           <w:rFonts w:ascii="Consolas" w:hAnsi="Consolas" w:cs="Consolas"/>
@@ -3715,7 +3251,48 @@
         </w:rPr>
         <w:t>string</w:t>
       </w:r>
-      <w:proofErr w:type="spellEnd"/>
+      <w:r>
+        <w:rPr>
+          <w:rFonts w:ascii="Consolas" w:hAnsi="Consolas" w:cs="Consolas"/>
+          <w:color w:val="000000"/>
+          <w:sz w:val="19"/>
+          <w:szCs w:val="19"/>
+        </w:rPr>
+        <w:t xml:space="preserve"> Email;</w:t>
+      </w:r>
+    </w:p>
+    <w:p>
+      <w:pPr>
+        <w:autoSpaceDE w:val="0"/>
+        <w:autoSpaceDN w:val="0"/>
+        <w:adjustRightInd w:val="0"/>
+        <w:spacing w:after="0" w:line="240" w:lineRule="auto"/>
+        <w:jc w:val="left"/>
+        <w:rPr>
+          <w:rFonts w:ascii="Consolas" w:hAnsi="Consolas" w:cs="Consolas"/>
+          <w:color w:val="000000"/>
+          <w:sz w:val="19"/>
+          <w:szCs w:val="19"/>
+        </w:rPr>
+      </w:pPr>
+      <w:r>
+        <w:rPr>
+          <w:rFonts w:ascii="Consolas" w:hAnsi="Consolas" w:cs="Consolas"/>
+          <w:color w:val="000000"/>
+          <w:sz w:val="19"/>
+          <w:szCs w:val="19"/>
+        </w:rPr>
+        <w:t xml:space="preserve">        </w:t>
+      </w:r>
+      <w:r>
+        <w:rPr>
+          <w:rFonts w:ascii="Consolas" w:hAnsi="Consolas" w:cs="Consolas"/>
+          <w:color w:val="0000FF"/>
+          <w:sz w:val="19"/>
+          <w:szCs w:val="19"/>
+        </w:rPr>
+        <w:t>public</w:t>
+      </w:r>
       <w:r>
         <w:rPr>
           <w:rFonts w:ascii="Consolas" w:hAnsi="Consolas" w:cs="Consolas"/>
@@ -3725,25 +3302,23 @@
         </w:rPr>
         <w:t xml:space="preserve"> </w:t>
       </w:r>
-      <w:proofErr w:type="spellStart"/>
-      <w:r>
-        <w:rPr>
-          <w:rFonts w:ascii="Consolas" w:hAnsi="Consolas" w:cs="Consolas"/>
-          <w:color w:val="000000"/>
-          <w:sz w:val="19"/>
-          <w:szCs w:val="19"/>
-        </w:rPr>
-        <w:t>Email</w:t>
-      </w:r>
-      <w:proofErr w:type="spellEnd"/>
-      <w:r>
-        <w:rPr>
-          <w:rFonts w:ascii="Consolas" w:hAnsi="Consolas" w:cs="Consolas"/>
-          <w:color w:val="000000"/>
-          <w:sz w:val="19"/>
-          <w:szCs w:val="19"/>
-        </w:rPr>
-        <w:t>;</w:t>
+      <w:r>
+        <w:rPr>
+          <w:rFonts w:ascii="Consolas" w:hAnsi="Consolas" w:cs="Consolas"/>
+          <w:color w:val="0000FF"/>
+          <w:sz w:val="19"/>
+          <w:szCs w:val="19"/>
+        </w:rPr>
+        <w:t>string</w:t>
+      </w:r>
+      <w:r>
+        <w:rPr>
+          <w:rFonts w:ascii="Consolas" w:hAnsi="Consolas" w:cs="Consolas"/>
+          <w:color w:val="000000"/>
+          <w:sz w:val="19"/>
+          <w:szCs w:val="19"/>
+        </w:rPr>
+        <w:t xml:space="preserve"> Cidade;</w:t>
       </w:r>
     </w:p>
     <w:p>
@@ -3769,7 +3344,6 @@
         </w:rPr>
         <w:t xml:space="preserve">        </w:t>
       </w:r>
-      <w:proofErr w:type="spellStart"/>
       <w:r>
         <w:rPr>
           <w:rFonts w:ascii="Consolas" w:hAnsi="Consolas" w:cs="Consolas"/>
@@ -3779,99 +3353,14 @@
         </w:rPr>
         <w:t>public</w:t>
       </w:r>
-      <w:proofErr w:type="spellEnd"/>
-      <w:r>
-        <w:rPr>
-          <w:rFonts w:ascii="Consolas" w:hAnsi="Consolas" w:cs="Consolas"/>
-          <w:color w:val="000000"/>
-          <w:sz w:val="19"/>
-          <w:szCs w:val="19"/>
-        </w:rPr>
-        <w:t xml:space="preserve"> </w:t>
-      </w:r>
-      <w:proofErr w:type="spellStart"/>
-      <w:r>
-        <w:rPr>
-          <w:rFonts w:ascii="Consolas" w:hAnsi="Consolas" w:cs="Consolas"/>
-          <w:color w:val="0000FF"/>
-          <w:sz w:val="19"/>
-          <w:szCs w:val="19"/>
-        </w:rPr>
-        <w:t>string</w:t>
-      </w:r>
-      <w:proofErr w:type="spellEnd"/>
-      <w:r>
-        <w:rPr>
-          <w:rFonts w:ascii="Consolas" w:hAnsi="Consolas" w:cs="Consolas"/>
-          <w:color w:val="000000"/>
-          <w:sz w:val="19"/>
-          <w:szCs w:val="19"/>
-        </w:rPr>
-        <w:t xml:space="preserve"> Cidade;</w:t>
-      </w:r>
-    </w:p>
-    <w:p>
-      <w:pPr>
-        <w:autoSpaceDE w:val="0"/>
-        <w:autoSpaceDN w:val="0"/>
-        <w:adjustRightInd w:val="0"/>
-        <w:spacing w:after="0" w:line="240" w:lineRule="auto"/>
-        <w:jc w:val="left"/>
-        <w:rPr>
-          <w:rFonts w:ascii="Consolas" w:hAnsi="Consolas" w:cs="Consolas"/>
-          <w:color w:val="000000"/>
-          <w:sz w:val="19"/>
-          <w:szCs w:val="19"/>
-        </w:rPr>
-      </w:pPr>
-      <w:r>
-        <w:rPr>
-          <w:rFonts w:ascii="Consolas" w:hAnsi="Consolas" w:cs="Consolas"/>
-          <w:color w:val="000000"/>
-          <w:sz w:val="19"/>
-          <w:szCs w:val="19"/>
-        </w:rPr>
-        <w:t xml:space="preserve">        </w:t>
-      </w:r>
-      <w:proofErr w:type="spellStart"/>
-      <w:r>
-        <w:rPr>
-          <w:rFonts w:ascii="Consolas" w:hAnsi="Consolas" w:cs="Consolas"/>
-          <w:color w:val="0000FF"/>
-          <w:sz w:val="19"/>
-          <w:szCs w:val="19"/>
-        </w:rPr>
-        <w:t>public</w:t>
-      </w:r>
-      <w:proofErr w:type="spellEnd"/>
-      <w:r>
-        <w:rPr>
-          <w:rFonts w:ascii="Consolas" w:hAnsi="Consolas" w:cs="Consolas"/>
-          <w:color w:val="000000"/>
-          <w:sz w:val="19"/>
-          <w:szCs w:val="19"/>
-        </w:rPr>
-        <w:t xml:space="preserve"> </w:t>
-      </w:r>
-      <w:proofErr w:type="spellStart"/>
-      <w:r>
-        <w:rPr>
-          <w:rFonts w:ascii="Consolas" w:hAnsi="Consolas" w:cs="Consolas"/>
-          <w:color w:val="000000"/>
-          <w:sz w:val="19"/>
-          <w:szCs w:val="19"/>
-        </w:rPr>
-        <w:t>Boolean</w:t>
-      </w:r>
-      <w:proofErr w:type="spellEnd"/>
-      <w:r>
-        <w:rPr>
-          <w:rFonts w:ascii="Consolas" w:hAnsi="Consolas" w:cs="Consolas"/>
-          <w:color w:val="000000"/>
-          <w:sz w:val="19"/>
-          <w:szCs w:val="19"/>
-        </w:rPr>
-        <w:t xml:space="preserve"> Status;</w:t>
+      <w:r>
+        <w:rPr>
+          <w:rFonts w:ascii="Consolas" w:hAnsi="Consolas" w:cs="Consolas"/>
+          <w:color w:val="000000"/>
+          <w:sz w:val="19"/>
+          <w:szCs w:val="19"/>
+        </w:rPr>
+        <w:t xml:space="preserve"> Boolean Status;</w:t>
       </w:r>
     </w:p>
     <w:p>
@@ -3942,198 +3431,181 @@
           <w:sz w:val="24"/>
           <w:szCs w:val="24"/>
         </w:rPr>
-        <w:t xml:space="preserve">) Crie uma sobrecarga em fazendo com que o Status receba </w:t>
-      </w:r>
-      <w:proofErr w:type="spellStart"/>
-      <w:r>
+        <w:t xml:space="preserve">) Crie uma sobrecarga em fazendo com que o Status receba true para todos os alunos. </w:t>
+      </w:r>
+    </w:p>
+    <w:p>
+      <w:pPr>
+        <w:autoSpaceDE w:val="0"/>
+        <w:autoSpaceDN w:val="0"/>
+        <w:adjustRightInd w:val="0"/>
+        <w:spacing w:after="0" w:line="240" w:lineRule="auto"/>
+        <w:jc w:val="left"/>
+        <w:rPr>
+          <w:rFonts w:ascii="Consolas" w:hAnsi="Consolas" w:cs="Consolas"/>
+          <w:color w:val="000000"/>
+          <w:sz w:val="19"/>
+          <w:szCs w:val="19"/>
+        </w:rPr>
+      </w:pPr>
+      <w:r>
+        <w:rPr>
+          <w:rFonts w:ascii="Consolas" w:hAnsi="Consolas" w:cs="Consolas"/>
+          <w:color w:val="000000"/>
+          <w:sz w:val="19"/>
+          <w:szCs w:val="19"/>
+        </w:rPr>
+        <w:t xml:space="preserve">        </w:t>
+      </w:r>
+      <w:r>
+        <w:rPr>
+          <w:rFonts w:ascii="Consolas" w:hAnsi="Consolas" w:cs="Consolas"/>
+          <w:color w:val="0000FF"/>
+          <w:sz w:val="19"/>
+          <w:szCs w:val="19"/>
+        </w:rPr>
+        <w:t>public</w:t>
+      </w:r>
+      <w:r>
+        <w:rPr>
+          <w:rFonts w:ascii="Consolas" w:hAnsi="Consolas" w:cs="Consolas"/>
+          <w:color w:val="000000"/>
+          <w:sz w:val="19"/>
+          <w:szCs w:val="19"/>
+        </w:rPr>
+        <w:t xml:space="preserve"> </w:t>
+      </w:r>
+      <w:r>
+        <w:rPr>
+          <w:rFonts w:ascii="Consolas" w:hAnsi="Consolas" w:cs="Consolas"/>
+          <w:color w:val="2B91AF"/>
+          <w:sz w:val="19"/>
+          <w:szCs w:val="19"/>
+        </w:rPr>
+        <w:t>Aluno</w:t>
+      </w:r>
+      <w:r>
+        <w:rPr>
+          <w:rFonts w:ascii="Consolas" w:hAnsi="Consolas" w:cs="Consolas"/>
+          <w:color w:val="000000"/>
+          <w:sz w:val="19"/>
+          <w:szCs w:val="19"/>
+        </w:rPr>
+        <w:t>()</w:t>
+      </w:r>
+    </w:p>
+    <w:p>
+      <w:pPr>
+        <w:autoSpaceDE w:val="0"/>
+        <w:autoSpaceDN w:val="0"/>
+        <w:adjustRightInd w:val="0"/>
+        <w:spacing w:after="0" w:line="240" w:lineRule="auto"/>
+        <w:jc w:val="left"/>
+        <w:rPr>
+          <w:rFonts w:ascii="Consolas" w:hAnsi="Consolas" w:cs="Consolas"/>
+          <w:color w:val="000000"/>
+          <w:sz w:val="19"/>
+          <w:szCs w:val="19"/>
+        </w:rPr>
+      </w:pPr>
+      <w:r>
+        <w:rPr>
+          <w:rFonts w:ascii="Consolas" w:hAnsi="Consolas" w:cs="Consolas"/>
+          <w:color w:val="000000"/>
+          <w:sz w:val="19"/>
+          <w:szCs w:val="19"/>
+        </w:rPr>
+        <w:t xml:space="preserve">        {</w:t>
+      </w:r>
+    </w:p>
+    <w:p>
+      <w:pPr>
+        <w:autoSpaceDE w:val="0"/>
+        <w:autoSpaceDN w:val="0"/>
+        <w:adjustRightInd w:val="0"/>
+        <w:spacing w:after="0" w:line="240" w:lineRule="auto"/>
+        <w:jc w:val="left"/>
+        <w:rPr>
+          <w:rFonts w:ascii="Consolas" w:hAnsi="Consolas" w:cs="Consolas"/>
+          <w:color w:val="000000"/>
+          <w:sz w:val="19"/>
+          <w:szCs w:val="19"/>
+        </w:rPr>
+      </w:pPr>
+      <w:r>
+        <w:rPr>
+          <w:rFonts w:ascii="Consolas" w:hAnsi="Consolas" w:cs="Consolas"/>
+          <w:color w:val="000000"/>
+          <w:sz w:val="19"/>
+          <w:szCs w:val="19"/>
+        </w:rPr>
+        <w:t xml:space="preserve">            Status = </w:t>
+      </w:r>
+      <w:r>
+        <w:rPr>
+          <w:rFonts w:ascii="Consolas" w:hAnsi="Consolas" w:cs="Consolas"/>
+          <w:color w:val="0000FF"/>
+          <w:sz w:val="19"/>
+          <w:szCs w:val="19"/>
+        </w:rPr>
+        <w:t>true</w:t>
+      </w:r>
+      <w:r>
+        <w:rPr>
+          <w:rFonts w:ascii="Consolas" w:hAnsi="Consolas" w:cs="Consolas"/>
+          <w:color w:val="000000"/>
+          <w:sz w:val="19"/>
+          <w:szCs w:val="19"/>
+        </w:rPr>
+        <w:t>;</w:t>
+      </w:r>
+    </w:p>
+    <w:p>
+      <w:pPr>
         <w:rPr>
           <w:rStyle w:val="Ttulo1Char"/>
           <w:b w:val="0"/>
           <w:sz w:val="24"/>
           <w:szCs w:val="24"/>
         </w:rPr>
-        <w:t>true</w:t>
-      </w:r>
-      <w:proofErr w:type="spellEnd"/>
-      <w:r>
+      </w:pPr>
+      <w:r>
+        <w:rPr>
+          <w:rFonts w:ascii="Consolas" w:hAnsi="Consolas" w:cs="Consolas"/>
+          <w:color w:val="000000"/>
+          <w:sz w:val="19"/>
+          <w:szCs w:val="19"/>
+        </w:rPr>
+        <w:t xml:space="preserve">        }</w:t>
+      </w:r>
+    </w:p>
+    <w:p>
+      <w:pPr>
         <w:rPr>
           <w:rStyle w:val="Ttulo1Char"/>
           <w:b w:val="0"/>
           <w:sz w:val="24"/>
           <w:szCs w:val="24"/>
         </w:rPr>
-        <w:t xml:space="preserve"> para todos os alunos. </w:t>
-      </w:r>
-    </w:p>
-    <w:p>
-      <w:pPr>
-        <w:autoSpaceDE w:val="0"/>
-        <w:autoSpaceDN w:val="0"/>
-        <w:adjustRightInd w:val="0"/>
-        <w:spacing w:after="0" w:line="240" w:lineRule="auto"/>
-        <w:jc w:val="left"/>
-        <w:rPr>
-          <w:rFonts w:ascii="Consolas" w:hAnsi="Consolas" w:cs="Consolas"/>
-          <w:color w:val="000000"/>
-          <w:sz w:val="19"/>
-          <w:szCs w:val="19"/>
-        </w:rPr>
-      </w:pPr>
-      <w:r>
-        <w:rPr>
-          <w:rFonts w:ascii="Consolas" w:hAnsi="Consolas" w:cs="Consolas"/>
-          <w:color w:val="000000"/>
-          <w:sz w:val="19"/>
-          <w:szCs w:val="19"/>
-        </w:rPr>
-        <w:t xml:space="preserve">        </w:t>
-      </w:r>
-      <w:proofErr w:type="spellStart"/>
-      <w:r>
-        <w:rPr>
-          <w:rFonts w:ascii="Consolas" w:hAnsi="Consolas" w:cs="Consolas"/>
-          <w:color w:val="0000FF"/>
-          <w:sz w:val="19"/>
-          <w:szCs w:val="19"/>
-        </w:rPr>
-        <w:t>public</w:t>
-      </w:r>
-      <w:proofErr w:type="spellEnd"/>
-      <w:r>
-        <w:rPr>
-          <w:rFonts w:ascii="Consolas" w:hAnsi="Consolas" w:cs="Consolas"/>
-          <w:color w:val="000000"/>
-          <w:sz w:val="19"/>
-          <w:szCs w:val="19"/>
-        </w:rPr>
-        <w:t xml:space="preserve"> </w:t>
-      </w:r>
-      <w:proofErr w:type="gramStart"/>
-      <w:r>
-        <w:rPr>
-          <w:rFonts w:ascii="Consolas" w:hAnsi="Consolas" w:cs="Consolas"/>
-          <w:color w:val="2B91AF"/>
-          <w:sz w:val="19"/>
-          <w:szCs w:val="19"/>
-        </w:rPr>
-        <w:t>Aluno</w:t>
-      </w:r>
-      <w:r>
-        <w:rPr>
-          <w:rFonts w:ascii="Consolas" w:hAnsi="Consolas" w:cs="Consolas"/>
-          <w:color w:val="000000"/>
-          <w:sz w:val="19"/>
-          <w:szCs w:val="19"/>
-        </w:rPr>
-        <w:t>(</w:t>
-      </w:r>
-      <w:proofErr w:type="gramEnd"/>
-      <w:r>
-        <w:rPr>
-          <w:rFonts w:ascii="Consolas" w:hAnsi="Consolas" w:cs="Consolas"/>
-          <w:color w:val="000000"/>
-          <w:sz w:val="19"/>
-          <w:szCs w:val="19"/>
-        </w:rPr>
-        <w:t>)</w:t>
-      </w:r>
-    </w:p>
-    <w:p>
-      <w:pPr>
-        <w:autoSpaceDE w:val="0"/>
-        <w:autoSpaceDN w:val="0"/>
-        <w:adjustRightInd w:val="0"/>
-        <w:spacing w:after="0" w:line="240" w:lineRule="auto"/>
-        <w:jc w:val="left"/>
-        <w:rPr>
-          <w:rFonts w:ascii="Consolas" w:hAnsi="Consolas" w:cs="Consolas"/>
-          <w:color w:val="000000"/>
-          <w:sz w:val="19"/>
-          <w:szCs w:val="19"/>
-        </w:rPr>
-      </w:pPr>
-      <w:r>
-        <w:rPr>
-          <w:rFonts w:ascii="Consolas" w:hAnsi="Consolas" w:cs="Consolas"/>
-          <w:color w:val="000000"/>
-          <w:sz w:val="19"/>
-          <w:szCs w:val="19"/>
-        </w:rPr>
-        <w:t xml:space="preserve">        {</w:t>
-      </w:r>
-    </w:p>
-    <w:p>
-      <w:pPr>
-        <w:autoSpaceDE w:val="0"/>
-        <w:autoSpaceDN w:val="0"/>
-        <w:adjustRightInd w:val="0"/>
-        <w:spacing w:after="0" w:line="240" w:lineRule="auto"/>
-        <w:jc w:val="left"/>
-        <w:rPr>
-          <w:rFonts w:ascii="Consolas" w:hAnsi="Consolas" w:cs="Consolas"/>
-          <w:color w:val="000000"/>
-          <w:sz w:val="19"/>
-          <w:szCs w:val="19"/>
-        </w:rPr>
-      </w:pPr>
-      <w:r>
-        <w:rPr>
-          <w:rFonts w:ascii="Consolas" w:hAnsi="Consolas" w:cs="Consolas"/>
-          <w:color w:val="000000"/>
-          <w:sz w:val="19"/>
-          <w:szCs w:val="19"/>
-        </w:rPr>
-        <w:t xml:space="preserve">            Status = </w:t>
-      </w:r>
-      <w:proofErr w:type="spellStart"/>
-      <w:r>
-        <w:rPr>
-          <w:rFonts w:ascii="Consolas" w:hAnsi="Consolas" w:cs="Consolas"/>
-          <w:color w:val="0000FF"/>
-          <w:sz w:val="19"/>
-          <w:szCs w:val="19"/>
-        </w:rPr>
-        <w:t>true</w:t>
-      </w:r>
-      <w:proofErr w:type="spellEnd"/>
-      <w:r>
-        <w:rPr>
-          <w:rFonts w:ascii="Consolas" w:hAnsi="Consolas" w:cs="Consolas"/>
-          <w:color w:val="000000"/>
-          <w:sz w:val="19"/>
-          <w:szCs w:val="19"/>
-        </w:rPr>
-        <w:t>;</w:t>
-      </w:r>
-    </w:p>
-    <w:p>
-      <w:pPr>
+      </w:pPr>
+      <w:r>
         <w:rPr>
           <w:rStyle w:val="Ttulo1Char"/>
           <w:b w:val="0"/>
           <w:sz w:val="24"/>
           <w:szCs w:val="24"/>
         </w:rPr>
-      </w:pPr>
-      <w:r>
-        <w:rPr>
-          <w:rFonts w:ascii="Consolas" w:hAnsi="Consolas" w:cs="Consolas"/>
-          <w:color w:val="000000"/>
-          <w:sz w:val="19"/>
-          <w:szCs w:val="19"/>
-        </w:rPr>
-        <w:t xml:space="preserve">        }</w:t>
-      </w:r>
-    </w:p>
-    <w:p>
-      <w:pPr>
+        <w:t>8</w:t>
+      </w:r>
+      <w:r>
         <w:rPr>
           <w:rStyle w:val="Ttulo1Char"/>
           <w:b w:val="0"/>
           <w:sz w:val="24"/>
           <w:szCs w:val="24"/>
         </w:rPr>
-      </w:pPr>
+        <w:t xml:space="preserve">) Crie um construtor com para os demais argumentos. E faça com que esse construtor receba o argumento da questão </w:t>
+      </w:r>
       <w:r>
         <w:rPr>
           <w:rStyle w:val="Ttulo1Char"/>
@@ -4141,7 +3613,7 @@
           <w:sz w:val="24"/>
           <w:szCs w:val="24"/>
         </w:rPr>
-        <w:t>8</w:t>
+        <w:t>7</w:t>
       </w:r>
       <w:r>
         <w:rPr>
@@ -4150,17 +3622,265 @@
           <w:sz w:val="24"/>
           <w:szCs w:val="24"/>
         </w:rPr>
-        <w:t xml:space="preserve">) Crie um construtor com para os demais argumentos. E faça com que esse construtor receba o argumento da questão </w:t>
-      </w:r>
-      <w:r>
+        <w:t>.</w:t>
+      </w:r>
+    </w:p>
+    <w:p>
+      <w:pPr>
+        <w:autoSpaceDE w:val="0"/>
+        <w:autoSpaceDN w:val="0"/>
+        <w:adjustRightInd w:val="0"/>
+        <w:spacing w:after="0" w:line="240" w:lineRule="auto"/>
+        <w:jc w:val="left"/>
+        <w:rPr>
+          <w:rFonts w:ascii="Consolas" w:hAnsi="Consolas" w:cs="Consolas"/>
+          <w:color w:val="000000"/>
+          <w:sz w:val="19"/>
+          <w:szCs w:val="19"/>
+        </w:rPr>
+      </w:pPr>
+      <w:r>
+        <w:rPr>
+          <w:rFonts w:ascii="Consolas" w:hAnsi="Consolas" w:cs="Consolas"/>
+          <w:color w:val="000000"/>
+          <w:sz w:val="19"/>
+          <w:szCs w:val="19"/>
+        </w:rPr>
+        <w:t xml:space="preserve">        </w:t>
+      </w:r>
+      <w:r>
+        <w:rPr>
+          <w:rFonts w:ascii="Consolas" w:hAnsi="Consolas" w:cs="Consolas"/>
+          <w:color w:val="0000FF"/>
+          <w:sz w:val="19"/>
+          <w:szCs w:val="19"/>
+        </w:rPr>
+        <w:t>public</w:t>
+      </w:r>
+      <w:r>
+        <w:rPr>
+          <w:rFonts w:ascii="Consolas" w:hAnsi="Consolas" w:cs="Consolas"/>
+          <w:color w:val="000000"/>
+          <w:sz w:val="19"/>
+          <w:szCs w:val="19"/>
+        </w:rPr>
+        <w:t xml:space="preserve"> </w:t>
+      </w:r>
+      <w:r>
+        <w:rPr>
+          <w:rFonts w:ascii="Consolas" w:hAnsi="Consolas" w:cs="Consolas"/>
+          <w:color w:val="2B91AF"/>
+          <w:sz w:val="19"/>
+          <w:szCs w:val="19"/>
+        </w:rPr>
+        <w:t>Aluno</w:t>
+      </w:r>
+      <w:r>
+        <w:rPr>
+          <w:rFonts w:ascii="Consolas" w:hAnsi="Consolas" w:cs="Consolas"/>
+          <w:color w:val="000000"/>
+          <w:sz w:val="19"/>
+          <w:szCs w:val="19"/>
+        </w:rPr>
+        <w:t xml:space="preserve"> (</w:t>
+      </w:r>
+      <w:r>
+        <w:rPr>
+          <w:rFonts w:ascii="Consolas" w:hAnsi="Consolas" w:cs="Consolas"/>
+          <w:color w:val="0000FF"/>
+          <w:sz w:val="19"/>
+          <w:szCs w:val="19"/>
+        </w:rPr>
+        <w:t>string</w:t>
+      </w:r>
+      <w:r>
+        <w:rPr>
+          <w:rFonts w:ascii="Consolas" w:hAnsi="Consolas" w:cs="Consolas"/>
+          <w:color w:val="000000"/>
+          <w:sz w:val="19"/>
+          <w:szCs w:val="19"/>
+        </w:rPr>
+        <w:t xml:space="preserve"> nome, </w:t>
+      </w:r>
+      <w:r>
+        <w:rPr>
+          <w:rFonts w:ascii="Consolas" w:hAnsi="Consolas" w:cs="Consolas"/>
+          <w:color w:val="0000FF"/>
+          <w:sz w:val="19"/>
+          <w:szCs w:val="19"/>
+        </w:rPr>
+        <w:t>string</w:t>
+      </w:r>
+      <w:r>
+        <w:rPr>
+          <w:rFonts w:ascii="Consolas" w:hAnsi="Consolas" w:cs="Consolas"/>
+          <w:color w:val="000000"/>
+          <w:sz w:val="19"/>
+          <w:szCs w:val="19"/>
+        </w:rPr>
+        <w:t xml:space="preserve"> email, </w:t>
+      </w:r>
+      <w:r>
+        <w:rPr>
+          <w:rFonts w:ascii="Consolas" w:hAnsi="Consolas" w:cs="Consolas"/>
+          <w:color w:val="0000FF"/>
+          <w:sz w:val="19"/>
+          <w:szCs w:val="19"/>
+        </w:rPr>
+        <w:t>string</w:t>
+      </w:r>
+      <w:r>
+        <w:rPr>
+          <w:rFonts w:ascii="Consolas" w:hAnsi="Consolas" w:cs="Consolas"/>
+          <w:color w:val="000000"/>
+          <w:sz w:val="19"/>
+          <w:szCs w:val="19"/>
+        </w:rPr>
+        <w:t xml:space="preserve"> cidade) : </w:t>
+      </w:r>
+      <w:r>
+        <w:rPr>
+          <w:rFonts w:ascii="Consolas" w:hAnsi="Consolas" w:cs="Consolas"/>
+          <w:color w:val="0000FF"/>
+          <w:sz w:val="19"/>
+          <w:szCs w:val="19"/>
+        </w:rPr>
+        <w:t>this</w:t>
+      </w:r>
+      <w:r>
+        <w:rPr>
+          <w:rFonts w:ascii="Consolas" w:hAnsi="Consolas" w:cs="Consolas"/>
+          <w:color w:val="000000"/>
+          <w:sz w:val="19"/>
+          <w:szCs w:val="19"/>
+        </w:rPr>
+        <w:t>()</w:t>
+      </w:r>
+    </w:p>
+    <w:p>
+      <w:pPr>
+        <w:autoSpaceDE w:val="0"/>
+        <w:autoSpaceDN w:val="0"/>
+        <w:adjustRightInd w:val="0"/>
+        <w:spacing w:after="0" w:line="240" w:lineRule="auto"/>
+        <w:jc w:val="left"/>
+        <w:rPr>
+          <w:rFonts w:ascii="Consolas" w:hAnsi="Consolas" w:cs="Consolas"/>
+          <w:color w:val="000000"/>
+          <w:sz w:val="19"/>
+          <w:szCs w:val="19"/>
+        </w:rPr>
+      </w:pPr>
+      <w:r>
+        <w:rPr>
+          <w:rFonts w:ascii="Consolas" w:hAnsi="Consolas" w:cs="Consolas"/>
+          <w:color w:val="000000"/>
+          <w:sz w:val="19"/>
+          <w:szCs w:val="19"/>
+        </w:rPr>
+        <w:t xml:space="preserve">        {</w:t>
+      </w:r>
+    </w:p>
+    <w:p>
+      <w:pPr>
+        <w:autoSpaceDE w:val="0"/>
+        <w:autoSpaceDN w:val="0"/>
+        <w:adjustRightInd w:val="0"/>
+        <w:spacing w:after="0" w:line="240" w:lineRule="auto"/>
+        <w:jc w:val="left"/>
+        <w:rPr>
+          <w:rFonts w:ascii="Consolas" w:hAnsi="Consolas" w:cs="Consolas"/>
+          <w:color w:val="000000"/>
+          <w:sz w:val="19"/>
+          <w:szCs w:val="19"/>
+        </w:rPr>
+      </w:pPr>
+      <w:r>
+        <w:rPr>
+          <w:rFonts w:ascii="Consolas" w:hAnsi="Consolas" w:cs="Consolas"/>
+          <w:color w:val="000000"/>
+          <w:sz w:val="19"/>
+          <w:szCs w:val="19"/>
+        </w:rPr>
+        <w:t xml:space="preserve">            Nome = nome;</w:t>
+      </w:r>
+    </w:p>
+    <w:p>
+      <w:pPr>
+        <w:autoSpaceDE w:val="0"/>
+        <w:autoSpaceDN w:val="0"/>
+        <w:adjustRightInd w:val="0"/>
+        <w:spacing w:after="0" w:line="240" w:lineRule="auto"/>
+        <w:jc w:val="left"/>
+        <w:rPr>
+          <w:rFonts w:ascii="Consolas" w:hAnsi="Consolas" w:cs="Consolas"/>
+          <w:color w:val="000000"/>
+          <w:sz w:val="19"/>
+          <w:szCs w:val="19"/>
+        </w:rPr>
+      </w:pPr>
+      <w:r>
+        <w:rPr>
+          <w:rFonts w:ascii="Consolas" w:hAnsi="Consolas" w:cs="Consolas"/>
+          <w:color w:val="000000"/>
+          <w:sz w:val="19"/>
+          <w:szCs w:val="19"/>
+        </w:rPr>
+        <w:t xml:space="preserve">            Email = email;</w:t>
+      </w:r>
+    </w:p>
+    <w:p>
+      <w:pPr>
+        <w:autoSpaceDE w:val="0"/>
+        <w:autoSpaceDN w:val="0"/>
+        <w:adjustRightInd w:val="0"/>
+        <w:spacing w:after="0" w:line="240" w:lineRule="auto"/>
+        <w:jc w:val="left"/>
+        <w:rPr>
+          <w:rFonts w:ascii="Consolas" w:hAnsi="Consolas" w:cs="Consolas"/>
+          <w:color w:val="000000"/>
+          <w:sz w:val="19"/>
+          <w:szCs w:val="19"/>
+        </w:rPr>
+      </w:pPr>
+      <w:r>
+        <w:rPr>
+          <w:rFonts w:ascii="Consolas" w:hAnsi="Consolas" w:cs="Consolas"/>
+          <w:color w:val="000000"/>
+          <w:sz w:val="19"/>
+          <w:szCs w:val="19"/>
+        </w:rPr>
+        <w:t xml:space="preserve">            Cidade = cidade;</w:t>
+      </w:r>
+    </w:p>
+    <w:p>
+      <w:pPr>
+        <w:rPr>
+          <w:rFonts w:ascii="Consolas" w:hAnsi="Consolas" w:cs="Consolas"/>
+          <w:color w:val="000000"/>
+          <w:sz w:val="19"/>
+          <w:szCs w:val="19"/>
+        </w:rPr>
+      </w:pPr>
+      <w:r>
+        <w:rPr>
+          <w:rFonts w:ascii="Consolas" w:hAnsi="Consolas" w:cs="Consolas"/>
+          <w:color w:val="000000"/>
+          <w:sz w:val="19"/>
+          <w:szCs w:val="19"/>
+        </w:rPr>
+        <w:t xml:space="preserve">        }</w:t>
+      </w:r>
+    </w:p>
+    <w:p>
+      <w:pPr>
         <w:rPr>
           <w:rStyle w:val="Ttulo1Char"/>
           <w:b w:val="0"/>
           <w:sz w:val="24"/>
           <w:szCs w:val="24"/>
         </w:rPr>
-        <w:t>7</w:t>
-      </w:r>
+      </w:pPr>
       <w:r>
         <w:rPr>
           <w:rStyle w:val="Ttulo1Char"/>
@@ -4168,383 +3888,24 @@
           <w:sz w:val="24"/>
           <w:szCs w:val="24"/>
         </w:rPr>
-        <w:t>.</w:t>
-      </w:r>
-    </w:p>
-    <w:p>
-      <w:pPr>
-        <w:autoSpaceDE w:val="0"/>
-        <w:autoSpaceDN w:val="0"/>
-        <w:adjustRightInd w:val="0"/>
-        <w:spacing w:after="0" w:line="240" w:lineRule="auto"/>
-        <w:jc w:val="left"/>
-        <w:rPr>
-          <w:rFonts w:ascii="Consolas" w:hAnsi="Consolas" w:cs="Consolas"/>
-          <w:color w:val="000000"/>
-          <w:sz w:val="19"/>
-          <w:szCs w:val="19"/>
-        </w:rPr>
-      </w:pPr>
-      <w:r>
-        <w:rPr>
-          <w:rFonts w:ascii="Consolas" w:hAnsi="Consolas" w:cs="Consolas"/>
-          <w:color w:val="000000"/>
-          <w:sz w:val="19"/>
-          <w:szCs w:val="19"/>
-        </w:rPr>
-        <w:t xml:space="preserve">        </w:t>
-      </w:r>
-      <w:proofErr w:type="spellStart"/>
-      <w:r>
-        <w:rPr>
-          <w:rFonts w:ascii="Consolas" w:hAnsi="Consolas" w:cs="Consolas"/>
-          <w:color w:val="0000FF"/>
-          <w:sz w:val="19"/>
-          <w:szCs w:val="19"/>
-        </w:rPr>
-        <w:t>public</w:t>
-      </w:r>
-      <w:proofErr w:type="spellEnd"/>
-      <w:r>
-        <w:rPr>
-          <w:rFonts w:ascii="Consolas" w:hAnsi="Consolas" w:cs="Consolas"/>
-          <w:color w:val="000000"/>
-          <w:sz w:val="19"/>
-          <w:szCs w:val="19"/>
-        </w:rPr>
-        <w:t xml:space="preserve"> </w:t>
-      </w:r>
-      <w:r>
-        <w:rPr>
-          <w:rFonts w:ascii="Consolas" w:hAnsi="Consolas" w:cs="Consolas"/>
-          <w:color w:val="2B91AF"/>
-          <w:sz w:val="19"/>
-          <w:szCs w:val="19"/>
-        </w:rPr>
-        <w:t>Aluno</w:t>
-      </w:r>
-      <w:r>
-        <w:rPr>
-          <w:rFonts w:ascii="Consolas" w:hAnsi="Consolas" w:cs="Consolas"/>
-          <w:color w:val="000000"/>
-          <w:sz w:val="19"/>
-          <w:szCs w:val="19"/>
-        </w:rPr>
-        <w:t xml:space="preserve"> (</w:t>
-      </w:r>
-      <w:proofErr w:type="spellStart"/>
-      <w:r>
-        <w:rPr>
-          <w:rFonts w:ascii="Consolas" w:hAnsi="Consolas" w:cs="Consolas"/>
-          <w:color w:val="0000FF"/>
-          <w:sz w:val="19"/>
-          <w:szCs w:val="19"/>
-        </w:rPr>
-        <w:t>string</w:t>
-      </w:r>
-      <w:proofErr w:type="spellEnd"/>
-      <w:r>
-        <w:rPr>
-          <w:rFonts w:ascii="Consolas" w:hAnsi="Consolas" w:cs="Consolas"/>
-          <w:color w:val="000000"/>
-          <w:sz w:val="19"/>
-          <w:szCs w:val="19"/>
-        </w:rPr>
-        <w:t xml:space="preserve"> nome, </w:t>
-      </w:r>
-      <w:proofErr w:type="spellStart"/>
-      <w:r>
-        <w:rPr>
-          <w:rFonts w:ascii="Consolas" w:hAnsi="Consolas" w:cs="Consolas"/>
-          <w:color w:val="0000FF"/>
-          <w:sz w:val="19"/>
-          <w:szCs w:val="19"/>
-        </w:rPr>
-        <w:t>string</w:t>
-      </w:r>
-      <w:proofErr w:type="spellEnd"/>
-      <w:r>
-        <w:rPr>
-          <w:rFonts w:ascii="Consolas" w:hAnsi="Consolas" w:cs="Consolas"/>
-          <w:color w:val="000000"/>
-          <w:sz w:val="19"/>
-          <w:szCs w:val="19"/>
-        </w:rPr>
-        <w:t xml:space="preserve"> </w:t>
-      </w:r>
-      <w:proofErr w:type="spellStart"/>
-      <w:r>
-        <w:rPr>
-          <w:rFonts w:ascii="Consolas" w:hAnsi="Consolas" w:cs="Consolas"/>
-          <w:color w:val="000000"/>
-          <w:sz w:val="19"/>
-          <w:szCs w:val="19"/>
-        </w:rPr>
-        <w:t>email</w:t>
-      </w:r>
-      <w:proofErr w:type="spellEnd"/>
-      <w:r>
-        <w:rPr>
-          <w:rFonts w:ascii="Consolas" w:hAnsi="Consolas" w:cs="Consolas"/>
-          <w:color w:val="000000"/>
-          <w:sz w:val="19"/>
-          <w:szCs w:val="19"/>
-        </w:rPr>
-        <w:t xml:space="preserve">, </w:t>
-      </w:r>
-      <w:proofErr w:type="spellStart"/>
-      <w:r>
-        <w:rPr>
-          <w:rFonts w:ascii="Consolas" w:hAnsi="Consolas" w:cs="Consolas"/>
-          <w:color w:val="0000FF"/>
-          <w:sz w:val="19"/>
-          <w:szCs w:val="19"/>
-        </w:rPr>
-        <w:t>string</w:t>
-      </w:r>
-      <w:proofErr w:type="spellEnd"/>
-      <w:r>
-        <w:rPr>
-          <w:rFonts w:ascii="Consolas" w:hAnsi="Consolas" w:cs="Consolas"/>
-          <w:color w:val="000000"/>
-          <w:sz w:val="19"/>
-          <w:szCs w:val="19"/>
-        </w:rPr>
-        <w:t xml:space="preserve"> cidade</w:t>
-      </w:r>
-      <w:proofErr w:type="gramStart"/>
-      <w:r>
-        <w:rPr>
-          <w:rFonts w:ascii="Consolas" w:hAnsi="Consolas" w:cs="Consolas"/>
-          <w:color w:val="000000"/>
-          <w:sz w:val="19"/>
-          <w:szCs w:val="19"/>
-        </w:rPr>
-        <w:t>) :</w:t>
-      </w:r>
-      <w:proofErr w:type="gramEnd"/>
-      <w:r>
-        <w:rPr>
-          <w:rFonts w:ascii="Consolas" w:hAnsi="Consolas" w:cs="Consolas"/>
-          <w:color w:val="000000"/>
-          <w:sz w:val="19"/>
-          <w:szCs w:val="19"/>
-        </w:rPr>
-        <w:t xml:space="preserve"> </w:t>
-      </w:r>
-      <w:proofErr w:type="spellStart"/>
-      <w:r>
-        <w:rPr>
-          <w:rFonts w:ascii="Consolas" w:hAnsi="Consolas" w:cs="Consolas"/>
-          <w:color w:val="0000FF"/>
-          <w:sz w:val="19"/>
-          <w:szCs w:val="19"/>
-        </w:rPr>
-        <w:t>this</w:t>
-      </w:r>
-      <w:proofErr w:type="spellEnd"/>
-      <w:r>
-        <w:rPr>
-          <w:rFonts w:ascii="Consolas" w:hAnsi="Consolas" w:cs="Consolas"/>
-          <w:color w:val="000000"/>
-          <w:sz w:val="19"/>
-          <w:szCs w:val="19"/>
-        </w:rPr>
-        <w:t>()</w:t>
-      </w:r>
-    </w:p>
-    <w:p>
-      <w:pPr>
-        <w:autoSpaceDE w:val="0"/>
-        <w:autoSpaceDN w:val="0"/>
-        <w:adjustRightInd w:val="0"/>
-        <w:spacing w:after="0" w:line="240" w:lineRule="auto"/>
-        <w:jc w:val="left"/>
-        <w:rPr>
-          <w:rFonts w:ascii="Consolas" w:hAnsi="Consolas" w:cs="Consolas"/>
-          <w:color w:val="000000"/>
-          <w:sz w:val="19"/>
-          <w:szCs w:val="19"/>
-        </w:rPr>
-      </w:pPr>
-      <w:r>
-        <w:rPr>
-          <w:rFonts w:ascii="Consolas" w:hAnsi="Consolas" w:cs="Consolas"/>
-          <w:color w:val="000000"/>
-          <w:sz w:val="19"/>
-          <w:szCs w:val="19"/>
-        </w:rPr>
-        <w:t xml:space="preserve">        {</w:t>
-      </w:r>
-    </w:p>
-    <w:p>
-      <w:pPr>
-        <w:autoSpaceDE w:val="0"/>
-        <w:autoSpaceDN w:val="0"/>
-        <w:adjustRightInd w:val="0"/>
-        <w:spacing w:after="0" w:line="240" w:lineRule="auto"/>
-        <w:jc w:val="left"/>
-        <w:rPr>
-          <w:rFonts w:ascii="Consolas" w:hAnsi="Consolas" w:cs="Consolas"/>
-          <w:color w:val="000000"/>
-          <w:sz w:val="19"/>
-          <w:szCs w:val="19"/>
-        </w:rPr>
-      </w:pPr>
-      <w:r>
-        <w:rPr>
-          <w:rFonts w:ascii="Consolas" w:hAnsi="Consolas" w:cs="Consolas"/>
-          <w:color w:val="000000"/>
-          <w:sz w:val="19"/>
-          <w:szCs w:val="19"/>
-        </w:rPr>
-        <w:t xml:space="preserve">            Nome = nome;</w:t>
-      </w:r>
-    </w:p>
-    <w:p>
-      <w:pPr>
-        <w:autoSpaceDE w:val="0"/>
-        <w:autoSpaceDN w:val="0"/>
-        <w:adjustRightInd w:val="0"/>
-        <w:spacing w:after="0" w:line="240" w:lineRule="auto"/>
-        <w:jc w:val="left"/>
-        <w:rPr>
-          <w:rFonts w:ascii="Consolas" w:hAnsi="Consolas" w:cs="Consolas"/>
-          <w:color w:val="000000"/>
-          <w:sz w:val="19"/>
-          <w:szCs w:val="19"/>
-        </w:rPr>
-      </w:pPr>
-      <w:r>
-        <w:rPr>
-          <w:rFonts w:ascii="Consolas" w:hAnsi="Consolas" w:cs="Consolas"/>
-          <w:color w:val="000000"/>
-          <w:sz w:val="19"/>
-          <w:szCs w:val="19"/>
-        </w:rPr>
-        <w:t xml:space="preserve">            </w:t>
-      </w:r>
-      <w:proofErr w:type="spellStart"/>
-      <w:r>
-        <w:rPr>
-          <w:rFonts w:ascii="Consolas" w:hAnsi="Consolas" w:cs="Consolas"/>
-          <w:color w:val="000000"/>
-          <w:sz w:val="19"/>
-          <w:szCs w:val="19"/>
-        </w:rPr>
-        <w:t>Email</w:t>
-      </w:r>
-      <w:proofErr w:type="spellEnd"/>
-      <w:r>
-        <w:rPr>
-          <w:rFonts w:ascii="Consolas" w:hAnsi="Consolas" w:cs="Consolas"/>
-          <w:color w:val="000000"/>
-          <w:sz w:val="19"/>
-          <w:szCs w:val="19"/>
-        </w:rPr>
-        <w:t xml:space="preserve"> = </w:t>
-      </w:r>
-      <w:proofErr w:type="spellStart"/>
-      <w:r>
-        <w:rPr>
-          <w:rFonts w:ascii="Consolas" w:hAnsi="Consolas" w:cs="Consolas"/>
-          <w:color w:val="000000"/>
-          <w:sz w:val="19"/>
-          <w:szCs w:val="19"/>
-        </w:rPr>
-        <w:t>email</w:t>
-      </w:r>
-      <w:proofErr w:type="spellEnd"/>
-      <w:r>
-        <w:rPr>
-          <w:rFonts w:ascii="Consolas" w:hAnsi="Consolas" w:cs="Consolas"/>
-          <w:color w:val="000000"/>
-          <w:sz w:val="19"/>
-          <w:szCs w:val="19"/>
-        </w:rPr>
-        <w:t>;</w:t>
-      </w:r>
-    </w:p>
-    <w:p>
-      <w:pPr>
-        <w:autoSpaceDE w:val="0"/>
-        <w:autoSpaceDN w:val="0"/>
-        <w:adjustRightInd w:val="0"/>
-        <w:spacing w:after="0" w:line="240" w:lineRule="auto"/>
-        <w:jc w:val="left"/>
-        <w:rPr>
-          <w:rFonts w:ascii="Consolas" w:hAnsi="Consolas" w:cs="Consolas"/>
-          <w:color w:val="000000"/>
-          <w:sz w:val="19"/>
-          <w:szCs w:val="19"/>
-        </w:rPr>
-      </w:pPr>
-      <w:r>
-        <w:rPr>
-          <w:rFonts w:ascii="Consolas" w:hAnsi="Consolas" w:cs="Consolas"/>
-          <w:color w:val="000000"/>
-          <w:sz w:val="19"/>
-          <w:szCs w:val="19"/>
-        </w:rPr>
-        <w:t xml:space="preserve">            Cidade = cidade;</w:t>
-      </w:r>
-    </w:p>
-    <w:p>
-      <w:pPr>
-        <w:rPr>
-          <w:rFonts w:ascii="Consolas" w:hAnsi="Consolas" w:cs="Consolas"/>
-          <w:color w:val="000000"/>
-          <w:sz w:val="19"/>
-          <w:szCs w:val="19"/>
-        </w:rPr>
-      </w:pPr>
-      <w:r>
-        <w:rPr>
-          <w:rFonts w:ascii="Consolas" w:hAnsi="Consolas" w:cs="Consolas"/>
-          <w:color w:val="000000"/>
-          <w:sz w:val="19"/>
-          <w:szCs w:val="19"/>
-        </w:rPr>
-        <w:t xml:space="preserve">        }</w:t>
-      </w:r>
-    </w:p>
-    <w:p>
-      <w:pPr>
-        <w:rPr>
-          <w:rStyle w:val="Ttulo1Char"/>
-          <w:b w:val="0"/>
-          <w:sz w:val="24"/>
-          <w:szCs w:val="24"/>
-        </w:rPr>
-      </w:pPr>
-      <w:r>
-        <w:rPr>
-          <w:rStyle w:val="Ttulo1Char"/>
-          <w:b w:val="0"/>
-          <w:sz w:val="24"/>
-          <w:szCs w:val="24"/>
-        </w:rPr>
         <w:lastRenderedPageBreak/>
         <w:t>Código da classe completa:</w:t>
       </w:r>
-      <w:bookmarkStart w:id="0" w:name="_GoBack"/>
-      <w:bookmarkEnd w:id="0"/>
-    </w:p>
-    <w:p>
-      <w:pPr>
-        <w:autoSpaceDE w:val="0"/>
-        <w:autoSpaceDN w:val="0"/>
-        <w:adjustRightInd w:val="0"/>
-        <w:spacing w:after="0" w:line="240" w:lineRule="auto"/>
-        <w:jc w:val="left"/>
-        <w:rPr>
-          <w:rFonts w:ascii="Consolas" w:hAnsi="Consolas" w:cs="Consolas"/>
-          <w:color w:val="000000"/>
-          <w:sz w:val="19"/>
-          <w:szCs w:val="19"/>
-        </w:rPr>
-      </w:pPr>
-      <w:proofErr w:type="spellStart"/>
+    </w:p>
+    <w:p>
+      <w:pPr>
+        <w:autoSpaceDE w:val="0"/>
+        <w:autoSpaceDN w:val="0"/>
+        <w:adjustRightInd w:val="0"/>
+        <w:spacing w:after="0" w:line="240" w:lineRule="auto"/>
+        <w:jc w:val="left"/>
+        <w:rPr>
+          <w:rFonts w:ascii="Consolas" w:hAnsi="Consolas" w:cs="Consolas"/>
+          <w:color w:val="000000"/>
+          <w:sz w:val="19"/>
+          <w:szCs w:val="19"/>
+        </w:rPr>
+      </w:pPr>
       <w:r>
         <w:rPr>
           <w:rFonts w:ascii="Consolas" w:hAnsi="Consolas" w:cs="Consolas"/>
@@ -4554,7 +3915,6 @@
         </w:rPr>
         <w:t>using</w:t>
       </w:r>
-      <w:proofErr w:type="spellEnd"/>
       <w:r>
         <w:rPr>
           <w:rFonts w:ascii="Consolas" w:hAnsi="Consolas" w:cs="Consolas"/>
@@ -4594,7 +3954,6 @@
           <w:szCs w:val="19"/>
         </w:rPr>
       </w:pPr>
-      <w:proofErr w:type="spellStart"/>
       <w:r>
         <w:rPr>
           <w:rFonts w:ascii="Consolas" w:hAnsi="Consolas" w:cs="Consolas"/>
@@ -4604,7 +3963,6 @@
         </w:rPr>
         <w:t>namespace</w:t>
       </w:r>
-      <w:proofErr w:type="spellEnd"/>
       <w:r>
         <w:rPr>
           <w:rFonts w:ascii="Consolas" w:hAnsi="Consolas" w:cs="Consolas"/>
@@ -4662,7 +4020,6 @@
         </w:rPr>
         <w:t xml:space="preserve">    </w:t>
       </w:r>
-      <w:proofErr w:type="spellStart"/>
       <w:r>
         <w:rPr>
           <w:rFonts w:ascii="Consolas" w:hAnsi="Consolas" w:cs="Consolas"/>
@@ -4672,7 +4029,6 @@
         </w:rPr>
         <w:t>class</w:t>
       </w:r>
-      <w:proofErr w:type="spellEnd"/>
       <w:r>
         <w:rPr>
           <w:rFonts w:ascii="Consolas" w:hAnsi="Consolas" w:cs="Consolas"/>
@@ -4739,7 +4095,6 @@
         </w:rPr>
         <w:t xml:space="preserve">        </w:t>
       </w:r>
-      <w:proofErr w:type="spellStart"/>
       <w:r>
         <w:rPr>
           <w:rFonts w:ascii="Consolas" w:hAnsi="Consolas" w:cs="Consolas"/>
@@ -4749,7 +4104,6 @@
         </w:rPr>
         <w:t>public</w:t>
       </w:r>
-      <w:proofErr w:type="spellEnd"/>
       <w:r>
         <w:rPr>
           <w:rFonts w:ascii="Consolas" w:hAnsi="Consolas" w:cs="Consolas"/>
@@ -4759,7 +4113,6 @@
         </w:rPr>
         <w:t xml:space="preserve"> </w:t>
       </w:r>
-      <w:proofErr w:type="spellStart"/>
       <w:r>
         <w:rPr>
           <w:rFonts w:ascii="Consolas" w:hAnsi="Consolas" w:cs="Consolas"/>
@@ -4769,7 +4122,6 @@
         </w:rPr>
         <w:t>string</w:t>
       </w:r>
-      <w:proofErr w:type="spellEnd"/>
       <w:r>
         <w:rPr>
           <w:rFonts w:ascii="Consolas" w:hAnsi="Consolas" w:cs="Consolas"/>
@@ -4803,7 +4155,6 @@
         </w:rPr>
         <w:t xml:space="preserve">        </w:t>
       </w:r>
-      <w:proofErr w:type="spellStart"/>
       <w:r>
         <w:rPr>
           <w:rFonts w:ascii="Consolas" w:hAnsi="Consolas" w:cs="Consolas"/>
@@ -4813,7 +4164,6 @@
         </w:rPr>
         <w:t>public</w:t>
       </w:r>
-      <w:proofErr w:type="spellEnd"/>
       <w:r>
         <w:rPr>
           <w:rFonts w:ascii="Consolas" w:hAnsi="Consolas" w:cs="Consolas"/>
@@ -4823,7 +4173,6 @@
         </w:rPr>
         <w:t xml:space="preserve"> </w:t>
       </w:r>
-      <w:proofErr w:type="spellStart"/>
       <w:r>
         <w:rPr>
           <w:rFonts w:ascii="Consolas" w:hAnsi="Consolas" w:cs="Consolas"/>
@@ -4833,7 +4182,48 @@
         </w:rPr>
         <w:t>string</w:t>
       </w:r>
-      <w:proofErr w:type="spellEnd"/>
+      <w:r>
+        <w:rPr>
+          <w:rFonts w:ascii="Consolas" w:hAnsi="Consolas" w:cs="Consolas"/>
+          <w:color w:val="000000"/>
+          <w:sz w:val="19"/>
+          <w:szCs w:val="19"/>
+        </w:rPr>
+        <w:t xml:space="preserve"> Email;</w:t>
+      </w:r>
+    </w:p>
+    <w:p>
+      <w:pPr>
+        <w:autoSpaceDE w:val="0"/>
+        <w:autoSpaceDN w:val="0"/>
+        <w:adjustRightInd w:val="0"/>
+        <w:spacing w:after="0" w:line="240" w:lineRule="auto"/>
+        <w:jc w:val="left"/>
+        <w:rPr>
+          <w:rFonts w:ascii="Consolas" w:hAnsi="Consolas" w:cs="Consolas"/>
+          <w:color w:val="000000"/>
+          <w:sz w:val="19"/>
+          <w:szCs w:val="19"/>
+        </w:rPr>
+      </w:pPr>
+      <w:r>
+        <w:rPr>
+          <w:rFonts w:ascii="Consolas" w:hAnsi="Consolas" w:cs="Consolas"/>
+          <w:color w:val="000000"/>
+          <w:sz w:val="19"/>
+          <w:szCs w:val="19"/>
+        </w:rPr>
+        <w:t xml:space="preserve">        </w:t>
+      </w:r>
+      <w:r>
+        <w:rPr>
+          <w:rFonts w:ascii="Consolas" w:hAnsi="Consolas" w:cs="Consolas"/>
+          <w:color w:val="0000FF"/>
+          <w:sz w:val="19"/>
+          <w:szCs w:val="19"/>
+        </w:rPr>
+        <w:t>public</w:t>
+      </w:r>
       <w:r>
         <w:rPr>
           <w:rFonts w:ascii="Consolas" w:hAnsi="Consolas" w:cs="Consolas"/>
@@ -4843,17 +4233,198 @@
         </w:rPr>
         <w:t xml:space="preserve"> </w:t>
       </w:r>
-      <w:proofErr w:type="spellStart"/>
-      <w:r>
-        <w:rPr>
-          <w:rFonts w:ascii="Consolas" w:hAnsi="Consolas" w:cs="Consolas"/>
-          <w:color w:val="000000"/>
-          <w:sz w:val="19"/>
-          <w:szCs w:val="19"/>
-        </w:rPr>
-        <w:t>Email</w:t>
-      </w:r>
-      <w:proofErr w:type="spellEnd"/>
+      <w:r>
+        <w:rPr>
+          <w:rFonts w:ascii="Consolas" w:hAnsi="Consolas" w:cs="Consolas"/>
+          <w:color w:val="0000FF"/>
+          <w:sz w:val="19"/>
+          <w:szCs w:val="19"/>
+        </w:rPr>
+        <w:t>string</w:t>
+      </w:r>
+      <w:r>
+        <w:rPr>
+          <w:rFonts w:ascii="Consolas" w:hAnsi="Consolas" w:cs="Consolas"/>
+          <w:color w:val="000000"/>
+          <w:sz w:val="19"/>
+          <w:szCs w:val="19"/>
+        </w:rPr>
+        <w:t xml:space="preserve"> Cidade;</w:t>
+      </w:r>
+    </w:p>
+    <w:p>
+      <w:pPr>
+        <w:autoSpaceDE w:val="0"/>
+        <w:autoSpaceDN w:val="0"/>
+        <w:adjustRightInd w:val="0"/>
+        <w:spacing w:after="0" w:line="240" w:lineRule="auto"/>
+        <w:jc w:val="left"/>
+        <w:rPr>
+          <w:rFonts w:ascii="Consolas" w:hAnsi="Consolas" w:cs="Consolas"/>
+          <w:color w:val="000000"/>
+          <w:sz w:val="19"/>
+          <w:szCs w:val="19"/>
+        </w:rPr>
+      </w:pPr>
+      <w:r>
+        <w:rPr>
+          <w:rFonts w:ascii="Consolas" w:hAnsi="Consolas" w:cs="Consolas"/>
+          <w:color w:val="000000"/>
+          <w:sz w:val="19"/>
+          <w:szCs w:val="19"/>
+        </w:rPr>
+        <w:t xml:space="preserve">        </w:t>
+      </w:r>
+      <w:r>
+        <w:rPr>
+          <w:rFonts w:ascii="Consolas" w:hAnsi="Consolas" w:cs="Consolas"/>
+          <w:color w:val="0000FF"/>
+          <w:sz w:val="19"/>
+          <w:szCs w:val="19"/>
+        </w:rPr>
+        <w:t>public</w:t>
+      </w:r>
+      <w:r>
+        <w:rPr>
+          <w:rFonts w:ascii="Consolas" w:hAnsi="Consolas" w:cs="Consolas"/>
+          <w:color w:val="000000"/>
+          <w:sz w:val="19"/>
+          <w:szCs w:val="19"/>
+        </w:rPr>
+        <w:t xml:space="preserve"> Boolean Status;</w:t>
+      </w:r>
+    </w:p>
+    <w:p>
+      <w:pPr>
+        <w:autoSpaceDE w:val="0"/>
+        <w:autoSpaceDN w:val="0"/>
+        <w:adjustRightInd w:val="0"/>
+        <w:spacing w:after="0" w:line="240" w:lineRule="auto"/>
+        <w:jc w:val="left"/>
+        <w:rPr>
+          <w:rFonts w:ascii="Consolas" w:hAnsi="Consolas" w:cs="Consolas"/>
+          <w:color w:val="000000"/>
+          <w:sz w:val="19"/>
+          <w:szCs w:val="19"/>
+        </w:rPr>
+      </w:pPr>
+    </w:p>
+    <w:p>
+      <w:pPr>
+        <w:autoSpaceDE w:val="0"/>
+        <w:autoSpaceDN w:val="0"/>
+        <w:adjustRightInd w:val="0"/>
+        <w:spacing w:after="0" w:line="240" w:lineRule="auto"/>
+        <w:jc w:val="left"/>
+        <w:rPr>
+          <w:rFonts w:ascii="Consolas" w:hAnsi="Consolas" w:cs="Consolas"/>
+          <w:color w:val="000000"/>
+          <w:sz w:val="19"/>
+          <w:szCs w:val="19"/>
+        </w:rPr>
+      </w:pPr>
+      <w:r>
+        <w:rPr>
+          <w:rFonts w:ascii="Consolas" w:hAnsi="Consolas" w:cs="Consolas"/>
+          <w:color w:val="000000"/>
+          <w:sz w:val="19"/>
+          <w:szCs w:val="19"/>
+        </w:rPr>
+        <w:t xml:space="preserve">        </w:t>
+      </w:r>
+      <w:r>
+        <w:rPr>
+          <w:rFonts w:ascii="Consolas" w:hAnsi="Consolas" w:cs="Consolas"/>
+          <w:color w:val="0000FF"/>
+          <w:sz w:val="19"/>
+          <w:szCs w:val="19"/>
+        </w:rPr>
+        <w:t>public</w:t>
+      </w:r>
+      <w:r>
+        <w:rPr>
+          <w:rFonts w:ascii="Consolas" w:hAnsi="Consolas" w:cs="Consolas"/>
+          <w:color w:val="000000"/>
+          <w:sz w:val="19"/>
+          <w:szCs w:val="19"/>
+        </w:rPr>
+        <w:t xml:space="preserve"> </w:t>
+      </w:r>
+      <w:r>
+        <w:rPr>
+          <w:rFonts w:ascii="Consolas" w:hAnsi="Consolas" w:cs="Consolas"/>
+          <w:color w:val="2B91AF"/>
+          <w:sz w:val="19"/>
+          <w:szCs w:val="19"/>
+        </w:rPr>
+        <w:t>Aluno</w:t>
+      </w:r>
+      <w:r>
+        <w:rPr>
+          <w:rFonts w:ascii="Consolas" w:hAnsi="Consolas" w:cs="Consolas"/>
+          <w:color w:val="000000"/>
+          <w:sz w:val="19"/>
+          <w:szCs w:val="19"/>
+        </w:rPr>
+        <w:t>()</w:t>
+      </w:r>
+    </w:p>
+    <w:p>
+      <w:pPr>
+        <w:autoSpaceDE w:val="0"/>
+        <w:autoSpaceDN w:val="0"/>
+        <w:adjustRightInd w:val="0"/>
+        <w:spacing w:after="0" w:line="240" w:lineRule="auto"/>
+        <w:jc w:val="left"/>
+        <w:rPr>
+          <w:rFonts w:ascii="Consolas" w:hAnsi="Consolas" w:cs="Consolas"/>
+          <w:color w:val="000000"/>
+          <w:sz w:val="19"/>
+          <w:szCs w:val="19"/>
+        </w:rPr>
+      </w:pPr>
+      <w:r>
+        <w:rPr>
+          <w:rFonts w:ascii="Consolas" w:hAnsi="Consolas" w:cs="Consolas"/>
+          <w:color w:val="000000"/>
+          <w:sz w:val="19"/>
+          <w:szCs w:val="19"/>
+        </w:rPr>
+        <w:t xml:space="preserve">        {</w:t>
+      </w:r>
+    </w:p>
+    <w:p>
+      <w:pPr>
+        <w:autoSpaceDE w:val="0"/>
+        <w:autoSpaceDN w:val="0"/>
+        <w:adjustRightInd w:val="0"/>
+        <w:spacing w:after="0" w:line="240" w:lineRule="auto"/>
+        <w:jc w:val="left"/>
+        <w:rPr>
+          <w:rFonts w:ascii="Consolas" w:hAnsi="Consolas" w:cs="Consolas"/>
+          <w:color w:val="000000"/>
+          <w:sz w:val="19"/>
+          <w:szCs w:val="19"/>
+        </w:rPr>
+      </w:pPr>
+      <w:r>
+        <w:rPr>
+          <w:rFonts w:ascii="Consolas" w:hAnsi="Consolas" w:cs="Consolas"/>
+          <w:color w:val="000000"/>
+          <w:sz w:val="19"/>
+          <w:szCs w:val="19"/>
+        </w:rPr>
+        <w:t xml:space="preserve">            Status = </w:t>
+      </w:r>
+      <w:r>
+        <w:rPr>
+          <w:rFonts w:ascii="Consolas" w:hAnsi="Consolas" w:cs="Consolas"/>
+          <w:color w:val="0000FF"/>
+          <w:sz w:val="19"/>
+          <w:szCs w:val="19"/>
+        </w:rPr>
+        <w:t>true</w:t>
+      </w:r>
       <w:r>
         <w:rPr>
           <w:rFonts w:ascii="Consolas" w:hAnsi="Consolas" w:cs="Consolas"/>
@@ -4885,9 +4456,47 @@
           <w:sz w:val="19"/>
           <w:szCs w:val="19"/>
         </w:rPr>
+        <w:t xml:space="preserve">        }</w:t>
+      </w:r>
+    </w:p>
+    <w:p>
+      <w:pPr>
+        <w:autoSpaceDE w:val="0"/>
+        <w:autoSpaceDN w:val="0"/>
+        <w:adjustRightInd w:val="0"/>
+        <w:spacing w:after="0" w:line="240" w:lineRule="auto"/>
+        <w:jc w:val="left"/>
+        <w:rPr>
+          <w:rFonts w:ascii="Consolas" w:hAnsi="Consolas" w:cs="Consolas"/>
+          <w:color w:val="000000"/>
+          <w:sz w:val="19"/>
+          <w:szCs w:val="19"/>
+        </w:rPr>
+      </w:pPr>
+    </w:p>
+    <w:p>
+      <w:pPr>
+        <w:autoSpaceDE w:val="0"/>
+        <w:autoSpaceDN w:val="0"/>
+        <w:adjustRightInd w:val="0"/>
+        <w:spacing w:after="0" w:line="240" w:lineRule="auto"/>
+        <w:jc w:val="left"/>
+        <w:rPr>
+          <w:rFonts w:ascii="Consolas" w:hAnsi="Consolas" w:cs="Consolas"/>
+          <w:color w:val="000000"/>
+          <w:sz w:val="19"/>
+          <w:szCs w:val="19"/>
+        </w:rPr>
+      </w:pPr>
+      <w:r>
+        <w:rPr>
+          <w:rFonts w:ascii="Consolas" w:hAnsi="Consolas" w:cs="Consolas"/>
+          <w:color w:val="000000"/>
+          <w:sz w:val="19"/>
+          <w:szCs w:val="19"/>
+        </w:rPr>
         <w:t xml:space="preserve">        </w:t>
       </w:r>
-      <w:proofErr w:type="spellStart"/>
       <w:r>
         <w:rPr>
           <w:rFonts w:ascii="Consolas" w:hAnsi="Consolas" w:cs="Consolas"/>
@@ -4897,7 +4506,6 @@
         </w:rPr>
         <w:t>public</w:t>
       </w:r>
-      <w:proofErr w:type="spellEnd"/>
       <w:r>
         <w:rPr>
           <w:rFonts w:ascii="Consolas" w:hAnsi="Consolas" w:cs="Consolas"/>
@@ -4907,7 +4515,24 @@
         </w:rPr>
         <w:t xml:space="preserve"> </w:t>
       </w:r>
-      <w:proofErr w:type="spellStart"/>
+      <w:r>
+        <w:rPr>
+          <w:rFonts w:ascii="Consolas" w:hAnsi="Consolas" w:cs="Consolas"/>
+          <w:color w:val="2B91AF"/>
+          <w:sz w:val="19"/>
+          <w:szCs w:val="19"/>
+        </w:rPr>
+        <w:t>Aluno</w:t>
+      </w:r>
+      <w:r>
+        <w:rPr>
+          <w:rFonts w:ascii="Consolas" w:hAnsi="Consolas" w:cs="Consolas"/>
+          <w:color w:val="000000"/>
+          <w:sz w:val="19"/>
+          <w:szCs w:val="19"/>
+        </w:rPr>
+        <w:t xml:space="preserve"> (</w:t>
+      </w:r>
       <w:r>
         <w:rPr>
           <w:rFonts w:ascii="Consolas" w:hAnsi="Consolas" w:cs="Consolas"/>
@@ -4917,41 +4542,15 @@
         </w:rPr>
         <w:t>string</w:t>
       </w:r>
-      <w:proofErr w:type="spellEnd"/>
-      <w:r>
-        <w:rPr>
-          <w:rFonts w:ascii="Consolas" w:hAnsi="Consolas" w:cs="Consolas"/>
-          <w:color w:val="000000"/>
-          <w:sz w:val="19"/>
-          <w:szCs w:val="19"/>
-        </w:rPr>
-        <w:t xml:space="preserve"> Cidade;</w:t>
-      </w:r>
-    </w:p>
-    <w:p>
-      <w:pPr>
-        <w:autoSpaceDE w:val="0"/>
-        <w:autoSpaceDN w:val="0"/>
-        <w:adjustRightInd w:val="0"/>
-        <w:spacing w:after="0" w:line="240" w:lineRule="auto"/>
-        <w:jc w:val="left"/>
-        <w:rPr>
-          <w:rFonts w:ascii="Consolas" w:hAnsi="Consolas" w:cs="Consolas"/>
-          <w:color w:val="000000"/>
-          <w:sz w:val="19"/>
-          <w:szCs w:val="19"/>
-        </w:rPr>
-      </w:pPr>
-      <w:r>
-        <w:rPr>
-          <w:rFonts w:ascii="Consolas" w:hAnsi="Consolas" w:cs="Consolas"/>
-          <w:color w:val="000000"/>
-          <w:sz w:val="19"/>
-          <w:szCs w:val="19"/>
-        </w:rPr>
-        <w:t xml:space="preserve">        </w:t>
-      </w:r>
-      <w:proofErr w:type="spellStart"/>
+      <w:r>
+        <w:rPr>
+          <w:rFonts w:ascii="Consolas" w:hAnsi="Consolas" w:cs="Consolas"/>
+          <w:color w:val="000000"/>
+          <w:sz w:val="19"/>
+          <w:szCs w:val="19"/>
+        </w:rPr>
+        <w:t xml:space="preserve"> nome, </w:t>
+      </w:r>
       <w:r>
         <w:rPr>
           <w:rFonts w:ascii="Consolas" w:hAnsi="Consolas" w:cs="Consolas"/>
@@ -4959,78 +4558,17 @@
           <w:sz w:val="19"/>
           <w:szCs w:val="19"/>
         </w:rPr>
-        <w:t>public</w:t>
-      </w:r>
-      <w:proofErr w:type="spellEnd"/>
-      <w:r>
-        <w:rPr>
-          <w:rFonts w:ascii="Consolas" w:hAnsi="Consolas" w:cs="Consolas"/>
-          <w:color w:val="000000"/>
-          <w:sz w:val="19"/>
-          <w:szCs w:val="19"/>
-        </w:rPr>
-        <w:t xml:space="preserve"> </w:t>
-      </w:r>
-      <w:proofErr w:type="spellStart"/>
-      <w:r>
-        <w:rPr>
-          <w:rFonts w:ascii="Consolas" w:hAnsi="Consolas" w:cs="Consolas"/>
-          <w:color w:val="000000"/>
-          <w:sz w:val="19"/>
-          <w:szCs w:val="19"/>
-        </w:rPr>
-        <w:t>Boolean</w:t>
-      </w:r>
-      <w:proofErr w:type="spellEnd"/>
-      <w:r>
-        <w:rPr>
-          <w:rFonts w:ascii="Consolas" w:hAnsi="Consolas" w:cs="Consolas"/>
-          <w:color w:val="000000"/>
-          <w:sz w:val="19"/>
-          <w:szCs w:val="19"/>
-        </w:rPr>
-        <w:t xml:space="preserve"> Status;</w:t>
-      </w:r>
-    </w:p>
-    <w:p>
-      <w:pPr>
-        <w:autoSpaceDE w:val="0"/>
-        <w:autoSpaceDN w:val="0"/>
-        <w:adjustRightInd w:val="0"/>
-        <w:spacing w:after="0" w:line="240" w:lineRule="auto"/>
-        <w:jc w:val="left"/>
-        <w:rPr>
-          <w:rFonts w:ascii="Consolas" w:hAnsi="Consolas" w:cs="Consolas"/>
-          <w:color w:val="000000"/>
-          <w:sz w:val="19"/>
-          <w:szCs w:val="19"/>
-        </w:rPr>
-      </w:pPr>
-    </w:p>
-    <w:p>
-      <w:pPr>
-        <w:autoSpaceDE w:val="0"/>
-        <w:autoSpaceDN w:val="0"/>
-        <w:adjustRightInd w:val="0"/>
-        <w:spacing w:after="0" w:line="240" w:lineRule="auto"/>
-        <w:jc w:val="left"/>
-        <w:rPr>
-          <w:rFonts w:ascii="Consolas" w:hAnsi="Consolas" w:cs="Consolas"/>
-          <w:color w:val="000000"/>
-          <w:sz w:val="19"/>
-          <w:szCs w:val="19"/>
-        </w:rPr>
-      </w:pPr>
-      <w:r>
-        <w:rPr>
-          <w:rFonts w:ascii="Consolas" w:hAnsi="Consolas" w:cs="Consolas"/>
-          <w:color w:val="000000"/>
-          <w:sz w:val="19"/>
-          <w:szCs w:val="19"/>
-        </w:rPr>
-        <w:t xml:space="preserve">        </w:t>
-      </w:r>
-      <w:proofErr w:type="spellStart"/>
+        <w:t>string</w:t>
+      </w:r>
+      <w:r>
+        <w:rPr>
+          <w:rFonts w:ascii="Consolas" w:hAnsi="Consolas" w:cs="Consolas"/>
+          <w:color w:val="000000"/>
+          <w:sz w:val="19"/>
+          <w:szCs w:val="19"/>
+        </w:rPr>
+        <w:t xml:space="preserve"> email, </w:t>
+      </w:r>
       <w:r>
         <w:rPr>
           <w:rFonts w:ascii="Consolas" w:hAnsi="Consolas" w:cs="Consolas"/>
@@ -5038,46 +4576,34 @@
           <w:sz w:val="19"/>
           <w:szCs w:val="19"/>
         </w:rPr>
-        <w:t>public</w:t>
-      </w:r>
-      <w:proofErr w:type="spellEnd"/>
-      <w:r>
-        <w:rPr>
-          <w:rFonts w:ascii="Consolas" w:hAnsi="Consolas" w:cs="Consolas"/>
-          <w:color w:val="000000"/>
-          <w:sz w:val="19"/>
-          <w:szCs w:val="19"/>
-        </w:rPr>
-        <w:t xml:space="preserve"> </w:t>
-      </w:r>
-      <w:proofErr w:type="gramStart"/>
-      <w:r>
-        <w:rPr>
-          <w:rFonts w:ascii="Consolas" w:hAnsi="Consolas" w:cs="Consolas"/>
-          <w:color w:val="2B91AF"/>
-          <w:sz w:val="19"/>
-          <w:szCs w:val="19"/>
-        </w:rPr>
-        <w:t>Aluno</w:t>
-      </w:r>
-      <w:r>
-        <w:rPr>
-          <w:rFonts w:ascii="Consolas" w:hAnsi="Consolas" w:cs="Consolas"/>
-          <w:color w:val="000000"/>
-          <w:sz w:val="19"/>
-          <w:szCs w:val="19"/>
-        </w:rPr>
-        <w:t>(</w:t>
-      </w:r>
-      <w:proofErr w:type="gramEnd"/>
-      <w:r>
-        <w:rPr>
-          <w:rFonts w:ascii="Consolas" w:hAnsi="Consolas" w:cs="Consolas"/>
-          <w:color w:val="000000"/>
-          <w:sz w:val="19"/>
-          <w:szCs w:val="19"/>
-        </w:rPr>
-        <w:t>)</w:t>
+        <w:t>string</w:t>
+      </w:r>
+      <w:r>
+        <w:rPr>
+          <w:rFonts w:ascii="Consolas" w:hAnsi="Consolas" w:cs="Consolas"/>
+          <w:color w:val="000000"/>
+          <w:sz w:val="19"/>
+          <w:szCs w:val="19"/>
+        </w:rPr>
+        <w:t xml:space="preserve"> cidade) : </w:t>
+      </w:r>
+      <w:r>
+        <w:rPr>
+          <w:rFonts w:ascii="Consolas" w:hAnsi="Consolas" w:cs="Consolas"/>
+          <w:color w:val="0000FF"/>
+          <w:sz w:val="19"/>
+          <w:szCs w:val="19"/>
+        </w:rPr>
+        <w:t>this</w:t>
+      </w:r>
+      <w:r>
+        <w:rPr>
+          <w:rFonts w:ascii="Consolas" w:hAnsi="Consolas" w:cs="Consolas"/>
+          <w:color w:val="000000"/>
+          <w:sz w:val="19"/>
+          <w:szCs w:val="19"/>
+        </w:rPr>
+        <w:t>()</w:t>
       </w:r>
     </w:p>
     <w:p>
@@ -5125,295 +4651,6 @@
           <w:sz w:val="19"/>
           <w:szCs w:val="19"/>
         </w:rPr>
-        <w:t xml:space="preserve">            Status = </w:t>
-      </w:r>
-      <w:proofErr w:type="spellStart"/>
-      <w:r>
-        <w:rPr>
-          <w:rFonts w:ascii="Consolas" w:hAnsi="Consolas" w:cs="Consolas"/>
-          <w:color w:val="0000FF"/>
-          <w:sz w:val="19"/>
-          <w:szCs w:val="19"/>
-        </w:rPr>
-        <w:t>true</w:t>
-      </w:r>
-      <w:proofErr w:type="spellEnd"/>
-      <w:r>
-        <w:rPr>
-          <w:rFonts w:ascii="Consolas" w:hAnsi="Consolas" w:cs="Consolas"/>
-          <w:color w:val="000000"/>
-          <w:sz w:val="19"/>
-          <w:szCs w:val="19"/>
-        </w:rPr>
-        <w:t>;</w:t>
-      </w:r>
-    </w:p>
-    <w:p>
-      <w:pPr>
-        <w:autoSpaceDE w:val="0"/>
-        <w:autoSpaceDN w:val="0"/>
-        <w:adjustRightInd w:val="0"/>
-        <w:spacing w:after="0" w:line="240" w:lineRule="auto"/>
-        <w:jc w:val="left"/>
-        <w:rPr>
-          <w:rFonts w:ascii="Consolas" w:hAnsi="Consolas" w:cs="Consolas"/>
-          <w:color w:val="000000"/>
-          <w:sz w:val="19"/>
-          <w:szCs w:val="19"/>
-        </w:rPr>
-      </w:pPr>
-      <w:r>
-        <w:rPr>
-          <w:rFonts w:ascii="Consolas" w:hAnsi="Consolas" w:cs="Consolas"/>
-          <w:color w:val="000000"/>
-          <w:sz w:val="19"/>
-          <w:szCs w:val="19"/>
-        </w:rPr>
-        <w:t xml:space="preserve">        }</w:t>
-      </w:r>
-    </w:p>
-    <w:p>
-      <w:pPr>
-        <w:autoSpaceDE w:val="0"/>
-        <w:autoSpaceDN w:val="0"/>
-        <w:adjustRightInd w:val="0"/>
-        <w:spacing w:after="0" w:line="240" w:lineRule="auto"/>
-        <w:jc w:val="left"/>
-        <w:rPr>
-          <w:rFonts w:ascii="Consolas" w:hAnsi="Consolas" w:cs="Consolas"/>
-          <w:color w:val="000000"/>
-          <w:sz w:val="19"/>
-          <w:szCs w:val="19"/>
-        </w:rPr>
-      </w:pPr>
-    </w:p>
-    <w:p>
-      <w:pPr>
-        <w:autoSpaceDE w:val="0"/>
-        <w:autoSpaceDN w:val="0"/>
-        <w:adjustRightInd w:val="0"/>
-        <w:spacing w:after="0" w:line="240" w:lineRule="auto"/>
-        <w:jc w:val="left"/>
-        <w:rPr>
-          <w:rFonts w:ascii="Consolas" w:hAnsi="Consolas" w:cs="Consolas"/>
-          <w:color w:val="000000"/>
-          <w:sz w:val="19"/>
-          <w:szCs w:val="19"/>
-        </w:rPr>
-      </w:pPr>
-      <w:r>
-        <w:rPr>
-          <w:rFonts w:ascii="Consolas" w:hAnsi="Consolas" w:cs="Consolas"/>
-          <w:color w:val="000000"/>
-          <w:sz w:val="19"/>
-          <w:szCs w:val="19"/>
-        </w:rPr>
-        <w:t xml:space="preserve">        </w:t>
-      </w:r>
-      <w:proofErr w:type="spellStart"/>
-      <w:r>
-        <w:rPr>
-          <w:rFonts w:ascii="Consolas" w:hAnsi="Consolas" w:cs="Consolas"/>
-          <w:color w:val="0000FF"/>
-          <w:sz w:val="19"/>
-          <w:szCs w:val="19"/>
-        </w:rPr>
-        <w:t>public</w:t>
-      </w:r>
-      <w:proofErr w:type="spellEnd"/>
-      <w:r>
-        <w:rPr>
-          <w:rFonts w:ascii="Consolas" w:hAnsi="Consolas" w:cs="Consolas"/>
-          <w:color w:val="000000"/>
-          <w:sz w:val="19"/>
-          <w:szCs w:val="19"/>
-        </w:rPr>
-        <w:t xml:space="preserve"> </w:t>
-      </w:r>
-      <w:r>
-        <w:rPr>
-          <w:rFonts w:ascii="Consolas" w:hAnsi="Consolas" w:cs="Consolas"/>
-          <w:color w:val="2B91AF"/>
-          <w:sz w:val="19"/>
-          <w:szCs w:val="19"/>
-        </w:rPr>
-        <w:t>Aluno</w:t>
-      </w:r>
-      <w:r>
-        <w:rPr>
-          <w:rFonts w:ascii="Consolas" w:hAnsi="Consolas" w:cs="Consolas"/>
-          <w:color w:val="000000"/>
-          <w:sz w:val="19"/>
-          <w:szCs w:val="19"/>
-        </w:rPr>
-        <w:t xml:space="preserve"> (</w:t>
-      </w:r>
-      <w:proofErr w:type="spellStart"/>
-      <w:r>
-        <w:rPr>
-          <w:rFonts w:ascii="Consolas" w:hAnsi="Consolas" w:cs="Consolas"/>
-          <w:color w:val="0000FF"/>
-          <w:sz w:val="19"/>
-          <w:szCs w:val="19"/>
-        </w:rPr>
-        <w:t>string</w:t>
-      </w:r>
-      <w:proofErr w:type="spellEnd"/>
-      <w:r>
-        <w:rPr>
-          <w:rFonts w:ascii="Consolas" w:hAnsi="Consolas" w:cs="Consolas"/>
-          <w:color w:val="000000"/>
-          <w:sz w:val="19"/>
-          <w:szCs w:val="19"/>
-        </w:rPr>
-        <w:t xml:space="preserve"> nome, </w:t>
-      </w:r>
-      <w:proofErr w:type="spellStart"/>
-      <w:r>
-        <w:rPr>
-          <w:rFonts w:ascii="Consolas" w:hAnsi="Consolas" w:cs="Consolas"/>
-          <w:color w:val="0000FF"/>
-          <w:sz w:val="19"/>
-          <w:szCs w:val="19"/>
-        </w:rPr>
-        <w:t>string</w:t>
-      </w:r>
-      <w:proofErr w:type="spellEnd"/>
-      <w:r>
-        <w:rPr>
-          <w:rFonts w:ascii="Consolas" w:hAnsi="Consolas" w:cs="Consolas"/>
-          <w:color w:val="000000"/>
-          <w:sz w:val="19"/>
-          <w:szCs w:val="19"/>
-        </w:rPr>
-        <w:t xml:space="preserve"> </w:t>
-      </w:r>
-      <w:proofErr w:type="spellStart"/>
-      <w:r>
-        <w:rPr>
-          <w:rFonts w:ascii="Consolas" w:hAnsi="Consolas" w:cs="Consolas"/>
-          <w:color w:val="000000"/>
-          <w:sz w:val="19"/>
-          <w:szCs w:val="19"/>
-        </w:rPr>
-        <w:t>email</w:t>
-      </w:r>
-      <w:proofErr w:type="spellEnd"/>
-      <w:r>
-        <w:rPr>
-          <w:rFonts w:ascii="Consolas" w:hAnsi="Consolas" w:cs="Consolas"/>
-          <w:color w:val="000000"/>
-          <w:sz w:val="19"/>
-          <w:szCs w:val="19"/>
-        </w:rPr>
-        <w:t xml:space="preserve">, </w:t>
-      </w:r>
-      <w:proofErr w:type="spellStart"/>
-      <w:r>
-        <w:rPr>
-          <w:rFonts w:ascii="Consolas" w:hAnsi="Consolas" w:cs="Consolas"/>
-          <w:color w:val="0000FF"/>
-          <w:sz w:val="19"/>
-          <w:szCs w:val="19"/>
-        </w:rPr>
-        <w:t>string</w:t>
-      </w:r>
-      <w:proofErr w:type="spellEnd"/>
-      <w:r>
-        <w:rPr>
-          <w:rFonts w:ascii="Consolas" w:hAnsi="Consolas" w:cs="Consolas"/>
-          <w:color w:val="000000"/>
-          <w:sz w:val="19"/>
-          <w:szCs w:val="19"/>
-        </w:rPr>
-        <w:t xml:space="preserve"> cidade</w:t>
-      </w:r>
-      <w:proofErr w:type="gramStart"/>
-      <w:r>
-        <w:rPr>
-          <w:rFonts w:ascii="Consolas" w:hAnsi="Consolas" w:cs="Consolas"/>
-          <w:color w:val="000000"/>
-          <w:sz w:val="19"/>
-          <w:szCs w:val="19"/>
-        </w:rPr>
-        <w:t>) :</w:t>
-      </w:r>
-      <w:proofErr w:type="gramEnd"/>
-      <w:r>
-        <w:rPr>
-          <w:rFonts w:ascii="Consolas" w:hAnsi="Consolas" w:cs="Consolas"/>
-          <w:color w:val="000000"/>
-          <w:sz w:val="19"/>
-          <w:szCs w:val="19"/>
-        </w:rPr>
-        <w:t xml:space="preserve"> </w:t>
-      </w:r>
-      <w:proofErr w:type="spellStart"/>
-      <w:r>
-        <w:rPr>
-          <w:rFonts w:ascii="Consolas" w:hAnsi="Consolas" w:cs="Consolas"/>
-          <w:color w:val="0000FF"/>
-          <w:sz w:val="19"/>
-          <w:szCs w:val="19"/>
-        </w:rPr>
-        <w:t>this</w:t>
-      </w:r>
-      <w:proofErr w:type="spellEnd"/>
-      <w:r>
-        <w:rPr>
-          <w:rFonts w:ascii="Consolas" w:hAnsi="Consolas" w:cs="Consolas"/>
-          <w:color w:val="000000"/>
-          <w:sz w:val="19"/>
-          <w:szCs w:val="19"/>
-        </w:rPr>
-        <w:t>()</w:t>
-      </w:r>
-    </w:p>
-    <w:p>
-      <w:pPr>
-        <w:autoSpaceDE w:val="0"/>
-        <w:autoSpaceDN w:val="0"/>
-        <w:adjustRightInd w:val="0"/>
-        <w:spacing w:after="0" w:line="240" w:lineRule="auto"/>
-        <w:jc w:val="left"/>
-        <w:rPr>
-          <w:rFonts w:ascii="Consolas" w:hAnsi="Consolas" w:cs="Consolas"/>
-          <w:color w:val="000000"/>
-          <w:sz w:val="19"/>
-          <w:szCs w:val="19"/>
-        </w:rPr>
-      </w:pPr>
-      <w:r>
-        <w:rPr>
-          <w:rFonts w:ascii="Consolas" w:hAnsi="Consolas" w:cs="Consolas"/>
-          <w:color w:val="000000"/>
-          <w:sz w:val="19"/>
-          <w:szCs w:val="19"/>
-        </w:rPr>
-        <w:t xml:space="preserve">        {</w:t>
-      </w:r>
-    </w:p>
-    <w:p>
-      <w:pPr>
-        <w:autoSpaceDE w:val="0"/>
-        <w:autoSpaceDN w:val="0"/>
-        <w:adjustRightInd w:val="0"/>
-        <w:spacing w:after="0" w:line="240" w:lineRule="auto"/>
-        <w:jc w:val="left"/>
-        <w:rPr>
-          <w:rFonts w:ascii="Consolas" w:hAnsi="Consolas" w:cs="Consolas"/>
-          <w:color w:val="000000"/>
-          <w:sz w:val="19"/>
-          <w:szCs w:val="19"/>
-        </w:rPr>
-      </w:pPr>
-      <w:r>
-        <w:rPr>
-          <w:rFonts w:ascii="Consolas" w:hAnsi="Consolas" w:cs="Consolas"/>
-          <w:color w:val="000000"/>
-          <w:sz w:val="19"/>
-          <w:szCs w:val="19"/>
-        </w:rPr>
         <w:t xml:space="preserve">            Nome = nome;</w:t>
       </w:r>
     </w:p>
@@ -5438,47 +4675,7 @@
           <w:sz w:val="19"/>
           <w:szCs w:val="19"/>
         </w:rPr>
-        <w:t xml:space="preserve">            </w:t>
-      </w:r>
-      <w:proofErr w:type="spellStart"/>
-      <w:r>
-        <w:rPr>
-          <w:rFonts w:ascii="Consolas" w:hAnsi="Consolas" w:cs="Consolas"/>
-          <w:color w:val="000000"/>
-          <w:sz w:val="19"/>
-          <w:szCs w:val="19"/>
-        </w:rPr>
-        <w:t>Email</w:t>
-      </w:r>
-      <w:proofErr w:type="spellEnd"/>
-      <w:r>
-        <w:rPr>
-          <w:rFonts w:ascii="Consolas" w:hAnsi="Consolas" w:cs="Consolas"/>
-          <w:color w:val="000000"/>
-          <w:sz w:val="19"/>
-          <w:szCs w:val="19"/>
-        </w:rPr>
-        <w:t xml:space="preserve"> = </w:t>
-      </w:r>
-      <w:proofErr w:type="spellStart"/>
-      <w:r>
-        <w:rPr>
-          <w:rFonts w:ascii="Consolas" w:hAnsi="Consolas" w:cs="Consolas"/>
-          <w:color w:val="000000"/>
-          <w:sz w:val="19"/>
-          <w:szCs w:val="19"/>
-        </w:rPr>
-        <w:t>email</w:t>
-      </w:r>
-      <w:proofErr w:type="spellEnd"/>
-      <w:r>
-        <w:rPr>
-          <w:rFonts w:ascii="Consolas" w:hAnsi="Consolas" w:cs="Consolas"/>
-          <w:color w:val="000000"/>
-          <w:sz w:val="19"/>
-          <w:szCs w:val="19"/>
-        </w:rPr>
-        <w:t>;</w:t>
+        <w:t xml:space="preserve">            Email = email;</w:t>
       </w:r>
     </w:p>
     <w:p>

</xml_diff>